<commit_message>
Reporte - instalacion de caffe
</commit_message>
<xml_diff>
--- a/technicalReport/tt2/reporteTT2-v1.0.docx
+++ b/technicalReport/tt2/reporteTT2-v1.0.docx
@@ -1,6 +1,6 @@
 
 <file path=word/document.xml><?xml version="1.0" encoding="utf-8"?>
-<w:document xmlns:wpc="http://schemas.microsoft.com/office/word/2010/wordprocessingCanvas" xmlns:mc="http://schemas.openxmlformats.org/markup-compatibility/2006" xmlns:o="urn:schemas-microsoft-com:office:office" xmlns:r="http://schemas.openxmlformats.org/officeDocument/2006/relationships" xmlns:m="http://schemas.openxmlformats.org/officeDocument/2006/math" xmlns:v="urn:schemas-microsoft-com:vml" xmlns:wp14="http://schemas.microsoft.com/office/word/2010/wordprocessingDrawing" xmlns:wp="http://schemas.openxmlformats.org/drawingml/2006/wordprocessingDrawing" xmlns:w10="urn:schemas-microsoft-com:office:word" xmlns:w="http://schemas.openxmlformats.org/wordprocessingml/2006/main" xmlns:w14="http://schemas.microsoft.com/office/word/2010/wordml" xmlns:w15="http://schemas.microsoft.com/office/word/2012/wordml" xmlns:wpg="http://schemas.microsoft.com/office/word/2010/wordprocessingGroup" xmlns:wpi="http://schemas.microsoft.com/office/word/2010/wordprocessingInk" xmlns:wne="http://schemas.microsoft.com/office/word/2006/wordml" xmlns:wps="http://schemas.microsoft.com/office/word/2010/wordprocessingShape" mc:Ignorable="w14 w15 wp14">
+<w:document xmlns:wpc="http://schemas.microsoft.com/office/word/2010/wordprocessingCanvas" xmlns:cx="http://schemas.microsoft.com/office/drawing/2014/chartex" xmlns:cx1="http://schemas.microsoft.com/office/drawing/2015/9/8/chartex" xmlns:cx2="http://schemas.microsoft.com/office/drawing/2015/10/21/chartex" xmlns:cx3="http://schemas.microsoft.com/office/drawing/2016/5/9/chartex" xmlns:cx4="http://schemas.microsoft.com/office/drawing/2016/5/10/chartex" xmlns:cx5="http://schemas.microsoft.com/office/drawing/2016/5/11/chartex" xmlns:cx6="http://schemas.microsoft.com/office/drawing/2016/5/12/chartex" xmlns:cx7="http://schemas.microsoft.com/office/drawing/2016/5/13/chartex" xmlns:cx8="http://schemas.microsoft.com/office/drawing/2016/5/14/chartex" xmlns:mc="http://schemas.openxmlformats.org/markup-compatibility/2006" xmlns:aink="http://schemas.microsoft.com/office/drawing/2016/ink" xmlns:am3d="http://schemas.microsoft.com/office/drawing/2017/model3d" xmlns:o="urn:schemas-microsoft-com:office:office" xmlns:r="http://schemas.openxmlformats.org/officeDocument/2006/relationships" xmlns:m="http://schemas.openxmlformats.org/officeDocument/2006/math" xmlns:v="urn:schemas-microsoft-com:vml" xmlns:wp14="http://schemas.microsoft.com/office/word/2010/wordprocessingDrawing" xmlns:wp="http://schemas.openxmlformats.org/drawingml/2006/wordprocessingDrawing" xmlns:w10="urn:schemas-microsoft-com:office:word" xmlns:w="http://schemas.openxmlformats.org/wordprocessingml/2006/main" xmlns:w14="http://schemas.microsoft.com/office/word/2010/wordml" xmlns:w15="http://schemas.microsoft.com/office/word/2012/wordml" xmlns:w16cid="http://schemas.microsoft.com/office/word/2016/wordml/cid" xmlns:w16se="http://schemas.microsoft.com/office/word/2015/wordml/symex" xmlns:wpg="http://schemas.microsoft.com/office/word/2010/wordprocessingGroup" xmlns:wpi="http://schemas.microsoft.com/office/word/2010/wordprocessingInk" xmlns:wne="http://schemas.microsoft.com/office/word/2006/wordml" xmlns:wps="http://schemas.microsoft.com/office/word/2010/wordprocessingShape" mc:Ignorable="w14 w15 w16se w16cid wp14">
   <w:body>
     <w:p>
       <w:pPr>
@@ -200,7 +200,7 @@
               </wp:anchor>
             </w:drawing>
           </mc:Choice>
-          <mc:Fallback xmlns:cx="http://schemas.microsoft.com/office/drawing/2014/chartex" xmlns:cx1="http://schemas.microsoft.com/office/drawing/2015/9/8/chartex" xmlns:cx2="http://schemas.microsoft.com/office/drawing/2015/10/21/chartex" xmlns:cx3="http://schemas.microsoft.com/office/drawing/2016/5/9/chartex" xmlns:cx4="http://schemas.microsoft.com/office/drawing/2016/5/10/chartex" xmlns:cx5="http://schemas.microsoft.com/office/drawing/2016/5/11/chartex" xmlns:cx6="http://schemas.microsoft.com/office/drawing/2016/5/12/chartex" xmlns:cx7="http://schemas.microsoft.com/office/drawing/2016/5/13/chartex" xmlns:cx8="http://schemas.microsoft.com/office/drawing/2016/5/14/chartex" xmlns:aink="http://schemas.microsoft.com/office/drawing/2016/ink" xmlns:am3d="http://schemas.microsoft.com/office/drawing/2017/model3d" xmlns:w16cid="http://schemas.microsoft.com/office/word/2016/wordml/cid" xmlns:w16se="http://schemas.microsoft.com/office/word/2015/wordml/symex">
+          <mc:Fallback>
             <w:pict>
               <v:line w14:anchorId="54083FF1" id="Conector recto 3" o:spid="_x0000_s1026" style="position:absolute;z-index:251660288;visibility:visible;mso-wrap-style:square;mso-wrap-distance-left:9pt;mso-wrap-distance-top:0;mso-wrap-distance-right:9pt;mso-wrap-distance-bottom:0;mso-position-horizontal:absolute;mso-position-horizontal-relative:text;mso-position-vertical:absolute;mso-position-vertical-relative:text" from="-44.95pt,7.45pt" to="-44.95pt,376.45pt" o:gfxdata="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" strokecolor="#4472c4 [3204]" strokeweight="1.5pt">
                 <v:stroke joinstyle="miter"/>
@@ -268,7 +268,7 @@
               </wp:anchor>
             </w:drawing>
           </mc:Choice>
-          <mc:Fallback xmlns:cx="http://schemas.microsoft.com/office/drawing/2014/chartex" xmlns:cx1="http://schemas.microsoft.com/office/drawing/2015/9/8/chartex" xmlns:cx2="http://schemas.microsoft.com/office/drawing/2015/10/21/chartex" xmlns:cx3="http://schemas.microsoft.com/office/drawing/2016/5/9/chartex" xmlns:cx4="http://schemas.microsoft.com/office/drawing/2016/5/10/chartex" xmlns:cx5="http://schemas.microsoft.com/office/drawing/2016/5/11/chartex" xmlns:cx6="http://schemas.microsoft.com/office/drawing/2016/5/12/chartex" xmlns:cx7="http://schemas.microsoft.com/office/drawing/2016/5/13/chartex" xmlns:cx8="http://schemas.microsoft.com/office/drawing/2016/5/14/chartex" xmlns:aink="http://schemas.microsoft.com/office/drawing/2016/ink" xmlns:am3d="http://schemas.microsoft.com/office/drawing/2017/model3d" xmlns:w16cid="http://schemas.microsoft.com/office/word/2016/wordml/cid" xmlns:w16se="http://schemas.microsoft.com/office/word/2015/wordml/symex">
+          <mc:Fallback>
             <w:pict>
               <v:line w14:anchorId="3596BB9C" id="Conector recto 4" o:spid="_x0000_s1026" style="position:absolute;z-index:2;visibility:visible;mso-wrap-style:square;mso-wrap-distance-left:9pt;mso-wrap-distance-top:0;mso-wrap-distance-right:9pt;mso-wrap-distance-bottom:0;mso-position-horizontal:absolute;mso-position-horizontal-relative:text;mso-position-vertical:absolute;mso-position-vertical-relative:text" from="-39.6pt,7.35pt" to="-39.6pt,376.35pt" o:gfxdata="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" strokecolor="#4472c4 [3204]" strokeweight="1.5pt">
                 <v:stroke joinstyle="miter"/>
@@ -336,7 +336,7 @@
               </wp:anchor>
             </w:drawing>
           </mc:Choice>
-          <mc:Fallback xmlns:cx="http://schemas.microsoft.com/office/drawing/2014/chartex" xmlns:cx1="http://schemas.microsoft.com/office/drawing/2015/9/8/chartex" xmlns:cx2="http://schemas.microsoft.com/office/drawing/2015/10/21/chartex" xmlns:cx3="http://schemas.microsoft.com/office/drawing/2016/5/9/chartex" xmlns:cx4="http://schemas.microsoft.com/office/drawing/2016/5/10/chartex" xmlns:cx5="http://schemas.microsoft.com/office/drawing/2016/5/11/chartex" xmlns:cx6="http://schemas.microsoft.com/office/drawing/2016/5/12/chartex" xmlns:cx7="http://schemas.microsoft.com/office/drawing/2016/5/13/chartex" xmlns:cx8="http://schemas.microsoft.com/office/drawing/2016/5/14/chartex" xmlns:aink="http://schemas.microsoft.com/office/drawing/2016/ink" xmlns:am3d="http://schemas.microsoft.com/office/drawing/2017/model3d" xmlns:w16cid="http://schemas.microsoft.com/office/word/2016/wordml/cid" xmlns:w16se="http://schemas.microsoft.com/office/word/2015/wordml/symex">
+          <mc:Fallback>
             <w:pict>
               <v:line w14:anchorId="004F8405" id="Conector recto 5" o:spid="_x0000_s1026" style="position:absolute;z-index:3;visibility:visible;mso-wrap-style:square;mso-wrap-distance-left:9pt;mso-wrap-distance-top:0;mso-wrap-distance-right:9pt;mso-wrap-distance-bottom:0;mso-position-horizontal:absolute;mso-position-horizontal-relative:text;mso-position-vertical:absolute;mso-position-vertical-relative:text" from="-34.25pt,7.35pt" to="-34.25pt,376.35pt" o:gfxdata="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" strokecolor="#4472c4 [3204]" strokeweight="1.5pt">
                 <v:stroke joinstyle="miter"/>
@@ -404,7 +404,7 @@
               </wp:anchor>
             </w:drawing>
           </mc:Choice>
-          <mc:Fallback xmlns:cx="http://schemas.microsoft.com/office/drawing/2014/chartex" xmlns:cx1="http://schemas.microsoft.com/office/drawing/2015/9/8/chartex" xmlns:cx2="http://schemas.microsoft.com/office/drawing/2015/10/21/chartex" xmlns:cx3="http://schemas.microsoft.com/office/drawing/2016/5/9/chartex" xmlns:cx4="http://schemas.microsoft.com/office/drawing/2016/5/10/chartex" xmlns:cx5="http://schemas.microsoft.com/office/drawing/2016/5/11/chartex" xmlns:cx6="http://schemas.microsoft.com/office/drawing/2016/5/12/chartex" xmlns:cx7="http://schemas.microsoft.com/office/drawing/2016/5/13/chartex" xmlns:cx8="http://schemas.microsoft.com/office/drawing/2016/5/14/chartex" xmlns:aink="http://schemas.microsoft.com/office/drawing/2016/ink" xmlns:am3d="http://schemas.microsoft.com/office/drawing/2017/model3d" xmlns:w16cid="http://schemas.microsoft.com/office/word/2016/wordml/cid" xmlns:w16se="http://schemas.microsoft.com/office/word/2015/wordml/symex">
+          <mc:Fallback>
             <w:pict>
               <v:line w14:anchorId="3D173F74" id="Conector recto 6" o:spid="_x0000_s1026" style="position:absolute;z-index:4;visibility:visible;mso-wrap-style:square;mso-wrap-distance-left:9pt;mso-wrap-distance-top:0;mso-wrap-distance-right:9pt;mso-wrap-distance-bottom:0;mso-position-horizontal:absolute;mso-position-horizontal-relative:text;mso-position-vertical:absolute;mso-position-vertical-relative:text" from="-28.7pt,7.35pt" to="-28.7pt,376.35pt" o:gfxdata="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" strokecolor="#4472c4 [3204]" strokeweight="1.5pt">
                 <v:stroke joinstyle="miter"/>
@@ -658,17 +658,8 @@
           <w:rFonts w:ascii="LM Roman 10" w:hAnsi="LM Roman 10" w:cs="CMR10"/>
           <w:szCs w:val="26"/>
         </w:rPr>
-        <w:t xml:space="preserve">Dr. José Félix Serrano </w:t>
-      </w:r>
-      <w:proofErr w:type="spellStart"/>
-      <w:r>
-        <w:rPr>
-          <w:rFonts w:ascii="LM Roman 10" w:hAnsi="LM Roman 10" w:cs="CMR10"/>
-          <w:szCs w:val="26"/>
-        </w:rPr>
-        <w:t>Talamantes</w:t>
-      </w:r>
-      <w:proofErr w:type="spellEnd"/>
+        <w:t>Dr. José Félix Serrano Talamantes</w:t>
+      </w:r>
     </w:p>
     <w:p>
       <w:pPr>
@@ -1036,21 +1027,7 @@
         <w:rPr>
           <w:rFonts w:ascii="LM Roman 10" w:hAnsi="LM Roman 10" w:cs="CMCSC10"/>
         </w:rPr>
-        <w:t>No de TT</w:t>
-      </w:r>
-      <w:proofErr w:type="gramStart"/>
-      <w:r>
-        <w:rPr>
-          <w:rFonts w:ascii="LM Roman 10" w:hAnsi="LM Roman 10" w:cs="CMCSC10"/>
-        </w:rPr>
-        <w:t>:2017</w:t>
-      </w:r>
-      <w:proofErr w:type="gramEnd"/>
-      <w:r>
-        <w:rPr>
-          <w:rFonts w:ascii="LM Roman 10" w:hAnsi="LM Roman 10" w:cs="CMCSC10"/>
-        </w:rPr>
-        <w:t>-A054</w:t>
+        <w:t>No de TT:2017-A054</w:t>
       </w:r>
       <w:r>
         <w:rPr>
@@ -1317,17 +1294,8 @@
           <w:rFonts w:ascii="LM Roman 10" w:hAnsi="LM Roman 10" w:cs="CMR10"/>
           <w:szCs w:val="26"/>
         </w:rPr>
-        <w:t xml:space="preserve">Dr. José Félix Serrano </w:t>
-      </w:r>
-      <w:proofErr w:type="spellStart"/>
-      <w:r>
-        <w:rPr>
-          <w:rFonts w:ascii="LM Roman 10" w:hAnsi="LM Roman 10" w:cs="CMR10"/>
-          <w:szCs w:val="26"/>
-        </w:rPr>
-        <w:t>Talamantes</w:t>
-      </w:r>
-      <w:proofErr w:type="spellEnd"/>
+        <w:t>Dr. José Félix Serrano Talamantes</w:t>
+      </w:r>
     </w:p>
     <w:p>
       <w:pPr>
@@ -2111,35 +2079,37 @@
           <w:rFonts w:ascii="LM Roman 10" w:hAnsi="LM Roman 10"/>
           <w:lang w:val="en-US"/>
         </w:rPr>
-        <w:t xml:space="preserve">In the chapter 1 is presented a brief introduction where is explained the context of this project and the motivation behind </w:t>
-      </w:r>
-      <w:proofErr w:type="gramStart"/>
-      <w:r>
+        <w:t>In the chapter 1 is presented a brief introduction where is explained the context of this project and the motivation behind the its development. Also, the objectives for the design phase are presented.</w:t>
+      </w:r>
+    </w:p>
+    <w:p>
+      <w:pPr>
+        <w:pStyle w:val="Standard"/>
+        <w:ind w:firstLine="709"/>
+        <w:jc w:val="both"/>
         <w:rPr>
           <w:rFonts w:ascii="LM Roman 10" w:hAnsi="LM Roman 10"/>
           <w:lang w:val="en-US"/>
         </w:rPr>
-        <w:t>the its</w:t>
-      </w:r>
-      <w:proofErr w:type="gramEnd"/>
-      <w:r>
+      </w:pPr>
+    </w:p>
+    <w:p>
+      <w:pPr>
+        <w:pStyle w:val="Standard"/>
+        <w:ind w:firstLine="709"/>
+        <w:jc w:val="both"/>
         <w:rPr>
           <w:rFonts w:ascii="LM Roman 10" w:hAnsi="LM Roman 10"/>
           <w:lang w:val="en-US"/>
         </w:rPr>
-        <w:t xml:space="preserve"> development. Also, the objectives for the design phase are presented.</w:t>
-      </w:r>
-    </w:p>
-    <w:p>
-      <w:pPr>
-        <w:pStyle w:val="Standard"/>
-        <w:ind w:firstLine="709"/>
-        <w:jc w:val="both"/>
+      </w:pPr>
+      <w:r>
         <w:rPr>
           <w:rFonts w:ascii="LM Roman 10" w:hAnsi="LM Roman 10"/>
           <w:lang w:val="en-US"/>
         </w:rPr>
-      </w:pPr>
+        <w:t>In the chapter 2 is found the theoretical framework the object detection topic is discussed. The object detection is required in the segmentation step, where the leaves are separated from the background of the image, because the leaves contains the useful information for the next steps of the application.</w:t>
+      </w:r>
     </w:p>
     <w:p>
       <w:pPr>
@@ -2151,241 +2121,207 @@
           <w:lang w:val="en-US"/>
         </w:rPr>
       </w:pPr>
-      <w:r>
+    </w:p>
+    <w:p>
+      <w:pPr>
+        <w:pStyle w:val="Standard"/>
+        <w:ind w:firstLine="709"/>
+        <w:jc w:val="both"/>
         <w:rPr>
           <w:rFonts w:ascii="LM Roman 10" w:hAnsi="LM Roman 10"/>
           <w:lang w:val="en-US"/>
         </w:rPr>
-        <w:t>In the chapter 2 is found the theoretical framework the object detection topic is discussed. The object detection is required in the segmentation step, where the leaves are separated from the background of the image, because the leaves contains the useful information for the next steps of the application.</w:t>
-      </w:r>
-    </w:p>
-    <w:p>
-      <w:pPr>
-        <w:pStyle w:val="Standard"/>
-        <w:ind w:firstLine="709"/>
-        <w:jc w:val="both"/>
+      </w:pPr>
+      <w:r>
         <w:rPr>
           <w:rFonts w:ascii="LM Roman 10" w:hAnsi="LM Roman 10"/>
           <w:lang w:val="en-US"/>
         </w:rPr>
-      </w:pPr>
-    </w:p>
-    <w:p>
-      <w:pPr>
-        <w:pStyle w:val="Standard"/>
-        <w:ind w:firstLine="709"/>
-        <w:jc w:val="both"/>
+        <w:t>In the chapter 3 ar</w:t>
+      </w:r>
+      <w:r>
         <w:rPr>
           <w:rFonts w:ascii="LM Roman 10" w:hAnsi="LM Roman 10"/>
           <w:lang w:val="en-US"/>
         </w:rPr>
-      </w:pPr>
+        <w:t xml:space="preserve">e discussed the </w:t>
+      </w:r>
       <w:r>
         <w:rPr>
           <w:rFonts w:ascii="LM Roman 10" w:hAnsi="LM Roman 10"/>
           <w:lang w:val="en-US"/>
         </w:rPr>
-        <w:t>In the chapter 3 ar</w:t>
+        <w:t>image</w:t>
       </w:r>
       <w:r>
         <w:rPr>
           <w:rFonts w:ascii="LM Roman 10" w:hAnsi="LM Roman 10"/>
           <w:lang w:val="en-US"/>
         </w:rPr>
-        <w:t xml:space="preserve">e discussed the </w:t>
+        <w:t xml:space="preserve"> capture</w:t>
       </w:r>
       <w:r>
         <w:rPr>
           <w:rFonts w:ascii="LM Roman 10" w:hAnsi="LM Roman 10"/>
           <w:lang w:val="en-US"/>
         </w:rPr>
-        <w:t>image</w:t>
+        <w:t xml:space="preserve"> and segmentation steps</w:t>
       </w:r>
       <w:r>
         <w:rPr>
           <w:rFonts w:ascii="LM Roman 10" w:hAnsi="LM Roman 10"/>
           <w:lang w:val="en-US"/>
         </w:rPr>
-        <w:t xml:space="preserve"> capture</w:t>
+        <w:t>. In this chapter are defined the object type to capture and some restrictions about the captured image, such as</w:t>
       </w:r>
       <w:r>
         <w:rPr>
           <w:rFonts w:ascii="LM Roman 10" w:hAnsi="LM Roman 10"/>
           <w:lang w:val="en-US"/>
         </w:rPr>
-        <w:t xml:space="preserve"> and segmentation steps</w:t>
+        <w:t xml:space="preserve"> the plant species,</w:t>
       </w:r>
       <w:r>
         <w:rPr>
           <w:rFonts w:ascii="LM Roman 10" w:hAnsi="LM Roman 10"/>
           <w:lang w:val="en-US"/>
         </w:rPr>
-        <w:t>. In this chapter are defined the object type to capture and some restrictions about the captured image, such as</w:t>
+        <w:t xml:space="preserve"> the </w:t>
       </w:r>
       <w:r>
         <w:rPr>
           <w:rFonts w:ascii="LM Roman 10" w:hAnsi="LM Roman 10"/>
           <w:lang w:val="en-US"/>
         </w:rPr>
-        <w:t xml:space="preserve"> the plant species,</w:t>
+        <w:t>image’s contents and the position of the leaves</w:t>
       </w:r>
       <w:r>
         <w:rPr>
           <w:rFonts w:ascii="LM Roman 10" w:hAnsi="LM Roman 10"/>
           <w:lang w:val="en-US"/>
         </w:rPr>
-        <w:t xml:space="preserve"> the </w:t>
-      </w:r>
-      <w:r>
+        <w:t xml:space="preserve"> inside the image. In the segmentation section is presented the object detection method chosen.</w:t>
+      </w:r>
+    </w:p>
+    <w:p>
+      <w:pPr>
+        <w:pStyle w:val="Standard"/>
+        <w:ind w:firstLine="709"/>
+        <w:jc w:val="both"/>
         <w:rPr>
           <w:rFonts w:ascii="LM Roman 10" w:hAnsi="LM Roman 10"/>
           <w:lang w:val="en-US"/>
         </w:rPr>
-        <w:t>image’s contents and the position of the leaves</w:t>
-      </w:r>
-      <w:r>
+      </w:pPr>
+    </w:p>
+    <w:p>
+      <w:pPr>
+        <w:pStyle w:val="Standard"/>
+        <w:ind w:firstLine="709"/>
+        <w:jc w:val="both"/>
         <w:rPr>
           <w:rFonts w:ascii="LM Roman 10" w:hAnsi="LM Roman 10"/>
           <w:lang w:val="en-US"/>
         </w:rPr>
-        <w:t xml:space="preserve"> inside the image. In the segmentation section is presented the object detection method chosen.</w:t>
-      </w:r>
-    </w:p>
-    <w:p>
-      <w:pPr>
-        <w:pStyle w:val="Standard"/>
-        <w:ind w:firstLine="709"/>
-        <w:jc w:val="both"/>
+      </w:pPr>
+      <w:r>
         <w:rPr>
           <w:rFonts w:ascii="LM Roman 10" w:hAnsi="LM Roman 10"/>
           <w:lang w:val="en-US"/>
         </w:rPr>
-      </w:pPr>
-    </w:p>
-    <w:p>
-      <w:pPr>
-        <w:pStyle w:val="Standard"/>
-        <w:ind w:firstLine="709"/>
-        <w:jc w:val="both"/>
+        <w:t>In the chapter 4 is presented the feature descriptor and the image classifier. Also, in this chapter is defined th</w:t>
+      </w:r>
+      <w:r>
         <w:rPr>
           <w:rFonts w:ascii="LM Roman 10" w:hAnsi="LM Roman 10"/>
           <w:lang w:val="en-US"/>
         </w:rPr>
-      </w:pPr>
+        <w:t>e deficiencies</w:t>
+      </w:r>
       <w:r>
         <w:rPr>
           <w:rFonts w:ascii="LM Roman 10" w:hAnsi="LM Roman 10"/>
           <w:lang w:val="en-US"/>
         </w:rPr>
-        <w:t>In the chapter 4 is presented the feature descriptor and the image classifier. Also, in this chapter is defined th</w:t>
+        <w:t xml:space="preserve"> t</w:t>
       </w:r>
       <w:r>
         <w:rPr>
           <w:rFonts w:ascii="LM Roman 10" w:hAnsi="LM Roman 10"/>
           <w:lang w:val="en-US"/>
         </w:rPr>
-        <w:t>e deficiencies</w:t>
+        <w:t>o detect in the images, which are</w:t>
       </w:r>
       <w:r>
         <w:rPr>
           <w:rFonts w:ascii="LM Roman 10" w:hAnsi="LM Roman 10"/>
           <w:lang w:val="en-US"/>
         </w:rPr>
-        <w:t xml:space="preserve"> t</w:t>
+        <w:t xml:space="preserve"> the potassium</w:t>
       </w:r>
       <w:r>
         <w:rPr>
           <w:rFonts w:ascii="LM Roman 10" w:hAnsi="LM Roman 10"/>
           <w:lang w:val="en-US"/>
         </w:rPr>
-        <w:t>o detect in the images, which are</w:t>
+        <w:t>, nitrogen, sulfur and magnesium deficiencies</w:t>
       </w:r>
       <w:r>
         <w:rPr>
           <w:rFonts w:ascii="LM Roman 10" w:hAnsi="LM Roman 10"/>
           <w:lang w:val="en-US"/>
         </w:rPr>
-        <w:t xml:space="preserve"> the potassium</w:t>
-      </w:r>
-      <w:r>
+        <w:t>, by reasons that are discussed in that section.</w:t>
+      </w:r>
+    </w:p>
+    <w:p>
+      <w:pPr>
+        <w:pStyle w:val="Standard"/>
+        <w:ind w:firstLine="709"/>
+        <w:jc w:val="both"/>
         <w:rPr>
           <w:rFonts w:ascii="LM Roman 10" w:hAnsi="LM Roman 10"/>
           <w:lang w:val="en-US"/>
         </w:rPr>
-        <w:t>, nitrogen, sulfur and magnesium deficiencies</w:t>
-      </w:r>
-      <w:r>
+      </w:pPr>
+    </w:p>
+    <w:p>
+      <w:pPr>
+        <w:pStyle w:val="Standard"/>
+        <w:ind w:firstLine="709"/>
+        <w:jc w:val="both"/>
         <w:rPr>
           <w:rFonts w:ascii="LM Roman 10" w:hAnsi="LM Roman 10"/>
           <w:lang w:val="en-US"/>
         </w:rPr>
-        <w:t>, by reasons that are discussed in that section.</w:t>
-      </w:r>
-    </w:p>
-    <w:p>
-      <w:pPr>
-        <w:pStyle w:val="Standard"/>
-        <w:ind w:firstLine="709"/>
-        <w:jc w:val="both"/>
+      </w:pPr>
+      <w:r>
         <w:rPr>
           <w:rFonts w:ascii="LM Roman 10" w:hAnsi="LM Roman 10"/>
           <w:lang w:val="en-US"/>
         </w:rPr>
-      </w:pPr>
-    </w:p>
-    <w:p>
-      <w:pPr>
-        <w:pStyle w:val="Standard"/>
-        <w:ind w:firstLine="709"/>
-        <w:jc w:val="both"/>
+        <w:t xml:space="preserve">Finally, </w:t>
+      </w:r>
+      <w:r>
         <w:rPr>
           <w:rFonts w:ascii="LM Roman 10" w:hAnsi="LM Roman 10"/>
           <w:lang w:val="en-US"/>
         </w:rPr>
-      </w:pPr>
+        <w:t>in the chapter 5 are discussed the developing tools and the programming language for the implementation. All the steps related to computer vision are going to be developed with the</w:t>
+      </w:r>
       <w:r>
         <w:rPr>
           <w:rFonts w:ascii="LM Roman 10" w:hAnsi="LM Roman 10"/>
           <w:lang w:val="en-US"/>
         </w:rPr>
-        <w:t xml:space="preserve">Finally, </w:t>
+        <w:t xml:space="preserve"> support of the</w:t>
       </w:r>
       <w:r>
         <w:rPr>
           <w:rFonts w:ascii="LM Roman 10" w:hAnsi="LM Roman 10"/>
           <w:lang w:val="en-US"/>
         </w:rPr>
-        <w:t>in the chapter 5 are discussed the developing tools and the programming language for the implementation. All the steps related to computer vision are going to be developed with the</w:t>
-      </w:r>
-      <w:r>
-        <w:rPr>
-          <w:rFonts w:ascii="LM Roman 10" w:hAnsi="LM Roman 10"/>
-          <w:lang w:val="en-US"/>
-        </w:rPr>
-        <w:t xml:space="preserve"> support of the</w:t>
-      </w:r>
-      <w:r>
-        <w:rPr>
-          <w:rFonts w:ascii="LM Roman 10" w:hAnsi="LM Roman 10"/>
-          <w:lang w:val="en-US"/>
-        </w:rPr>
-        <w:t xml:space="preserve"> </w:t>
-      </w:r>
-      <w:proofErr w:type="spellStart"/>
-      <w:r>
-        <w:rPr>
-          <w:rFonts w:ascii="LM Roman 10" w:hAnsi="LM Roman 10"/>
-          <w:lang w:val="en-US"/>
-        </w:rPr>
-        <w:t>OpenCV</w:t>
-      </w:r>
-      <w:proofErr w:type="spellEnd"/>
-      <w:r>
-        <w:rPr>
-          <w:rFonts w:ascii="LM Roman 10" w:hAnsi="LM Roman 10"/>
-          <w:lang w:val="en-US"/>
-        </w:rPr>
-        <w:t xml:space="preserve"> library, which support the C++, java and python languages.</w:t>
+        <w:t xml:space="preserve"> OpenCV library, which support the C++, java and python languages.</w:t>
       </w:r>
     </w:p>
     <w:p>
@@ -2485,13 +2421,13 @@
       <w:sdtContent>
         <w:p>
           <w:pPr>
-            <w:pStyle w:val="TOCHeading"/>
+            <w:pStyle w:val="TtuloTDC"/>
             <w:ind w:firstLine="709"/>
           </w:pPr>
         </w:p>
         <w:p>
           <w:pPr>
-            <w:pStyle w:val="TOC1"/>
+            <w:pStyle w:val="TDC1"/>
             <w:tabs>
               <w:tab w:val="right" w:leader="dot" w:pos="8827"/>
             </w:tabs>
@@ -2516,7 +2452,7 @@
           <w:hyperlink w:anchor="_Toc497097033" w:history="1">
             <w:r>
               <w:rPr>
-                <w:rStyle w:val="Hyperlink"/>
+                <w:rStyle w:val="Hipervnculo"/>
                 <w:rFonts w:ascii="LM Roman 10" w:hAnsi="LM Roman 10"/>
                 <w:noProof/>
               </w:rPr>
@@ -2574,7 +2510,7 @@
         </w:p>
         <w:p>
           <w:pPr>
-            <w:pStyle w:val="TOC1"/>
+            <w:pStyle w:val="TDC1"/>
             <w:tabs>
               <w:tab w:val="right" w:leader="dot" w:pos="8827"/>
             </w:tabs>
@@ -2590,7 +2526,7 @@
           <w:hyperlink w:anchor="_Toc497097034" w:history="1">
             <w:r>
               <w:rPr>
-                <w:rStyle w:val="Hyperlink"/>
+                <w:rStyle w:val="Hipervnculo"/>
                 <w:rFonts w:ascii="LM Roman 10" w:hAnsi="LM Roman 10"/>
                 <w:noProof/>
                 <w:lang w:val="en-US"/>
@@ -2649,7 +2585,7 @@
         </w:p>
         <w:p>
           <w:pPr>
-            <w:pStyle w:val="TOC1"/>
+            <w:pStyle w:val="TDC1"/>
             <w:tabs>
               <w:tab w:val="right" w:leader="dot" w:pos="8827"/>
             </w:tabs>
@@ -2665,7 +2601,7 @@
           <w:hyperlink w:anchor="_Toc497097035" w:history="1">
             <w:r>
               <w:rPr>
-                <w:rStyle w:val="Hyperlink"/>
+                <w:rStyle w:val="Hipervnculo"/>
                 <w:rFonts w:ascii="LM Roman 10" w:hAnsi="LM Roman 10"/>
                 <w:noProof/>
                 <w:lang w:val="en-US"/>
@@ -2724,7 +2660,7 @@
         </w:p>
         <w:p>
           <w:pPr>
-            <w:pStyle w:val="TOC1"/>
+            <w:pStyle w:val="TDC1"/>
             <w:tabs>
               <w:tab w:val="right" w:leader="dot" w:pos="8827"/>
             </w:tabs>
@@ -2740,7 +2676,7 @@
           <w:hyperlink w:anchor="_Toc497097036" w:history="1">
             <w:r>
               <w:rPr>
-                <w:rStyle w:val="Hyperlink"/>
+                <w:rStyle w:val="Hipervnculo"/>
                 <w:rFonts w:ascii="LM Roman 10" w:hAnsi="LM Roman 10"/>
                 <w:noProof/>
               </w:rPr>
@@ -2798,7 +2734,7 @@
         </w:p>
         <w:p>
           <w:pPr>
-            <w:pStyle w:val="TOC2"/>
+            <w:pStyle w:val="TDC2"/>
             <w:tabs>
               <w:tab w:val="right" w:leader="dot" w:pos="8827"/>
             </w:tabs>
@@ -2814,7 +2750,7 @@
           <w:hyperlink w:anchor="_Toc497097037" w:history="1">
             <w:r>
               <w:rPr>
-                <w:rStyle w:val="Hyperlink"/>
+                <w:rStyle w:val="Hipervnculo"/>
                 <w:rFonts w:ascii="LM Roman 10" w:hAnsi="LM Roman 10"/>
                 <w:noProof/>
               </w:rPr>
@@ -2872,7 +2808,7 @@
         </w:p>
         <w:p>
           <w:pPr>
-            <w:pStyle w:val="TOC3"/>
+            <w:pStyle w:val="TDC3"/>
             <w:tabs>
               <w:tab w:val="right" w:leader="dot" w:pos="8827"/>
             </w:tabs>
@@ -2888,7 +2824,7 @@
           <w:hyperlink w:anchor="_Toc497097038" w:history="1">
             <w:r>
               <w:rPr>
-                <w:rStyle w:val="Hyperlink"/>
+                <w:rStyle w:val="Hipervnculo"/>
                 <w:rFonts w:ascii="LM Roman 10" w:hAnsi="LM Roman 10"/>
                 <w:noProof/>
               </w:rPr>
@@ -2946,7 +2882,7 @@
         </w:p>
         <w:p>
           <w:pPr>
-            <w:pStyle w:val="TOC3"/>
+            <w:pStyle w:val="TDC3"/>
             <w:tabs>
               <w:tab w:val="right" w:leader="dot" w:pos="8827"/>
             </w:tabs>
@@ -2962,7 +2898,7 @@
           <w:hyperlink w:anchor="_Toc497097039" w:history="1">
             <w:r>
               <w:rPr>
-                <w:rStyle w:val="Hyperlink"/>
+                <w:rStyle w:val="Hipervnculo"/>
                 <w:rFonts w:ascii="LM Roman 10" w:hAnsi="LM Roman 10"/>
                 <w:noProof/>
               </w:rPr>
@@ -3020,7 +2956,7 @@
         </w:p>
         <w:p>
           <w:pPr>
-            <w:pStyle w:val="TOC2"/>
+            <w:pStyle w:val="TDC2"/>
             <w:tabs>
               <w:tab w:val="right" w:leader="dot" w:pos="8827"/>
             </w:tabs>
@@ -3036,7 +2972,7 @@
           <w:hyperlink w:anchor="_Toc497097040" w:history="1">
             <w:r>
               <w:rPr>
-                <w:rStyle w:val="Hyperlink"/>
+                <w:rStyle w:val="Hipervnculo"/>
                 <w:rFonts w:ascii="LM Roman 10" w:hAnsi="LM Roman 10"/>
                 <w:noProof/>
               </w:rPr>
@@ -3094,7 +3030,7 @@
         </w:p>
         <w:p>
           <w:pPr>
-            <w:pStyle w:val="TOC2"/>
+            <w:pStyle w:val="TDC2"/>
             <w:tabs>
               <w:tab w:val="right" w:leader="dot" w:pos="8827"/>
             </w:tabs>
@@ -3110,7 +3046,7 @@
           <w:hyperlink w:anchor="_Toc497097041" w:history="1">
             <w:r>
               <w:rPr>
-                <w:rStyle w:val="Hyperlink"/>
+                <w:rStyle w:val="Hipervnculo"/>
                 <w:rFonts w:ascii="LM Roman 10" w:hAnsi="LM Roman 10"/>
                 <w:noProof/>
               </w:rPr>
@@ -3168,7 +3104,7 @@
         </w:p>
         <w:p>
           <w:pPr>
-            <w:pStyle w:val="TOC1"/>
+            <w:pStyle w:val="TDC1"/>
             <w:tabs>
               <w:tab w:val="right" w:leader="dot" w:pos="8827"/>
             </w:tabs>
@@ -3184,7 +3120,7 @@
           <w:hyperlink w:anchor="_Toc497097042" w:history="1">
             <w:r>
               <w:rPr>
-                <w:rStyle w:val="Hyperlink"/>
+                <w:rStyle w:val="Hipervnculo"/>
                 <w:rFonts w:ascii="LM Roman 10" w:hAnsi="LM Roman 10"/>
                 <w:noProof/>
               </w:rPr>
@@ -3242,7 +3178,7 @@
         </w:p>
         <w:p>
           <w:pPr>
-            <w:pStyle w:val="TOC2"/>
+            <w:pStyle w:val="TDC2"/>
             <w:tabs>
               <w:tab w:val="right" w:leader="dot" w:pos="8827"/>
             </w:tabs>
@@ -3258,7 +3194,7 @@
           <w:hyperlink w:anchor="_Toc497097043" w:history="1">
             <w:r>
               <w:rPr>
-                <w:rStyle w:val="Hyperlink"/>
+                <w:rStyle w:val="Hipervnculo"/>
                 <w:rFonts w:ascii="LM Roman 10" w:hAnsi="LM Roman 10"/>
                 <w:noProof/>
               </w:rPr>
@@ -3316,7 +3252,7 @@
         </w:p>
         <w:p>
           <w:pPr>
-            <w:pStyle w:val="TOC3"/>
+            <w:pStyle w:val="TDC3"/>
             <w:tabs>
               <w:tab w:val="right" w:leader="dot" w:pos="8827"/>
             </w:tabs>
@@ -3332,7 +3268,7 @@
           <w:hyperlink w:anchor="_Toc497097044" w:history="1">
             <w:r>
               <w:rPr>
-                <w:rStyle w:val="Hyperlink"/>
+                <w:rStyle w:val="Hipervnculo"/>
                 <w:rFonts w:ascii="LM Roman 10" w:hAnsi="LM Roman 10"/>
                 <w:noProof/>
               </w:rPr>
@@ -3390,7 +3326,7 @@
         </w:p>
         <w:p>
           <w:pPr>
-            <w:pStyle w:val="TOC3"/>
+            <w:pStyle w:val="TDC3"/>
             <w:tabs>
               <w:tab w:val="right" w:leader="dot" w:pos="8827"/>
             </w:tabs>
@@ -3406,7 +3342,7 @@
           <w:hyperlink w:anchor="_Toc497097045" w:history="1">
             <w:r>
               <w:rPr>
-                <w:rStyle w:val="Hyperlink"/>
+                <w:rStyle w:val="Hipervnculo"/>
                 <w:rFonts w:ascii="LM Roman 10" w:hAnsi="LM Roman 10"/>
                 <w:noProof/>
               </w:rPr>
@@ -3464,7 +3400,7 @@
         </w:p>
         <w:p>
           <w:pPr>
-            <w:pStyle w:val="TOC1"/>
+            <w:pStyle w:val="TDC1"/>
             <w:tabs>
               <w:tab w:val="right" w:leader="dot" w:pos="8827"/>
             </w:tabs>
@@ -3480,7 +3416,7 @@
           <w:hyperlink w:anchor="_Toc497097046" w:history="1">
             <w:r>
               <w:rPr>
-                <w:rStyle w:val="Hyperlink"/>
+                <w:rStyle w:val="Hipervnculo"/>
                 <w:rFonts w:ascii="LM Roman 10" w:hAnsi="LM Roman 10"/>
                 <w:noProof/>
               </w:rPr>
@@ -3538,7 +3474,7 @@
         </w:p>
         <w:p>
           <w:pPr>
-            <w:pStyle w:val="TOC2"/>
+            <w:pStyle w:val="TDC2"/>
             <w:tabs>
               <w:tab w:val="right" w:leader="dot" w:pos="8827"/>
             </w:tabs>
@@ -3554,7 +3490,7 @@
           <w:hyperlink w:anchor="_Toc497097047" w:history="1">
             <w:r>
               <w:rPr>
-                <w:rStyle w:val="Hyperlink"/>
+                <w:rStyle w:val="Hipervnculo"/>
                 <w:rFonts w:ascii="LM Roman 10" w:hAnsi="LM Roman 10"/>
                 <w:noProof/>
               </w:rPr>
@@ -3612,7 +3548,7 @@
         </w:p>
         <w:p>
           <w:pPr>
-            <w:pStyle w:val="TOC2"/>
+            <w:pStyle w:val="TDC2"/>
             <w:tabs>
               <w:tab w:val="right" w:leader="dot" w:pos="8827"/>
             </w:tabs>
@@ -3628,7 +3564,7 @@
           <w:hyperlink w:anchor="_Toc497097048" w:history="1">
             <w:r>
               <w:rPr>
-                <w:rStyle w:val="Hyperlink"/>
+                <w:rStyle w:val="Hipervnculo"/>
                 <w:rFonts w:ascii="LM Roman 10" w:hAnsi="LM Roman 10"/>
                 <w:noProof/>
               </w:rPr>
@@ -3686,7 +3622,7 @@
         </w:p>
         <w:p>
           <w:pPr>
-            <w:pStyle w:val="TOC1"/>
+            <w:pStyle w:val="TDC1"/>
             <w:tabs>
               <w:tab w:val="right" w:leader="dot" w:pos="8827"/>
             </w:tabs>
@@ -3702,7 +3638,7 @@
           <w:hyperlink w:anchor="_Toc497097049" w:history="1">
             <w:r>
               <w:rPr>
-                <w:rStyle w:val="Hyperlink"/>
+                <w:rStyle w:val="Hipervnculo"/>
                 <w:rFonts w:ascii="LM Roman 10" w:hAnsi="LM Roman 10"/>
                 <w:noProof/>
               </w:rPr>
@@ -3760,7 +3696,7 @@
         </w:p>
         <w:p>
           <w:pPr>
-            <w:pStyle w:val="TOC2"/>
+            <w:pStyle w:val="TDC2"/>
             <w:tabs>
               <w:tab w:val="right" w:leader="dot" w:pos="8827"/>
             </w:tabs>
@@ -3776,7 +3712,7 @@
           <w:hyperlink w:anchor="_Toc497097050" w:history="1">
             <w:r>
               <w:rPr>
-                <w:rStyle w:val="Hyperlink"/>
+                <w:rStyle w:val="Hipervnculo"/>
                 <w:rFonts w:ascii="LM Roman 10" w:hAnsi="LM Roman 10"/>
                 <w:noProof/>
               </w:rPr>
@@ -3834,7 +3770,7 @@
         </w:p>
         <w:p>
           <w:pPr>
-            <w:pStyle w:val="TOC2"/>
+            <w:pStyle w:val="TDC2"/>
             <w:tabs>
               <w:tab w:val="right" w:leader="dot" w:pos="8827"/>
             </w:tabs>
@@ -3850,7 +3786,7 @@
           <w:hyperlink w:anchor="_Toc497097051" w:history="1">
             <w:r>
               <w:rPr>
-                <w:rStyle w:val="Hyperlink"/>
+                <w:rStyle w:val="Hipervnculo"/>
                 <w:rFonts w:ascii="LM Roman 10" w:hAnsi="LM Roman 10"/>
                 <w:noProof/>
               </w:rPr>
@@ -3908,7 +3844,7 @@
         </w:p>
         <w:p>
           <w:pPr>
-            <w:pStyle w:val="TOC1"/>
+            <w:pStyle w:val="TDC1"/>
             <w:tabs>
               <w:tab w:val="right" w:leader="dot" w:pos="8827"/>
             </w:tabs>
@@ -3924,7 +3860,7 @@
           <w:hyperlink w:anchor="_Toc497097052" w:history="1">
             <w:r>
               <w:rPr>
-                <w:rStyle w:val="Hyperlink"/>
+                <w:rStyle w:val="Hipervnculo"/>
                 <w:rFonts w:ascii="LM Roman 10" w:hAnsi="LM Roman 10"/>
                 <w:noProof/>
               </w:rPr>
@@ -3982,7 +3918,7 @@
         </w:p>
         <w:p>
           <w:pPr>
-            <w:pStyle w:val="TOC2"/>
+            <w:pStyle w:val="TDC2"/>
             <w:tabs>
               <w:tab w:val="right" w:leader="dot" w:pos="8827"/>
             </w:tabs>
@@ -3998,7 +3934,7 @@
           <w:hyperlink w:anchor="_Toc497097053" w:history="1">
             <w:r>
               <w:rPr>
-                <w:rStyle w:val="Hyperlink"/>
+                <w:rStyle w:val="Hipervnculo"/>
                 <w:rFonts w:ascii="LM Roman 10" w:hAnsi="LM Roman 10"/>
                 <w:noProof/>
               </w:rPr>
@@ -4056,7 +3992,7 @@
         </w:p>
         <w:p>
           <w:pPr>
-            <w:pStyle w:val="TOC2"/>
+            <w:pStyle w:val="TDC2"/>
             <w:tabs>
               <w:tab w:val="right" w:leader="dot" w:pos="8827"/>
             </w:tabs>
@@ -4072,7 +4008,7 @@
           <w:hyperlink w:anchor="_Toc497097054" w:history="1">
             <w:r>
               <w:rPr>
-                <w:rStyle w:val="Hyperlink"/>
+                <w:rStyle w:val="Hipervnculo"/>
                 <w:rFonts w:ascii="LM Roman 10" w:hAnsi="LM Roman 10"/>
                 <w:noProof/>
               </w:rPr>
@@ -4130,7 +4066,7 @@
         </w:p>
         <w:p>
           <w:pPr>
-            <w:pStyle w:val="TOC2"/>
+            <w:pStyle w:val="TDC2"/>
             <w:tabs>
               <w:tab w:val="right" w:leader="dot" w:pos="8827"/>
             </w:tabs>
@@ -4146,7 +4082,7 @@
           <w:hyperlink w:anchor="_Toc497097055" w:history="1">
             <w:r>
               <w:rPr>
-                <w:rStyle w:val="Hyperlink"/>
+                <w:rStyle w:val="Hipervnculo"/>
                 <w:rFonts w:ascii="LM Roman 10" w:hAnsi="LM Roman 10"/>
                 <w:noProof/>
               </w:rPr>
@@ -4204,7 +4140,7 @@
         </w:p>
         <w:p>
           <w:pPr>
-            <w:pStyle w:val="TOC1"/>
+            <w:pStyle w:val="TDC1"/>
             <w:tabs>
               <w:tab w:val="right" w:leader="dot" w:pos="8827"/>
             </w:tabs>
@@ -4220,7 +4156,7 @@
           <w:hyperlink w:anchor="_Toc497097056" w:history="1">
             <w:r>
               <w:rPr>
-                <w:rStyle w:val="Hyperlink"/>
+                <w:rStyle w:val="Hipervnculo"/>
                 <w:rFonts w:ascii="LM Roman 10" w:hAnsi="LM Roman 10"/>
                 <w:noProof/>
               </w:rPr>
@@ -5911,23 +5847,7 @@
           <w:rFonts w:ascii="LM Roman 10" w:hAnsi="LM Roman 10"/>
           <w:sz w:val="36"/>
         </w:rPr>
-        <w:t xml:space="preserve"> y </w:t>
-      </w:r>
-      <w:proofErr w:type="spellStart"/>
-      <w:r>
-        <w:rPr>
-          <w:rFonts w:ascii="LM Roman 10" w:hAnsi="LM Roman 10"/>
-          <w:sz w:val="36"/>
-        </w:rPr>
-        <w:t>Deep</w:t>
-      </w:r>
-      <w:proofErr w:type="spellEnd"/>
-      <w:r>
-        <w:rPr>
-          <w:rFonts w:ascii="LM Roman 10" w:hAnsi="LM Roman 10"/>
-          <w:sz w:val="36"/>
-        </w:rPr>
-        <w:t xml:space="preserve"> </w:t>
+        <w:t xml:space="preserve"> y Deep </w:t>
       </w:r>
       <w:proofErr w:type="spellStart"/>
       <w:r>
@@ -6641,18 +6561,38 @@
           <w:rFonts w:ascii="LM Roman 10" w:hAnsi="LM Roman 10"/>
         </w:rPr>
       </w:pPr>
+      <w:r>
+        <w:rPr>
+          <w:rFonts w:ascii="LM Roman 10" w:hAnsi="LM Roman 10"/>
+        </w:rPr>
+        <w:t xml:space="preserve">Deep </w:t>
+      </w:r>
       <w:proofErr w:type="spellStart"/>
       <w:r>
         <w:rPr>
           <w:rFonts w:ascii="LM Roman 10" w:hAnsi="LM Roman 10"/>
         </w:rPr>
-        <w:t>Deep</w:t>
+        <w:t>learning</w:t>
       </w:r>
       <w:proofErr w:type="spellEnd"/>
       <w:r>
         <w:rPr>
           <w:rFonts w:ascii="LM Roman 10" w:hAnsi="LM Roman 10"/>
         </w:rPr>
+        <w:t xml:space="preserve"> se refiere a una clase de redes neuronales artificiales compuestas de muchas capas de procesamiento. Las redes neuronales tienen décadas de existencia pero el reciente éxito y popularidad del </w:t>
+      </w:r>
+      <w:proofErr w:type="spellStart"/>
+      <w:r>
+        <w:rPr>
+          <w:rFonts w:ascii="LM Roman 10" w:hAnsi="LM Roman 10"/>
+        </w:rPr>
+        <w:t>deep</w:t>
+      </w:r>
+      <w:proofErr w:type="spellEnd"/>
+      <w:r>
+        <w:rPr>
+          <w:rFonts w:ascii="LM Roman 10" w:hAnsi="LM Roman 10"/>
+        </w:rPr>
         <w:t xml:space="preserve"> </w:t>
       </w:r>
       <w:proofErr w:type="spellStart"/>
@@ -6667,14 +6607,14 @@
         <w:rPr>
           <w:rFonts w:ascii="LM Roman 10" w:hAnsi="LM Roman 10"/>
         </w:rPr>
-        <w:t xml:space="preserve"> se refiere a una clase de redes neuronales artificiales compuestas de muchas capas de procesamiento. Las redes neuronales tienen décadas de existencia pero el reciente éxito y popularidad del </w:t>
+        <w:t xml:space="preserve"> puede rastrearse a la publicación “</w:t>
       </w:r>
       <w:proofErr w:type="spellStart"/>
       <w:r>
         <w:rPr>
           <w:rFonts w:ascii="LM Roman 10" w:hAnsi="LM Roman 10"/>
         </w:rPr>
-        <w:t>deep</w:t>
+        <w:t>ImageNet</w:t>
       </w:r>
       <w:proofErr w:type="spellEnd"/>
       <w:r>
@@ -6688,70 +6628,28 @@
         <w:rPr>
           <w:rFonts w:ascii="LM Roman 10" w:hAnsi="LM Roman 10"/>
         </w:rPr>
-        <w:t>learning</w:t>
+        <w:t>Classification</w:t>
       </w:r>
       <w:proofErr w:type="spellEnd"/>
       <w:r>
         <w:rPr>
           <w:rFonts w:ascii="LM Roman 10" w:hAnsi="LM Roman 10"/>
         </w:rPr>
-        <w:t xml:space="preserve"> puede rastrearse a la publicación “</w:t>
+        <w:t xml:space="preserve"> </w:t>
       </w:r>
       <w:proofErr w:type="spellStart"/>
       <w:r>
         <w:rPr>
           <w:rFonts w:ascii="LM Roman 10" w:hAnsi="LM Roman 10"/>
         </w:rPr>
-        <w:t>ImageNet</w:t>
+        <w:t>with</w:t>
       </w:r>
       <w:proofErr w:type="spellEnd"/>
       <w:r>
         <w:rPr>
           <w:rFonts w:ascii="LM Roman 10" w:hAnsi="LM Roman 10"/>
         </w:rPr>
-        <w:t xml:space="preserve"> </w:t>
-      </w:r>
-      <w:proofErr w:type="spellStart"/>
-      <w:r>
-        <w:rPr>
-          <w:rFonts w:ascii="LM Roman 10" w:hAnsi="LM Roman 10"/>
-        </w:rPr>
-        <w:t>Classification</w:t>
-      </w:r>
-      <w:proofErr w:type="spellEnd"/>
-      <w:r>
-        <w:rPr>
-          <w:rFonts w:ascii="LM Roman 10" w:hAnsi="LM Roman 10"/>
-        </w:rPr>
-        <w:t xml:space="preserve"> </w:t>
-      </w:r>
-      <w:proofErr w:type="spellStart"/>
-      <w:r>
-        <w:rPr>
-          <w:rFonts w:ascii="LM Roman 10" w:hAnsi="LM Roman 10"/>
-        </w:rPr>
-        <w:t>with</w:t>
-      </w:r>
-      <w:proofErr w:type="spellEnd"/>
-      <w:r>
-        <w:rPr>
-          <w:rFonts w:ascii="LM Roman 10" w:hAnsi="LM Roman 10"/>
-        </w:rPr>
-        <w:t xml:space="preserve"> </w:t>
-      </w:r>
-      <w:proofErr w:type="spellStart"/>
-      <w:r>
-        <w:rPr>
-          <w:rFonts w:ascii="LM Roman 10" w:hAnsi="LM Roman 10"/>
-        </w:rPr>
-        <w:t>Deep</w:t>
-      </w:r>
-      <w:proofErr w:type="spellEnd"/>
-      <w:r>
-        <w:rPr>
-          <w:rFonts w:ascii="LM Roman 10" w:hAnsi="LM Roman 10"/>
-        </w:rPr>
-        <w:t xml:space="preserve"> </w:t>
+        <w:t xml:space="preserve"> Deep </w:t>
       </w:r>
       <w:proofErr w:type="spellStart"/>
       <w:r>
@@ -8064,21 +7962,7 @@
         <w:rPr>
           <w:rFonts w:ascii="LM Roman 10" w:hAnsi="LM Roman 10"/>
         </w:rPr>
-        <w:t xml:space="preserve">. Cada filtro es pequeño espacialmente, pero es desplazado por toda la imagen calculando la </w:t>
-      </w:r>
-      <w:proofErr w:type="spellStart"/>
-      <w:r>
-        <w:rPr>
-          <w:rFonts w:ascii="LM Roman 10" w:hAnsi="LM Roman 10"/>
-        </w:rPr>
-        <w:t>convolución</w:t>
-      </w:r>
-      <w:proofErr w:type="spellEnd"/>
-      <w:r>
-        <w:rPr>
-          <w:rFonts w:ascii="LM Roman 10" w:hAnsi="LM Roman 10"/>
-        </w:rPr>
-        <w:t xml:space="preserve"> entre el filtro y la imagen de entrada. Conforme el filtro se desplaza por el alto y ancho de la imagen, se producen mapas de activación de dos dimensiones que indican la respuesta de dicho filtro en cada posición espacial. De forma intuitiva la red aprenderá los filtros que se activan cuando se encuentran algún tipo</w:t>
+        <w:t>. Cada filtro es pequeño espacialmente, pero es desplazado por toda la imagen calculando la convolución entre el filtro y la imagen de entrada. Conforme el filtro se desplaza por el alto y ancho de la imagen, se producen mapas de activación de dos dimensiones que indican la respuesta de dicho filtro en cada posición espacial. De forma intuitiva la red aprenderá los filtros que se activan cuando se encuentran algún tipo</w:t>
       </w:r>
       <w:r>
         <w:rPr>
@@ -8896,21 +8780,7 @@
         <w:rPr>
           <w:rFonts w:ascii="LM Roman 10" w:hAnsi="LM Roman 10"/>
         </w:rPr>
-        <w:t xml:space="preserve">. Desarrollada por </w:t>
-      </w:r>
-      <w:proofErr w:type="spellStart"/>
-      <w:r>
-        <w:rPr>
-          <w:rFonts w:ascii="LM Roman 10" w:hAnsi="LM Roman 10"/>
-        </w:rPr>
-        <w:t>Yann</w:t>
-      </w:r>
-      <w:proofErr w:type="spellEnd"/>
-      <w:r>
-        <w:rPr>
-          <w:rFonts w:ascii="LM Roman 10" w:hAnsi="LM Roman 10"/>
-        </w:rPr>
-        <w:t xml:space="preserve"> </w:t>
+        <w:t xml:space="preserve">. Desarrollada por Yann </w:t>
       </w:r>
       <w:proofErr w:type="spellStart"/>
       <w:r>
@@ -9005,21 +8875,7 @@
         <w:rPr>
           <w:rFonts w:ascii="LM Roman 10" w:hAnsi="LM Roman 10"/>
         </w:rPr>
-        <w:t xml:space="preserve">, </w:t>
-      </w:r>
-      <w:proofErr w:type="spellStart"/>
-      <w:r>
-        <w:rPr>
-          <w:rFonts w:ascii="LM Roman 10" w:hAnsi="LM Roman 10"/>
-        </w:rPr>
-        <w:t>Ilya</w:t>
-      </w:r>
-      <w:proofErr w:type="spellEnd"/>
-      <w:r>
-        <w:rPr>
-          <w:rFonts w:ascii="LM Roman 10" w:hAnsi="LM Roman 10"/>
-        </w:rPr>
-        <w:t xml:space="preserve"> </w:t>
+        <w:t xml:space="preserve">, Ilya </w:t>
       </w:r>
       <w:proofErr w:type="spellStart"/>
       <w:r>
@@ -9150,35 +9006,7 @@
         <w:rPr>
           <w:rFonts w:ascii="LM Roman 10" w:hAnsi="LM Roman 10"/>
         </w:rPr>
-        <w:t xml:space="preserve"> y </w:t>
-      </w:r>
-      <w:proofErr w:type="spellStart"/>
-      <w:r>
-        <w:rPr>
-          <w:rFonts w:ascii="LM Roman 10" w:hAnsi="LM Roman 10"/>
-        </w:rPr>
-        <w:t>Rob</w:t>
-      </w:r>
-      <w:proofErr w:type="spellEnd"/>
-      <w:r>
-        <w:rPr>
-          <w:rFonts w:ascii="LM Roman 10" w:hAnsi="LM Roman 10"/>
-        </w:rPr>
-        <w:t xml:space="preserve"> </w:t>
-      </w:r>
-      <w:proofErr w:type="spellStart"/>
-      <w:r>
-        <w:rPr>
-          <w:rFonts w:ascii="LM Roman 10" w:hAnsi="LM Roman 10"/>
-        </w:rPr>
-        <w:t>Fergus</w:t>
-      </w:r>
-      <w:proofErr w:type="spellEnd"/>
-      <w:r>
-        <w:rPr>
-          <w:rFonts w:ascii="LM Roman 10" w:hAnsi="LM Roman 10"/>
-        </w:rPr>
-        <w:t>.</w:t>
+        <w:t xml:space="preserve"> y Rob Fergus.</w:t>
       </w:r>
     </w:p>
     <w:p>
@@ -9449,7 +9277,7 @@
       <w:hyperlink r:id="rId34" w:history="1">
         <w:r>
           <w:rPr>
-            <w:rStyle w:val="Hyperlink"/>
+            <w:rStyle w:val="Hipervnculo"/>
             <w:rFonts w:ascii="LM Roman 10" w:hAnsi="LM Roman 10"/>
           </w:rPr>
           <w:t>www.PlantVillage.org</w:t>
@@ -9520,7 +9348,7 @@
     </w:p>
     <w:tbl>
       <w:tblPr>
-        <w:tblStyle w:val="PlainTable1"/>
+        <w:tblStyle w:val="Tablanormal1"/>
         <w:tblW w:w="0" w:type="auto"/>
         <w:tblLook w:val="04A0" w:firstRow="1" w:lastRow="0" w:firstColumn="1" w:lastColumn="0" w:noHBand="0" w:noVBand="1"/>
       </w:tblPr>
@@ -12336,23 +12164,7 @@
           <w:rFonts w:ascii="LM Roman 10" w:hAnsi="LM Roman 10"/>
           <w:sz w:val="36"/>
         </w:rPr>
-        <w:t xml:space="preserve">. </w:t>
-      </w:r>
-      <w:proofErr w:type="spellStart"/>
-      <w:r>
-        <w:rPr>
-          <w:rFonts w:ascii="LM Roman 10" w:hAnsi="LM Roman 10"/>
-          <w:sz w:val="36"/>
-        </w:rPr>
-        <w:t>Deep</w:t>
-      </w:r>
-      <w:proofErr w:type="spellEnd"/>
-      <w:r>
-        <w:rPr>
-          <w:rFonts w:ascii="LM Roman 10" w:hAnsi="LM Roman 10"/>
-          <w:sz w:val="36"/>
-        </w:rPr>
-        <w:t xml:space="preserve"> </w:t>
+        <w:t xml:space="preserve">. Deep </w:t>
       </w:r>
       <w:proofErr w:type="spellStart"/>
       <w:r>
@@ -12899,21 +12711,7 @@
         <w:rPr>
           <w:rFonts w:ascii="LM Roman 10" w:hAnsi="LM Roman 10"/>
         </w:rPr>
-        <w:t xml:space="preserve">CPU: Intel </w:t>
-      </w:r>
-      <w:proofErr w:type="spellStart"/>
-      <w:r>
-        <w:rPr>
-          <w:rFonts w:ascii="LM Roman 10" w:hAnsi="LM Roman 10"/>
-        </w:rPr>
-        <w:t>Core</w:t>
-      </w:r>
-      <w:proofErr w:type="spellEnd"/>
-      <w:r>
-        <w:rPr>
-          <w:rFonts w:ascii="LM Roman 10" w:hAnsi="LM Roman 10"/>
-        </w:rPr>
-        <w:t xml:space="preserve"> i3</w:t>
+        <w:t>CPU: Intel Core i3</w:t>
       </w:r>
     </w:p>
     <w:p>
@@ -13202,92 +13000,1197 @@
           <w:rFonts w:ascii="LM Roman 10" w:hAnsi="LM Roman 10"/>
           <w:sz w:val="36"/>
         </w:rPr>
-        <w:t>5</w:t>
-      </w:r>
+        <w:t xml:space="preserve">5.1 Instalación de </w:t>
+      </w:r>
+      <w:proofErr w:type="spellStart"/>
       <w:r>
         <w:rPr>
           <w:rFonts w:ascii="LM Roman 10" w:hAnsi="LM Roman 10"/>
           <w:sz w:val="36"/>
         </w:rPr>
+        <w:t>Caffe</w:t>
+      </w:r>
+      <w:proofErr w:type="spellEnd"/>
+      <w:r>
+        <w:rPr>
+          <w:rFonts w:ascii="LM Roman 10" w:hAnsi="LM Roman 10"/>
+          <w:sz w:val="36"/>
+        </w:rPr>
         <w:t>.</w:t>
       </w:r>
-      <w:r>
-        <w:rPr>
-          <w:rFonts w:ascii="LM Roman 10" w:hAnsi="LM Roman 10"/>
-          <w:sz w:val="36"/>
-        </w:rPr>
-        <w:t>1</w:t>
-      </w:r>
-      <w:r>
-        <w:rPr>
-          <w:rFonts w:ascii="LM Roman 10" w:hAnsi="LM Roman 10"/>
-          <w:sz w:val="36"/>
+    </w:p>
+    <w:p>
+      <w:pPr>
+        <w:pStyle w:val="Standard"/>
+        <w:ind w:firstLine="709"/>
+        <w:jc w:val="both"/>
+        <w:rPr>
+          <w:rFonts w:ascii="LM Roman 10" w:hAnsi="LM Roman 10"/>
+        </w:rPr>
+      </w:pPr>
+    </w:p>
+    <w:p>
+      <w:pPr>
+        <w:pStyle w:val="Standard"/>
+        <w:ind w:firstLine="709"/>
+        <w:jc w:val="both"/>
+        <w:rPr>
+          <w:rFonts w:ascii="LM Roman 10" w:hAnsi="LM Roman 10"/>
+        </w:rPr>
+      </w:pPr>
+      <w:r>
+        <w:rPr>
+          <w:rFonts w:ascii="LM Roman 10" w:hAnsi="LM Roman 10"/>
+        </w:rPr>
+        <w:t>Las instrucciones siguientes</w:t>
+      </w:r>
+      <w:r>
+        <w:rPr>
+          <w:rFonts w:ascii="LM Roman 10" w:hAnsi="LM Roman 10"/>
+        </w:rPr>
+        <w:t xml:space="preserve"> [</w:t>
+      </w:r>
+      <w:r>
+        <w:rPr>
+          <w:rFonts w:ascii="LM Roman 10" w:hAnsi="LM Roman 10"/>
+        </w:rPr>
+        <w:t>10</w:t>
+      </w:r>
+      <w:r>
+        <w:rPr>
+          <w:rFonts w:ascii="LM Roman 10" w:hAnsi="LM Roman 10"/>
+        </w:rPr>
+        <w:t>]</w:t>
+      </w:r>
+      <w:r>
+        <w:rPr>
+          <w:rFonts w:ascii="LM Roman 10" w:hAnsi="LM Roman 10"/>
+        </w:rPr>
+        <w:t xml:space="preserve"> indican los pasos realizados para la instalación de </w:t>
+      </w:r>
+      <w:proofErr w:type="spellStart"/>
+      <w:r>
+        <w:rPr>
+          <w:rFonts w:ascii="LM Roman 10" w:hAnsi="LM Roman 10"/>
+        </w:rPr>
+        <w:t>Caffe</w:t>
+      </w:r>
+      <w:proofErr w:type="spellEnd"/>
+      <w:r>
+        <w:rPr>
+          <w:rFonts w:ascii="LM Roman 10" w:hAnsi="LM Roman 10"/>
+        </w:rPr>
+        <w:t xml:space="preserve"> en un sistema operativo Ubuntu 16.04 en modo solo CPU, ya que, como se mencionó en el capítulo anterior, la computadora usada no cuenta con una GPU compatible.</w:t>
+      </w:r>
+    </w:p>
+    <w:p>
+      <w:pPr>
+        <w:pStyle w:val="Standard"/>
+        <w:ind w:firstLine="709"/>
+        <w:jc w:val="both"/>
+        <w:rPr>
+          <w:rFonts w:ascii="LM Roman 10" w:hAnsi="LM Roman 10"/>
+        </w:rPr>
+      </w:pPr>
+    </w:p>
+    <w:p>
+      <w:pPr>
+        <w:pStyle w:val="Standard"/>
+        <w:ind w:firstLine="709"/>
+        <w:jc w:val="both"/>
+        <w:rPr>
+          <w:rFonts w:ascii="LM Roman 10" w:hAnsi="LM Roman 10"/>
+        </w:rPr>
+      </w:pPr>
+      <w:r>
+        <w:rPr>
+          <w:rFonts w:ascii="LM Roman 10" w:hAnsi="LM Roman 10"/>
+        </w:rPr>
+        <w:t>Ejecutar los siguientes comandos.</w:t>
+      </w:r>
+    </w:p>
+    <w:p>
+      <w:pPr>
+        <w:pStyle w:val="Standard"/>
+        <w:ind w:firstLine="709"/>
+        <w:jc w:val="both"/>
+        <w:rPr>
+          <w:rFonts w:ascii="LM Roman 10" w:hAnsi="LM Roman 10"/>
+        </w:rPr>
+      </w:pPr>
+    </w:p>
+    <w:p>
+      <w:pPr>
+        <w:tabs>
+          <w:tab w:val="left" w:pos="916"/>
+          <w:tab w:val="left" w:pos="1832"/>
+          <w:tab w:val="left" w:pos="2748"/>
+          <w:tab w:val="left" w:pos="3664"/>
+          <w:tab w:val="left" w:pos="4580"/>
+          <w:tab w:val="left" w:pos="5496"/>
+          <w:tab w:val="left" w:pos="6412"/>
+          <w:tab w:val="left" w:pos="7328"/>
+          <w:tab w:val="left" w:pos="8244"/>
+          <w:tab w:val="left" w:pos="9160"/>
+          <w:tab w:val="left" w:pos="10076"/>
+          <w:tab w:val="left" w:pos="10992"/>
+          <w:tab w:val="left" w:pos="11908"/>
+          <w:tab w:val="left" w:pos="12824"/>
+          <w:tab w:val="left" w:pos="13740"/>
+          <w:tab w:val="left" w:pos="14656"/>
+        </w:tabs>
+        <w:suppressAutoHyphens w:val="0"/>
+        <w:autoSpaceDN/>
+        <w:spacing w:line="244" w:lineRule="atLeast"/>
+        <w:textAlignment w:val="auto"/>
+        <w:rPr>
+          <w:rFonts w:ascii="Courier New" w:eastAsia="Times New Roman" w:hAnsi="Courier New" w:cs="Courier New"/>
+          <w:color w:val="333333"/>
+          <w:kern w:val="0"/>
+          <w:sz w:val="20"/>
+          <w:szCs w:val="20"/>
+          <w:lang w:val="en-US" w:eastAsia="en-US" w:bidi="ar-SA"/>
+        </w:rPr>
+      </w:pPr>
+      <w:proofErr w:type="spellStart"/>
+      <w:r>
+        <w:rPr>
+          <w:rFonts w:ascii="Courier New" w:eastAsia="Times New Roman" w:hAnsi="Courier New" w:cs="Courier New"/>
+          <w:color w:val="333333"/>
+          <w:kern w:val="0"/>
+          <w:sz w:val="20"/>
+          <w:szCs w:val="20"/>
+          <w:lang w:val="en-US" w:eastAsia="en-US" w:bidi="ar-SA"/>
+        </w:rPr>
+        <w:t>sudo</w:t>
+      </w:r>
+      <w:proofErr w:type="spellEnd"/>
+      <w:r>
+        <w:rPr>
+          <w:rFonts w:ascii="Courier New" w:eastAsia="Times New Roman" w:hAnsi="Courier New" w:cs="Courier New"/>
+          <w:color w:val="333333"/>
+          <w:kern w:val="0"/>
+          <w:sz w:val="20"/>
+          <w:szCs w:val="20"/>
+          <w:lang w:val="en-US" w:eastAsia="en-US" w:bidi="ar-SA"/>
+        </w:rPr>
+        <w:t xml:space="preserve"> apt-get update</w:t>
+      </w:r>
+    </w:p>
+    <w:p>
+      <w:pPr>
+        <w:tabs>
+          <w:tab w:val="left" w:pos="916"/>
+          <w:tab w:val="left" w:pos="1832"/>
+          <w:tab w:val="left" w:pos="2748"/>
+          <w:tab w:val="left" w:pos="3664"/>
+          <w:tab w:val="left" w:pos="4580"/>
+          <w:tab w:val="left" w:pos="5496"/>
+          <w:tab w:val="left" w:pos="6412"/>
+          <w:tab w:val="left" w:pos="7328"/>
+          <w:tab w:val="left" w:pos="8244"/>
+          <w:tab w:val="left" w:pos="9160"/>
+          <w:tab w:val="left" w:pos="10076"/>
+          <w:tab w:val="left" w:pos="10992"/>
+          <w:tab w:val="left" w:pos="11908"/>
+          <w:tab w:val="left" w:pos="12824"/>
+          <w:tab w:val="left" w:pos="13740"/>
+          <w:tab w:val="left" w:pos="14656"/>
+        </w:tabs>
+        <w:suppressAutoHyphens w:val="0"/>
+        <w:autoSpaceDN/>
+        <w:spacing w:line="244" w:lineRule="atLeast"/>
+        <w:textAlignment w:val="auto"/>
+        <w:rPr>
+          <w:rFonts w:ascii="Courier New" w:eastAsia="Times New Roman" w:hAnsi="Courier New" w:cs="Courier New"/>
+          <w:color w:val="333333"/>
+          <w:kern w:val="0"/>
+          <w:sz w:val="20"/>
+          <w:szCs w:val="20"/>
+          <w:lang w:val="en-US" w:eastAsia="en-US" w:bidi="ar-SA"/>
+        </w:rPr>
+      </w:pPr>
+    </w:p>
+    <w:p>
+      <w:pPr>
+        <w:tabs>
+          <w:tab w:val="left" w:pos="916"/>
+          <w:tab w:val="left" w:pos="1832"/>
+          <w:tab w:val="left" w:pos="2748"/>
+          <w:tab w:val="left" w:pos="3664"/>
+          <w:tab w:val="left" w:pos="4580"/>
+          <w:tab w:val="left" w:pos="5496"/>
+          <w:tab w:val="left" w:pos="6412"/>
+          <w:tab w:val="left" w:pos="7328"/>
+          <w:tab w:val="left" w:pos="8244"/>
+          <w:tab w:val="left" w:pos="9160"/>
+          <w:tab w:val="left" w:pos="10076"/>
+          <w:tab w:val="left" w:pos="10992"/>
+          <w:tab w:val="left" w:pos="11908"/>
+          <w:tab w:val="left" w:pos="12824"/>
+          <w:tab w:val="left" w:pos="13740"/>
+          <w:tab w:val="left" w:pos="14656"/>
+        </w:tabs>
+        <w:suppressAutoHyphens w:val="0"/>
+        <w:autoSpaceDN/>
+        <w:spacing w:line="244" w:lineRule="atLeast"/>
+        <w:textAlignment w:val="auto"/>
+        <w:rPr>
+          <w:rFonts w:ascii="Courier New" w:eastAsia="Times New Roman" w:hAnsi="Courier New" w:cs="Courier New"/>
+          <w:color w:val="333333"/>
+          <w:kern w:val="0"/>
+          <w:sz w:val="20"/>
+          <w:szCs w:val="20"/>
+          <w:lang w:val="en-US" w:eastAsia="en-US" w:bidi="ar-SA"/>
+        </w:rPr>
+      </w:pPr>
+      <w:proofErr w:type="spellStart"/>
+      <w:r>
+        <w:rPr>
+          <w:rFonts w:ascii="Courier New" w:eastAsia="Times New Roman" w:hAnsi="Courier New" w:cs="Courier New"/>
+          <w:color w:val="333333"/>
+          <w:kern w:val="0"/>
+          <w:sz w:val="20"/>
+          <w:szCs w:val="20"/>
+          <w:lang w:val="en-US" w:eastAsia="en-US" w:bidi="ar-SA"/>
+        </w:rPr>
+        <w:t>sudo</w:t>
+      </w:r>
+      <w:proofErr w:type="spellEnd"/>
+      <w:r>
+        <w:rPr>
+          <w:rFonts w:ascii="Courier New" w:eastAsia="Times New Roman" w:hAnsi="Courier New" w:cs="Courier New"/>
+          <w:color w:val="333333"/>
+          <w:kern w:val="0"/>
+          <w:sz w:val="20"/>
+          <w:szCs w:val="20"/>
+          <w:lang w:val="en-US" w:eastAsia="en-US" w:bidi="ar-SA"/>
+        </w:rPr>
+        <w:t xml:space="preserve"> apt-get upgrade</w:t>
+      </w:r>
+    </w:p>
+    <w:p>
+      <w:pPr>
+        <w:tabs>
+          <w:tab w:val="left" w:pos="916"/>
+          <w:tab w:val="left" w:pos="1832"/>
+          <w:tab w:val="left" w:pos="2748"/>
+          <w:tab w:val="left" w:pos="3664"/>
+          <w:tab w:val="left" w:pos="4580"/>
+          <w:tab w:val="left" w:pos="5496"/>
+          <w:tab w:val="left" w:pos="6412"/>
+          <w:tab w:val="left" w:pos="7328"/>
+          <w:tab w:val="left" w:pos="8244"/>
+          <w:tab w:val="left" w:pos="9160"/>
+          <w:tab w:val="left" w:pos="10076"/>
+          <w:tab w:val="left" w:pos="10992"/>
+          <w:tab w:val="left" w:pos="11908"/>
+          <w:tab w:val="left" w:pos="12824"/>
+          <w:tab w:val="left" w:pos="13740"/>
+          <w:tab w:val="left" w:pos="14656"/>
+        </w:tabs>
+        <w:suppressAutoHyphens w:val="0"/>
+        <w:autoSpaceDN/>
+        <w:spacing w:line="244" w:lineRule="atLeast"/>
+        <w:textAlignment w:val="auto"/>
+        <w:rPr>
+          <w:rFonts w:ascii="Courier New" w:eastAsia="Times New Roman" w:hAnsi="Courier New" w:cs="Courier New"/>
+          <w:color w:val="333333"/>
+          <w:kern w:val="0"/>
+          <w:sz w:val="20"/>
+          <w:szCs w:val="20"/>
+          <w:lang w:val="en-US" w:eastAsia="en-US" w:bidi="ar-SA"/>
+        </w:rPr>
+      </w:pPr>
+    </w:p>
+    <w:p>
+      <w:pPr>
+        <w:tabs>
+          <w:tab w:val="left" w:pos="916"/>
+          <w:tab w:val="left" w:pos="1832"/>
+          <w:tab w:val="left" w:pos="2748"/>
+          <w:tab w:val="left" w:pos="3664"/>
+          <w:tab w:val="left" w:pos="4580"/>
+          <w:tab w:val="left" w:pos="5496"/>
+          <w:tab w:val="left" w:pos="6412"/>
+          <w:tab w:val="left" w:pos="7328"/>
+          <w:tab w:val="left" w:pos="8244"/>
+          <w:tab w:val="left" w:pos="9160"/>
+          <w:tab w:val="left" w:pos="10076"/>
+          <w:tab w:val="left" w:pos="10992"/>
+          <w:tab w:val="left" w:pos="11908"/>
+          <w:tab w:val="left" w:pos="12824"/>
+          <w:tab w:val="left" w:pos="13740"/>
+          <w:tab w:val="left" w:pos="14656"/>
+        </w:tabs>
+        <w:suppressAutoHyphens w:val="0"/>
+        <w:autoSpaceDN/>
+        <w:spacing w:line="244" w:lineRule="atLeast"/>
+        <w:textAlignment w:val="auto"/>
+        <w:rPr>
+          <w:rFonts w:ascii="Courier New" w:eastAsia="Times New Roman" w:hAnsi="Courier New" w:cs="Courier New"/>
+          <w:color w:val="333333"/>
+          <w:kern w:val="0"/>
+          <w:sz w:val="20"/>
+          <w:szCs w:val="20"/>
+          <w:lang w:val="en-US" w:eastAsia="en-US" w:bidi="ar-SA"/>
+        </w:rPr>
+      </w:pPr>
+      <w:proofErr w:type="spellStart"/>
+      <w:r>
+        <w:rPr>
+          <w:rFonts w:ascii="Courier New" w:eastAsia="Times New Roman" w:hAnsi="Courier New" w:cs="Courier New"/>
+          <w:color w:val="333333"/>
+          <w:kern w:val="0"/>
+          <w:sz w:val="20"/>
+          <w:szCs w:val="20"/>
+          <w:lang w:val="en-US" w:eastAsia="en-US" w:bidi="ar-SA"/>
+        </w:rPr>
+        <w:t>sudo</w:t>
+      </w:r>
+      <w:proofErr w:type="spellEnd"/>
+      <w:r>
+        <w:rPr>
+          <w:rFonts w:ascii="Courier New" w:eastAsia="Times New Roman" w:hAnsi="Courier New" w:cs="Courier New"/>
+          <w:color w:val="333333"/>
+          <w:kern w:val="0"/>
+          <w:sz w:val="20"/>
+          <w:szCs w:val="20"/>
+          <w:lang w:val="en-US" w:eastAsia="en-US" w:bidi="ar-SA"/>
+        </w:rPr>
+        <w:t xml:space="preserve"> apt-get install -y build-essential </w:t>
+      </w:r>
+      <w:proofErr w:type="spellStart"/>
+      <w:r>
+        <w:rPr>
+          <w:rFonts w:ascii="Courier New" w:eastAsia="Times New Roman" w:hAnsi="Courier New" w:cs="Courier New"/>
+          <w:color w:val="333333"/>
+          <w:kern w:val="0"/>
+          <w:sz w:val="20"/>
+          <w:szCs w:val="20"/>
+          <w:lang w:val="en-US" w:eastAsia="en-US" w:bidi="ar-SA"/>
+        </w:rPr>
+        <w:t>cmake</w:t>
+      </w:r>
+      <w:proofErr w:type="spellEnd"/>
+      <w:r>
+        <w:rPr>
+          <w:rFonts w:ascii="Courier New" w:eastAsia="Times New Roman" w:hAnsi="Courier New" w:cs="Courier New"/>
+          <w:color w:val="333333"/>
+          <w:kern w:val="0"/>
+          <w:sz w:val="20"/>
+          <w:szCs w:val="20"/>
+          <w:lang w:val="en-US" w:eastAsia="en-US" w:bidi="ar-SA"/>
+        </w:rPr>
+        <w:t xml:space="preserve"> git </w:t>
+      </w:r>
+      <w:proofErr w:type="spellStart"/>
+      <w:r>
+        <w:rPr>
+          <w:rFonts w:ascii="Courier New" w:eastAsia="Times New Roman" w:hAnsi="Courier New" w:cs="Courier New"/>
+          <w:color w:val="333333"/>
+          <w:kern w:val="0"/>
+          <w:sz w:val="20"/>
+          <w:szCs w:val="20"/>
+          <w:lang w:val="en-US" w:eastAsia="en-US" w:bidi="ar-SA"/>
+        </w:rPr>
+        <w:t>pkg</w:t>
+      </w:r>
+      <w:proofErr w:type="spellEnd"/>
+      <w:r>
+        <w:rPr>
+          <w:rFonts w:ascii="Courier New" w:eastAsia="Times New Roman" w:hAnsi="Courier New" w:cs="Courier New"/>
+          <w:color w:val="333333"/>
+          <w:kern w:val="0"/>
+          <w:sz w:val="20"/>
+          <w:szCs w:val="20"/>
+          <w:lang w:val="en-US" w:eastAsia="en-US" w:bidi="ar-SA"/>
+        </w:rPr>
+        <w:t>-config</w:t>
+      </w:r>
+    </w:p>
+    <w:p>
+      <w:pPr>
+        <w:tabs>
+          <w:tab w:val="left" w:pos="916"/>
+          <w:tab w:val="left" w:pos="1832"/>
+          <w:tab w:val="left" w:pos="2748"/>
+          <w:tab w:val="left" w:pos="3664"/>
+          <w:tab w:val="left" w:pos="4580"/>
+          <w:tab w:val="left" w:pos="5496"/>
+          <w:tab w:val="left" w:pos="6412"/>
+          <w:tab w:val="left" w:pos="7328"/>
+          <w:tab w:val="left" w:pos="8244"/>
+          <w:tab w:val="left" w:pos="9160"/>
+          <w:tab w:val="left" w:pos="10076"/>
+          <w:tab w:val="left" w:pos="10992"/>
+          <w:tab w:val="left" w:pos="11908"/>
+          <w:tab w:val="left" w:pos="12824"/>
+          <w:tab w:val="left" w:pos="13740"/>
+          <w:tab w:val="left" w:pos="14656"/>
+        </w:tabs>
+        <w:suppressAutoHyphens w:val="0"/>
+        <w:autoSpaceDN/>
+        <w:spacing w:line="244" w:lineRule="atLeast"/>
+        <w:textAlignment w:val="auto"/>
+        <w:rPr>
+          <w:rFonts w:ascii="Courier New" w:eastAsia="Times New Roman" w:hAnsi="Courier New" w:cs="Courier New"/>
+          <w:color w:val="333333"/>
+          <w:kern w:val="0"/>
+          <w:sz w:val="20"/>
+          <w:szCs w:val="20"/>
+          <w:lang w:val="en-US" w:eastAsia="en-US" w:bidi="ar-SA"/>
+        </w:rPr>
+      </w:pPr>
+    </w:p>
+    <w:p>
+      <w:pPr>
+        <w:tabs>
+          <w:tab w:val="left" w:pos="916"/>
+          <w:tab w:val="left" w:pos="1832"/>
+          <w:tab w:val="left" w:pos="2748"/>
+          <w:tab w:val="left" w:pos="3664"/>
+          <w:tab w:val="left" w:pos="4580"/>
+          <w:tab w:val="left" w:pos="5496"/>
+          <w:tab w:val="left" w:pos="6412"/>
+          <w:tab w:val="left" w:pos="7328"/>
+          <w:tab w:val="left" w:pos="8244"/>
+          <w:tab w:val="left" w:pos="9160"/>
+          <w:tab w:val="left" w:pos="10076"/>
+          <w:tab w:val="left" w:pos="10992"/>
+          <w:tab w:val="left" w:pos="11908"/>
+          <w:tab w:val="left" w:pos="12824"/>
+          <w:tab w:val="left" w:pos="13740"/>
+          <w:tab w:val="left" w:pos="14656"/>
+        </w:tabs>
+        <w:suppressAutoHyphens w:val="0"/>
+        <w:autoSpaceDN/>
+        <w:spacing w:line="244" w:lineRule="atLeast"/>
+        <w:textAlignment w:val="auto"/>
+        <w:rPr>
+          <w:rFonts w:ascii="Courier New" w:eastAsia="Times New Roman" w:hAnsi="Courier New" w:cs="Courier New"/>
+          <w:color w:val="333333"/>
+          <w:kern w:val="0"/>
+          <w:sz w:val="20"/>
+          <w:szCs w:val="20"/>
+          <w:lang w:val="en-US" w:eastAsia="en-US" w:bidi="ar-SA"/>
+        </w:rPr>
+      </w:pPr>
+      <w:proofErr w:type="spellStart"/>
+      <w:r>
+        <w:rPr>
+          <w:rFonts w:ascii="Courier New" w:eastAsia="Times New Roman" w:hAnsi="Courier New" w:cs="Courier New"/>
+          <w:color w:val="333333"/>
+          <w:kern w:val="0"/>
+          <w:sz w:val="20"/>
+          <w:szCs w:val="20"/>
+          <w:lang w:val="en-US" w:eastAsia="en-US" w:bidi="ar-SA"/>
+        </w:rPr>
+        <w:t>sudo</w:t>
+      </w:r>
+      <w:proofErr w:type="spellEnd"/>
+      <w:r>
+        <w:rPr>
+          <w:rFonts w:ascii="Courier New" w:eastAsia="Times New Roman" w:hAnsi="Courier New" w:cs="Courier New"/>
+          <w:color w:val="333333"/>
+          <w:kern w:val="0"/>
+          <w:sz w:val="20"/>
+          <w:szCs w:val="20"/>
+          <w:lang w:val="en-US" w:eastAsia="en-US" w:bidi="ar-SA"/>
+        </w:rPr>
+        <w:t xml:space="preserve"> apt-get install -y </w:t>
+      </w:r>
+      <w:proofErr w:type="spellStart"/>
+      <w:r>
+        <w:rPr>
+          <w:rFonts w:ascii="Courier New" w:eastAsia="Times New Roman" w:hAnsi="Courier New" w:cs="Courier New"/>
+          <w:color w:val="333333"/>
+          <w:kern w:val="0"/>
+          <w:sz w:val="20"/>
+          <w:szCs w:val="20"/>
+          <w:lang w:val="en-US" w:eastAsia="en-US" w:bidi="ar-SA"/>
+        </w:rPr>
+        <w:t>libprotobuf</w:t>
+      </w:r>
+      <w:proofErr w:type="spellEnd"/>
+      <w:r>
+        <w:rPr>
+          <w:rFonts w:ascii="Courier New" w:eastAsia="Times New Roman" w:hAnsi="Courier New" w:cs="Courier New"/>
+          <w:color w:val="333333"/>
+          <w:kern w:val="0"/>
+          <w:sz w:val="20"/>
+          <w:szCs w:val="20"/>
+          <w:lang w:val="en-US" w:eastAsia="en-US" w:bidi="ar-SA"/>
+        </w:rPr>
+        <w:t xml:space="preserve">-dev </w:t>
+      </w:r>
+      <w:proofErr w:type="spellStart"/>
+      <w:r>
+        <w:rPr>
+          <w:rFonts w:ascii="Courier New" w:eastAsia="Times New Roman" w:hAnsi="Courier New" w:cs="Courier New"/>
+          <w:color w:val="333333"/>
+          <w:kern w:val="0"/>
+          <w:sz w:val="20"/>
+          <w:szCs w:val="20"/>
+          <w:lang w:val="en-US" w:eastAsia="en-US" w:bidi="ar-SA"/>
+        </w:rPr>
+        <w:t>libleveldb</w:t>
+      </w:r>
+      <w:proofErr w:type="spellEnd"/>
+      <w:r>
+        <w:rPr>
+          <w:rFonts w:ascii="Courier New" w:eastAsia="Times New Roman" w:hAnsi="Courier New" w:cs="Courier New"/>
+          <w:color w:val="333333"/>
+          <w:kern w:val="0"/>
+          <w:sz w:val="20"/>
+          <w:szCs w:val="20"/>
+          <w:lang w:val="en-US" w:eastAsia="en-US" w:bidi="ar-SA"/>
+        </w:rPr>
+        <w:t xml:space="preserve">-dev </w:t>
+      </w:r>
+      <w:proofErr w:type="spellStart"/>
+      <w:r>
+        <w:rPr>
+          <w:rFonts w:ascii="Courier New" w:eastAsia="Times New Roman" w:hAnsi="Courier New" w:cs="Courier New"/>
+          <w:color w:val="333333"/>
+          <w:kern w:val="0"/>
+          <w:sz w:val="20"/>
+          <w:szCs w:val="20"/>
+          <w:lang w:val="en-US" w:eastAsia="en-US" w:bidi="ar-SA"/>
+        </w:rPr>
+        <w:t>libsnappy</w:t>
+      </w:r>
+      <w:proofErr w:type="spellEnd"/>
+      <w:r>
+        <w:rPr>
+          <w:rFonts w:ascii="Courier New" w:eastAsia="Times New Roman" w:hAnsi="Courier New" w:cs="Courier New"/>
+          <w:color w:val="333333"/>
+          <w:kern w:val="0"/>
+          <w:sz w:val="20"/>
+          <w:szCs w:val="20"/>
+          <w:lang w:val="en-US" w:eastAsia="en-US" w:bidi="ar-SA"/>
+        </w:rPr>
+        <w:t xml:space="preserve">-dev libhdf5-serial-dev </w:t>
+      </w:r>
+      <w:proofErr w:type="spellStart"/>
+      <w:r>
+        <w:rPr>
+          <w:rFonts w:ascii="Courier New" w:eastAsia="Times New Roman" w:hAnsi="Courier New" w:cs="Courier New"/>
+          <w:color w:val="333333"/>
+          <w:kern w:val="0"/>
+          <w:sz w:val="20"/>
+          <w:szCs w:val="20"/>
+          <w:lang w:val="en-US" w:eastAsia="en-US" w:bidi="ar-SA"/>
+        </w:rPr>
+        <w:t>protobuf</w:t>
+      </w:r>
+      <w:proofErr w:type="spellEnd"/>
+      <w:r>
+        <w:rPr>
+          <w:rFonts w:ascii="Courier New" w:eastAsia="Times New Roman" w:hAnsi="Courier New" w:cs="Courier New"/>
+          <w:color w:val="333333"/>
+          <w:kern w:val="0"/>
+          <w:sz w:val="20"/>
+          <w:szCs w:val="20"/>
+          <w:lang w:val="en-US" w:eastAsia="en-US" w:bidi="ar-SA"/>
+        </w:rPr>
+        <w:t>-compiler</w:t>
+      </w:r>
+    </w:p>
+    <w:p>
+      <w:pPr>
+        <w:tabs>
+          <w:tab w:val="left" w:pos="916"/>
+          <w:tab w:val="left" w:pos="1832"/>
+          <w:tab w:val="left" w:pos="2748"/>
+          <w:tab w:val="left" w:pos="3664"/>
+          <w:tab w:val="left" w:pos="4580"/>
+          <w:tab w:val="left" w:pos="5496"/>
+          <w:tab w:val="left" w:pos="6412"/>
+          <w:tab w:val="left" w:pos="7328"/>
+          <w:tab w:val="left" w:pos="8244"/>
+          <w:tab w:val="left" w:pos="9160"/>
+          <w:tab w:val="left" w:pos="10076"/>
+          <w:tab w:val="left" w:pos="10992"/>
+          <w:tab w:val="left" w:pos="11908"/>
+          <w:tab w:val="left" w:pos="12824"/>
+          <w:tab w:val="left" w:pos="13740"/>
+          <w:tab w:val="left" w:pos="14656"/>
+        </w:tabs>
+        <w:suppressAutoHyphens w:val="0"/>
+        <w:autoSpaceDN/>
+        <w:spacing w:line="244" w:lineRule="atLeast"/>
+        <w:textAlignment w:val="auto"/>
+        <w:rPr>
+          <w:rFonts w:ascii="Courier New" w:eastAsia="Times New Roman" w:hAnsi="Courier New" w:cs="Courier New"/>
+          <w:color w:val="333333"/>
+          <w:kern w:val="0"/>
+          <w:sz w:val="20"/>
+          <w:szCs w:val="20"/>
+          <w:lang w:val="en-US" w:eastAsia="en-US" w:bidi="ar-SA"/>
+        </w:rPr>
+      </w:pPr>
+    </w:p>
+    <w:p>
+      <w:pPr>
+        <w:tabs>
+          <w:tab w:val="left" w:pos="916"/>
+          <w:tab w:val="left" w:pos="1832"/>
+          <w:tab w:val="left" w:pos="2748"/>
+          <w:tab w:val="left" w:pos="3664"/>
+          <w:tab w:val="left" w:pos="4580"/>
+          <w:tab w:val="left" w:pos="5496"/>
+          <w:tab w:val="left" w:pos="6412"/>
+          <w:tab w:val="left" w:pos="7328"/>
+          <w:tab w:val="left" w:pos="8244"/>
+          <w:tab w:val="left" w:pos="9160"/>
+          <w:tab w:val="left" w:pos="10076"/>
+          <w:tab w:val="left" w:pos="10992"/>
+          <w:tab w:val="left" w:pos="11908"/>
+          <w:tab w:val="left" w:pos="12824"/>
+          <w:tab w:val="left" w:pos="13740"/>
+          <w:tab w:val="left" w:pos="14656"/>
+        </w:tabs>
+        <w:suppressAutoHyphens w:val="0"/>
+        <w:autoSpaceDN/>
+        <w:spacing w:line="244" w:lineRule="atLeast"/>
+        <w:textAlignment w:val="auto"/>
+        <w:rPr>
+          <w:rFonts w:ascii="Courier New" w:eastAsia="Times New Roman" w:hAnsi="Courier New" w:cs="Courier New"/>
+          <w:color w:val="333333"/>
+          <w:kern w:val="0"/>
+          <w:sz w:val="20"/>
+          <w:szCs w:val="20"/>
+          <w:lang w:val="en-US" w:eastAsia="en-US" w:bidi="ar-SA"/>
+        </w:rPr>
+      </w:pPr>
+      <w:proofErr w:type="spellStart"/>
+      <w:r>
+        <w:rPr>
+          <w:rFonts w:ascii="Courier New" w:eastAsia="Times New Roman" w:hAnsi="Courier New" w:cs="Courier New"/>
+          <w:color w:val="333333"/>
+          <w:kern w:val="0"/>
+          <w:sz w:val="20"/>
+          <w:szCs w:val="20"/>
+          <w:lang w:val="en-US" w:eastAsia="en-US" w:bidi="ar-SA"/>
+        </w:rPr>
+        <w:t>sudo</w:t>
+      </w:r>
+      <w:proofErr w:type="spellEnd"/>
+      <w:r>
+        <w:rPr>
+          <w:rFonts w:ascii="Courier New" w:eastAsia="Times New Roman" w:hAnsi="Courier New" w:cs="Courier New"/>
+          <w:color w:val="333333"/>
+          <w:kern w:val="0"/>
+          <w:sz w:val="20"/>
+          <w:szCs w:val="20"/>
+          <w:lang w:val="en-US" w:eastAsia="en-US" w:bidi="ar-SA"/>
+        </w:rPr>
+        <w:t xml:space="preserve"> apt-get install -y </w:t>
+      </w:r>
+      <w:proofErr w:type="spellStart"/>
+      <w:r>
+        <w:rPr>
+          <w:rFonts w:ascii="Courier New" w:eastAsia="Times New Roman" w:hAnsi="Courier New" w:cs="Courier New"/>
+          <w:color w:val="333333"/>
+          <w:kern w:val="0"/>
+          <w:sz w:val="20"/>
+          <w:szCs w:val="20"/>
+          <w:lang w:val="en-US" w:eastAsia="en-US" w:bidi="ar-SA"/>
+        </w:rPr>
+        <w:t>libatlas</w:t>
+      </w:r>
+      <w:proofErr w:type="spellEnd"/>
+      <w:r>
+        <w:rPr>
+          <w:rFonts w:ascii="Courier New" w:eastAsia="Times New Roman" w:hAnsi="Courier New" w:cs="Courier New"/>
+          <w:color w:val="333333"/>
+          <w:kern w:val="0"/>
+          <w:sz w:val="20"/>
+          <w:szCs w:val="20"/>
+          <w:lang w:val="en-US" w:eastAsia="en-US" w:bidi="ar-SA"/>
+        </w:rPr>
+        <w:t xml:space="preserve">-base-dev </w:t>
+      </w:r>
+    </w:p>
+    <w:p>
+      <w:pPr>
+        <w:tabs>
+          <w:tab w:val="left" w:pos="916"/>
+          <w:tab w:val="left" w:pos="1832"/>
+          <w:tab w:val="left" w:pos="2748"/>
+          <w:tab w:val="left" w:pos="3664"/>
+          <w:tab w:val="left" w:pos="4580"/>
+          <w:tab w:val="left" w:pos="5496"/>
+          <w:tab w:val="left" w:pos="6412"/>
+          <w:tab w:val="left" w:pos="7328"/>
+          <w:tab w:val="left" w:pos="8244"/>
+          <w:tab w:val="left" w:pos="9160"/>
+          <w:tab w:val="left" w:pos="10076"/>
+          <w:tab w:val="left" w:pos="10992"/>
+          <w:tab w:val="left" w:pos="11908"/>
+          <w:tab w:val="left" w:pos="12824"/>
+          <w:tab w:val="left" w:pos="13740"/>
+          <w:tab w:val="left" w:pos="14656"/>
+        </w:tabs>
+        <w:suppressAutoHyphens w:val="0"/>
+        <w:autoSpaceDN/>
+        <w:spacing w:line="244" w:lineRule="atLeast"/>
+        <w:textAlignment w:val="auto"/>
+        <w:rPr>
+          <w:rFonts w:ascii="Courier New" w:eastAsia="Times New Roman" w:hAnsi="Courier New" w:cs="Courier New"/>
+          <w:color w:val="333333"/>
+          <w:kern w:val="0"/>
+          <w:sz w:val="20"/>
+          <w:szCs w:val="20"/>
+          <w:lang w:val="en-US" w:eastAsia="en-US" w:bidi="ar-SA"/>
+        </w:rPr>
+      </w:pPr>
+    </w:p>
+    <w:p>
+      <w:pPr>
+        <w:tabs>
+          <w:tab w:val="left" w:pos="916"/>
+          <w:tab w:val="left" w:pos="1832"/>
+          <w:tab w:val="left" w:pos="2748"/>
+          <w:tab w:val="left" w:pos="3664"/>
+          <w:tab w:val="left" w:pos="4580"/>
+          <w:tab w:val="left" w:pos="5496"/>
+          <w:tab w:val="left" w:pos="6412"/>
+          <w:tab w:val="left" w:pos="7328"/>
+          <w:tab w:val="left" w:pos="8244"/>
+          <w:tab w:val="left" w:pos="9160"/>
+          <w:tab w:val="left" w:pos="10076"/>
+          <w:tab w:val="left" w:pos="10992"/>
+          <w:tab w:val="left" w:pos="11908"/>
+          <w:tab w:val="left" w:pos="12824"/>
+          <w:tab w:val="left" w:pos="13740"/>
+          <w:tab w:val="left" w:pos="14656"/>
+        </w:tabs>
+        <w:suppressAutoHyphens w:val="0"/>
+        <w:autoSpaceDN/>
+        <w:spacing w:line="244" w:lineRule="atLeast"/>
+        <w:textAlignment w:val="auto"/>
+        <w:rPr>
+          <w:rFonts w:ascii="Courier New" w:eastAsia="Times New Roman" w:hAnsi="Courier New" w:cs="Courier New"/>
+          <w:color w:val="333333"/>
+          <w:kern w:val="0"/>
+          <w:sz w:val="20"/>
+          <w:szCs w:val="20"/>
+          <w:lang w:val="en-US" w:eastAsia="en-US" w:bidi="ar-SA"/>
+        </w:rPr>
+      </w:pPr>
+      <w:proofErr w:type="spellStart"/>
+      <w:r>
+        <w:rPr>
+          <w:rFonts w:ascii="Courier New" w:eastAsia="Times New Roman" w:hAnsi="Courier New" w:cs="Courier New"/>
+          <w:color w:val="333333"/>
+          <w:kern w:val="0"/>
+          <w:sz w:val="20"/>
+          <w:szCs w:val="20"/>
+          <w:lang w:val="en-US" w:eastAsia="en-US" w:bidi="ar-SA"/>
+        </w:rPr>
+        <w:t>sudo</w:t>
+      </w:r>
+      <w:proofErr w:type="spellEnd"/>
+      <w:r>
+        <w:rPr>
+          <w:rFonts w:ascii="Courier New" w:eastAsia="Times New Roman" w:hAnsi="Courier New" w:cs="Courier New"/>
+          <w:color w:val="333333"/>
+          <w:kern w:val="0"/>
+          <w:sz w:val="20"/>
+          <w:szCs w:val="20"/>
+          <w:lang w:val="en-US" w:eastAsia="en-US" w:bidi="ar-SA"/>
+        </w:rPr>
+        <w:t xml:space="preserve"> apt-get install -y --no-install-recommends </w:t>
+      </w:r>
+      <w:proofErr w:type="spellStart"/>
+      <w:r>
+        <w:rPr>
+          <w:rFonts w:ascii="Courier New" w:eastAsia="Times New Roman" w:hAnsi="Courier New" w:cs="Courier New"/>
+          <w:color w:val="333333"/>
+          <w:kern w:val="0"/>
+          <w:sz w:val="20"/>
+          <w:szCs w:val="20"/>
+          <w:lang w:val="en-US" w:eastAsia="en-US" w:bidi="ar-SA"/>
+        </w:rPr>
+        <w:t>libboost</w:t>
+      </w:r>
+      <w:proofErr w:type="spellEnd"/>
+      <w:r>
+        <w:rPr>
+          <w:rFonts w:ascii="Courier New" w:eastAsia="Times New Roman" w:hAnsi="Courier New" w:cs="Courier New"/>
+          <w:color w:val="333333"/>
+          <w:kern w:val="0"/>
+          <w:sz w:val="20"/>
+          <w:szCs w:val="20"/>
+          <w:lang w:val="en-US" w:eastAsia="en-US" w:bidi="ar-SA"/>
+        </w:rPr>
+        <w:t>-all-dev</w:t>
+      </w:r>
+    </w:p>
+    <w:p>
+      <w:pPr>
+        <w:tabs>
+          <w:tab w:val="left" w:pos="916"/>
+          <w:tab w:val="left" w:pos="1832"/>
+          <w:tab w:val="left" w:pos="2748"/>
+          <w:tab w:val="left" w:pos="3664"/>
+          <w:tab w:val="left" w:pos="4580"/>
+          <w:tab w:val="left" w:pos="5496"/>
+          <w:tab w:val="left" w:pos="6412"/>
+          <w:tab w:val="left" w:pos="7328"/>
+          <w:tab w:val="left" w:pos="8244"/>
+          <w:tab w:val="left" w:pos="9160"/>
+          <w:tab w:val="left" w:pos="10076"/>
+          <w:tab w:val="left" w:pos="10992"/>
+          <w:tab w:val="left" w:pos="11908"/>
+          <w:tab w:val="left" w:pos="12824"/>
+          <w:tab w:val="left" w:pos="13740"/>
+          <w:tab w:val="left" w:pos="14656"/>
+        </w:tabs>
+        <w:suppressAutoHyphens w:val="0"/>
+        <w:autoSpaceDN/>
+        <w:spacing w:line="244" w:lineRule="atLeast"/>
+        <w:textAlignment w:val="auto"/>
+        <w:rPr>
+          <w:rFonts w:ascii="Courier New" w:eastAsia="Times New Roman" w:hAnsi="Courier New" w:cs="Courier New"/>
+          <w:color w:val="333333"/>
+          <w:kern w:val="0"/>
+          <w:sz w:val="20"/>
+          <w:szCs w:val="20"/>
+          <w:lang w:val="en-US" w:eastAsia="en-US" w:bidi="ar-SA"/>
+        </w:rPr>
+      </w:pPr>
+    </w:p>
+    <w:p>
+      <w:pPr>
+        <w:tabs>
+          <w:tab w:val="left" w:pos="916"/>
+          <w:tab w:val="left" w:pos="1832"/>
+          <w:tab w:val="left" w:pos="2748"/>
+          <w:tab w:val="left" w:pos="3664"/>
+          <w:tab w:val="left" w:pos="4580"/>
+          <w:tab w:val="left" w:pos="5496"/>
+          <w:tab w:val="left" w:pos="6412"/>
+          <w:tab w:val="left" w:pos="7328"/>
+          <w:tab w:val="left" w:pos="8244"/>
+          <w:tab w:val="left" w:pos="9160"/>
+          <w:tab w:val="left" w:pos="10076"/>
+          <w:tab w:val="left" w:pos="10992"/>
+          <w:tab w:val="left" w:pos="11908"/>
+          <w:tab w:val="left" w:pos="12824"/>
+          <w:tab w:val="left" w:pos="13740"/>
+          <w:tab w:val="left" w:pos="14656"/>
+        </w:tabs>
+        <w:suppressAutoHyphens w:val="0"/>
+        <w:autoSpaceDN/>
+        <w:spacing w:line="244" w:lineRule="atLeast"/>
+        <w:textAlignment w:val="auto"/>
+        <w:rPr>
+          <w:rFonts w:ascii="Courier New" w:eastAsia="Times New Roman" w:hAnsi="Courier New" w:cs="Courier New"/>
+          <w:color w:val="333333"/>
+          <w:kern w:val="0"/>
+          <w:sz w:val="20"/>
+          <w:szCs w:val="20"/>
+          <w:lang w:val="en-US" w:eastAsia="en-US" w:bidi="ar-SA"/>
+        </w:rPr>
+      </w:pPr>
+      <w:proofErr w:type="spellStart"/>
+      <w:r>
+        <w:rPr>
+          <w:rFonts w:ascii="Courier New" w:eastAsia="Times New Roman" w:hAnsi="Courier New" w:cs="Courier New"/>
+          <w:color w:val="333333"/>
+          <w:kern w:val="0"/>
+          <w:sz w:val="20"/>
+          <w:szCs w:val="20"/>
+          <w:lang w:val="en-US" w:eastAsia="en-US" w:bidi="ar-SA"/>
+        </w:rPr>
+        <w:t>sudo</w:t>
+      </w:r>
+      <w:proofErr w:type="spellEnd"/>
+      <w:r>
+        <w:rPr>
+          <w:rFonts w:ascii="Courier New" w:eastAsia="Times New Roman" w:hAnsi="Courier New" w:cs="Courier New"/>
+          <w:color w:val="333333"/>
+          <w:kern w:val="0"/>
+          <w:sz w:val="20"/>
+          <w:szCs w:val="20"/>
+          <w:lang w:val="en-US" w:eastAsia="en-US" w:bidi="ar-SA"/>
+        </w:rPr>
+        <w:t xml:space="preserve"> apt-get install -y </w:t>
+      </w:r>
+      <w:proofErr w:type="spellStart"/>
+      <w:r>
+        <w:rPr>
+          <w:rFonts w:ascii="Courier New" w:eastAsia="Times New Roman" w:hAnsi="Courier New" w:cs="Courier New"/>
+          <w:color w:val="333333"/>
+          <w:kern w:val="0"/>
+          <w:sz w:val="20"/>
+          <w:szCs w:val="20"/>
+          <w:lang w:val="en-US" w:eastAsia="en-US" w:bidi="ar-SA"/>
+        </w:rPr>
+        <w:t>libgflags</w:t>
+      </w:r>
+      <w:proofErr w:type="spellEnd"/>
+      <w:r>
+        <w:rPr>
+          <w:rFonts w:ascii="Courier New" w:eastAsia="Times New Roman" w:hAnsi="Courier New" w:cs="Courier New"/>
+          <w:color w:val="333333"/>
+          <w:kern w:val="0"/>
+          <w:sz w:val="20"/>
+          <w:szCs w:val="20"/>
+          <w:lang w:val="en-US" w:eastAsia="en-US" w:bidi="ar-SA"/>
+        </w:rPr>
+        <w:t xml:space="preserve">-dev </w:t>
+      </w:r>
+      <w:proofErr w:type="spellStart"/>
+      <w:r>
+        <w:rPr>
+          <w:rFonts w:ascii="Courier New" w:eastAsia="Times New Roman" w:hAnsi="Courier New" w:cs="Courier New"/>
+          <w:color w:val="333333"/>
+          <w:kern w:val="0"/>
+          <w:sz w:val="20"/>
+          <w:szCs w:val="20"/>
+          <w:lang w:val="en-US" w:eastAsia="en-US" w:bidi="ar-SA"/>
+        </w:rPr>
+        <w:t>libgoogle</w:t>
+      </w:r>
+      <w:proofErr w:type="spellEnd"/>
+      <w:r>
+        <w:rPr>
+          <w:rFonts w:ascii="Courier New" w:eastAsia="Times New Roman" w:hAnsi="Courier New" w:cs="Courier New"/>
+          <w:color w:val="333333"/>
+          <w:kern w:val="0"/>
+          <w:sz w:val="20"/>
+          <w:szCs w:val="20"/>
+          <w:lang w:val="en-US" w:eastAsia="en-US" w:bidi="ar-SA"/>
+        </w:rPr>
+        <w:t>-</w:t>
+      </w:r>
+      <w:proofErr w:type="spellStart"/>
+      <w:r>
+        <w:rPr>
+          <w:rFonts w:ascii="Courier New" w:eastAsia="Times New Roman" w:hAnsi="Courier New" w:cs="Courier New"/>
+          <w:color w:val="333333"/>
+          <w:kern w:val="0"/>
+          <w:sz w:val="20"/>
+          <w:szCs w:val="20"/>
+          <w:lang w:val="en-US" w:eastAsia="en-US" w:bidi="ar-SA"/>
+        </w:rPr>
+        <w:t>glog</w:t>
+      </w:r>
+      <w:proofErr w:type="spellEnd"/>
+      <w:r>
+        <w:rPr>
+          <w:rFonts w:ascii="Courier New" w:eastAsia="Times New Roman" w:hAnsi="Courier New" w:cs="Courier New"/>
+          <w:color w:val="333333"/>
+          <w:kern w:val="0"/>
+          <w:sz w:val="20"/>
+          <w:szCs w:val="20"/>
+          <w:lang w:val="en-US" w:eastAsia="en-US" w:bidi="ar-SA"/>
+        </w:rPr>
+        <w:t xml:space="preserve">-dev </w:t>
+      </w:r>
+      <w:proofErr w:type="spellStart"/>
+      <w:r>
+        <w:rPr>
+          <w:rFonts w:ascii="Courier New" w:eastAsia="Times New Roman" w:hAnsi="Courier New" w:cs="Courier New"/>
+          <w:color w:val="333333"/>
+          <w:kern w:val="0"/>
+          <w:sz w:val="20"/>
+          <w:szCs w:val="20"/>
+          <w:lang w:val="en-US" w:eastAsia="en-US" w:bidi="ar-SA"/>
+        </w:rPr>
+        <w:t>liblmdb</w:t>
+      </w:r>
+      <w:proofErr w:type="spellEnd"/>
+      <w:r>
+        <w:rPr>
+          <w:rFonts w:ascii="Courier New" w:eastAsia="Times New Roman" w:hAnsi="Courier New" w:cs="Courier New"/>
+          <w:color w:val="333333"/>
+          <w:kern w:val="0"/>
+          <w:sz w:val="20"/>
+          <w:szCs w:val="20"/>
+          <w:lang w:val="en-US" w:eastAsia="en-US" w:bidi="ar-SA"/>
+        </w:rPr>
+        <w:t>-dev</w:t>
+      </w:r>
+    </w:p>
+    <w:p>
+      <w:pPr>
+        <w:pStyle w:val="Standard"/>
+        <w:ind w:firstLine="709"/>
+        <w:jc w:val="both"/>
+        <w:rPr>
+          <w:rFonts w:ascii="LM Roman 10" w:hAnsi="LM Roman 10"/>
+          <w:lang w:val="en-US"/>
+        </w:rPr>
+      </w:pPr>
+    </w:p>
+    <w:p>
+      <w:pPr>
+        <w:pStyle w:val="Standard"/>
+        <w:ind w:firstLine="709"/>
+        <w:jc w:val="both"/>
+        <w:rPr>
+          <w:rFonts w:ascii="LM Roman 10" w:hAnsi="LM Roman 10"/>
+        </w:rPr>
+      </w:pPr>
+      <w:r>
+        <w:rPr>
+          <w:rFonts w:ascii="LM Roman 10" w:hAnsi="LM Roman 10"/>
+        </w:rPr>
+        <w:t>Instalar los archivos de d</w:t>
+      </w:r>
+      <w:r>
+        <w:rPr>
+          <w:rFonts w:ascii="LM Roman 10" w:hAnsi="LM Roman 10"/>
+        </w:rPr>
+        <w:t>esarrollo de Python 3.5.</w:t>
+      </w:r>
+    </w:p>
+    <w:p>
+      <w:pPr>
+        <w:pStyle w:val="Standard"/>
+        <w:ind w:firstLine="709"/>
+        <w:jc w:val="both"/>
+        <w:rPr>
+          <w:rFonts w:ascii="LM Roman 10" w:hAnsi="LM Roman 10"/>
+        </w:rPr>
+      </w:pPr>
+    </w:p>
+    <w:p>
+      <w:pPr>
+        <w:pStyle w:val="HTMLconformatoprevio"/>
+        <w:spacing w:line="244" w:lineRule="atLeast"/>
+        <w:rPr>
+          <w:color w:val="333333"/>
+        </w:rPr>
+      </w:pPr>
+      <w:proofErr w:type="spellStart"/>
+      <w:r>
+        <w:rPr>
+          <w:color w:val="333333"/>
+        </w:rPr>
+        <w:t>sudo</w:t>
+      </w:r>
+      <w:proofErr w:type="spellEnd"/>
+      <w:r>
+        <w:rPr>
+          <w:color w:val="333333"/>
+        </w:rPr>
+        <w:t xml:space="preserve"> apt-get install -y python3-dev</w:t>
+      </w:r>
+    </w:p>
+    <w:p>
+      <w:pPr>
+        <w:pStyle w:val="HTMLconformatoprevio"/>
+        <w:spacing w:line="244" w:lineRule="atLeast"/>
+        <w:rPr>
+          <w:color w:val="333333"/>
+        </w:rPr>
+      </w:pPr>
+      <w:proofErr w:type="spellStart"/>
+      <w:r>
+        <w:rPr>
+          <w:color w:val="333333"/>
+        </w:rPr>
+        <w:t>sudo</w:t>
+      </w:r>
+      <w:proofErr w:type="spellEnd"/>
+      <w:r>
+        <w:rPr>
+          <w:color w:val="333333"/>
+        </w:rPr>
+        <w:t xml:space="preserve"> apt-get install -y python3-numpy python3-scipy</w:t>
+      </w:r>
+    </w:p>
+    <w:p>
+      <w:pPr>
+        <w:pStyle w:val="Standard"/>
+        <w:ind w:firstLine="709"/>
+        <w:jc w:val="both"/>
+        <w:rPr>
+          <w:rFonts w:ascii="LM Roman 10" w:hAnsi="LM Roman 10"/>
+          <w:lang w:val="en-US"/>
+        </w:rPr>
+      </w:pPr>
+    </w:p>
+    <w:p>
+      <w:pPr>
+        <w:pStyle w:val="Standard"/>
+        <w:ind w:firstLine="709"/>
+        <w:jc w:val="both"/>
+        <w:rPr>
+          <w:rFonts w:ascii="LM Roman 10" w:hAnsi="LM Roman 10"/>
+          <w:lang w:val="en-US"/>
+        </w:rPr>
+      </w:pPr>
+      <w:proofErr w:type="spellStart"/>
+      <w:r>
+        <w:rPr>
+          <w:rFonts w:ascii="LM Roman 10" w:hAnsi="LM Roman 10"/>
+          <w:lang w:val="en-US"/>
+        </w:rPr>
+        <w:lastRenderedPageBreak/>
+        <w:t>Instalar</w:t>
+      </w:r>
+      <w:proofErr w:type="spellEnd"/>
+      <w:r>
+        <w:rPr>
+          <w:rFonts w:ascii="LM Roman 10" w:hAnsi="LM Roman 10"/>
+          <w:lang w:val="en-US"/>
         </w:rPr>
         <w:t xml:space="preserve"> </w:t>
       </w:r>
-      <w:r>
-        <w:rPr>
-          <w:rFonts w:ascii="LM Roman 10" w:hAnsi="LM Roman 10"/>
-          <w:sz w:val="36"/>
-        </w:rPr>
-        <w:t xml:space="preserve">Instalación de </w:t>
-      </w:r>
       <w:proofErr w:type="spellStart"/>
       <w:r>
         <w:rPr>
           <w:rFonts w:ascii="LM Roman 10" w:hAnsi="LM Roman 10"/>
-          <w:sz w:val="36"/>
-        </w:rPr>
-        <w:t>Caffe</w:t>
+          <w:lang w:val="en-US"/>
+        </w:rPr>
+        <w:t>opencv</w:t>
       </w:r>
       <w:proofErr w:type="spellEnd"/>
       <w:r>
         <w:rPr>
           <w:rFonts w:ascii="LM Roman 10" w:hAnsi="LM Roman 10"/>
-          <w:sz w:val="36"/>
-        </w:rPr>
-        <w:t>.</w:t>
-      </w:r>
-    </w:p>
-    <w:p>
-      <w:pPr>
-        <w:pStyle w:val="Standard"/>
-        <w:ind w:firstLine="709"/>
-        <w:jc w:val="both"/>
-        <w:rPr>
-          <w:rFonts w:ascii="LM Roman 10" w:hAnsi="LM Roman 10"/>
-        </w:rPr>
-      </w:pPr>
-    </w:p>
-    <w:p>
-      <w:pPr>
-        <w:pStyle w:val="Standard"/>
-        <w:ind w:firstLine="709"/>
-        <w:jc w:val="both"/>
-        <w:rPr>
-          <w:rFonts w:ascii="LM Roman 10" w:hAnsi="LM Roman 10"/>
-        </w:rPr>
-      </w:pPr>
-      <w:bookmarkStart w:id="14" w:name="_GoBack"/>
-      <w:bookmarkEnd w:id="14"/>
-    </w:p>
-    <w:p>
-      <w:pPr>
-        <w:pStyle w:val="Standard"/>
-        <w:ind w:firstLine="709"/>
-        <w:jc w:val="both"/>
-        <w:rPr>
-          <w:rFonts w:ascii="LM Roman 10" w:hAnsi="LM Roman 10"/>
-        </w:rPr>
-      </w:pPr>
-    </w:p>
-    <w:p>
-      <w:pPr>
-        <w:pStyle w:val="Standard"/>
-        <w:ind w:firstLine="709"/>
-        <w:jc w:val="both"/>
-        <w:rPr>
-          <w:rFonts w:ascii="LM Roman 10" w:hAnsi="LM Roman 10"/>
+          <w:lang w:val="en-US"/>
+        </w:rPr>
+        <w:t xml:space="preserve"> 3.3 [11]</w:t>
+      </w:r>
+    </w:p>
+    <w:p>
+      <w:pPr>
+        <w:pStyle w:val="Standard"/>
+        <w:ind w:firstLine="709"/>
+        <w:jc w:val="both"/>
+        <w:rPr>
+          <w:rFonts w:ascii="LM Roman 10" w:hAnsi="LM Roman 10"/>
+          <w:lang w:val="en-US"/>
+        </w:rPr>
+      </w:pPr>
+    </w:p>
+    <w:p>
+      <w:pPr>
+        <w:pStyle w:val="Standard"/>
+        <w:ind w:firstLine="709"/>
+        <w:jc w:val="both"/>
+        <w:rPr>
+          <w:rFonts w:ascii="LM Roman 10" w:hAnsi="LM Roman 10"/>
+          <w:lang w:val="en-US"/>
+        </w:rPr>
+      </w:pPr>
+    </w:p>
+    <w:p>
+      <w:pPr>
+        <w:pStyle w:val="Standard"/>
+        <w:ind w:firstLine="709"/>
+        <w:jc w:val="both"/>
+        <w:rPr>
+          <w:rFonts w:ascii="LM Roman 10" w:hAnsi="LM Roman 10"/>
+          <w:lang w:val="en-US"/>
         </w:rPr>
         <w:sectPr>
           <w:headerReference w:type="default" r:id="rId37"/>
@@ -13310,7 +14213,7 @@
           <w:sz w:val="40"/>
         </w:rPr>
       </w:pPr>
-      <w:bookmarkStart w:id="15" w:name="_Toc497097049"/>
+      <w:bookmarkStart w:id="14" w:name="_Toc497097049"/>
       <w:r>
         <w:rPr>
           <w:rFonts w:ascii="LM Roman 10" w:hAnsi="LM Roman 10"/>
@@ -13936,21 +14839,7 @@
         <w:rPr>
           <w:rFonts w:ascii="LM Roman 10" w:hAnsi="LM Roman 10"/>
         </w:rPr>
-        <w:t xml:space="preserve">. El sistema podrá usarse a través del navegador </w:t>
-      </w:r>
-      <w:proofErr w:type="spellStart"/>
-      <w:r>
-        <w:rPr>
-          <w:rFonts w:ascii="LM Roman 10" w:hAnsi="LM Roman 10"/>
-        </w:rPr>
-        <w:t>Chrome</w:t>
-      </w:r>
-      <w:proofErr w:type="spellEnd"/>
-      <w:r>
-        <w:rPr>
-          <w:rFonts w:ascii="LM Roman 10" w:hAnsi="LM Roman 10"/>
-        </w:rPr>
-        <w:t xml:space="preserve"> v.64.</w:t>
+        <w:t>. El sistema podrá usarse a través del navegador Chrome v.64.</w:t>
       </w:r>
     </w:p>
     <w:p>
@@ -14114,21 +15003,7 @@
         <w:rPr>
           <w:rFonts w:ascii="LM Roman 10" w:hAnsi="LM Roman 10"/>
         </w:rPr>
-        <w:t xml:space="preserve">1 CPU Intel </w:t>
-      </w:r>
-      <w:proofErr w:type="spellStart"/>
-      <w:r>
-        <w:rPr>
-          <w:rFonts w:ascii="LM Roman 10" w:hAnsi="LM Roman 10"/>
-        </w:rPr>
-        <w:t>Xeon</w:t>
-      </w:r>
-      <w:proofErr w:type="spellEnd"/>
-      <w:r>
-        <w:rPr>
-          <w:rFonts w:ascii="LM Roman 10" w:hAnsi="LM Roman 10"/>
-        </w:rPr>
-        <w:t xml:space="preserve"> de alta frecuencia.</w:t>
+        <w:t>1 CPU Intel Xeon de alta frecuencia.</w:t>
       </w:r>
     </w:p>
     <w:p>
@@ -14435,7 +15310,7 @@
     </w:p>
     <w:tbl>
       <w:tblPr>
-        <w:tblStyle w:val="TableGrid"/>
+        <w:tblStyle w:val="Tablaconcuadrcula"/>
         <w:tblW w:w="0" w:type="auto"/>
         <w:tblLook w:val="04A0" w:firstRow="1" w:lastRow="0" w:firstColumn="1" w:lastColumn="0" w:noHBand="0" w:noVBand="1"/>
       </w:tblPr>
@@ -14842,14 +15717,12 @@
                 <w:rFonts w:ascii="LM Roman 10" w:hAnsi="LM Roman 10"/>
               </w:rPr>
             </w:pPr>
-            <w:proofErr w:type="spellStart"/>
             <w:r>
               <w:rPr>
                 <w:rFonts w:ascii="LM Roman 10" w:hAnsi="LM Roman 10"/>
               </w:rPr>
               <w:t>Postcondiciones</w:t>
             </w:r>
-            <w:proofErr w:type="spellEnd"/>
           </w:p>
         </w:tc>
         <w:tc>
@@ -14966,21 +15839,7 @@
               <w:rPr>
                 <w:rFonts w:ascii="LM Roman 10" w:hAnsi="LM Roman 10"/>
               </w:rPr>
-              <w:t xml:space="preserve">, </w:t>
-            </w:r>
-            <w:proofErr w:type="spellStart"/>
-            <w:r>
-              <w:rPr>
-                <w:rFonts w:ascii="LM Roman 10" w:hAnsi="LM Roman 10"/>
-              </w:rPr>
-              <w:t>png</w:t>
-            </w:r>
-            <w:proofErr w:type="spellEnd"/>
-            <w:r>
-              <w:rPr>
-                <w:rFonts w:ascii="LM Roman 10" w:hAnsi="LM Roman 10"/>
-              </w:rPr>
-              <w:t>.</w:t>
+              <w:t>, png.</w:t>
             </w:r>
           </w:p>
         </w:tc>
@@ -15469,21 +16328,7 @@
         <w:rPr>
           <w:rFonts w:ascii="LM Roman 10" w:hAnsi="LM Roman 10"/>
         </w:rPr>
-        <w:t xml:space="preserve"> o </w:t>
-      </w:r>
-      <w:proofErr w:type="spellStart"/>
-      <w:r>
-        <w:rPr>
-          <w:rFonts w:ascii="LM Roman 10" w:hAnsi="LM Roman 10"/>
-        </w:rPr>
-        <w:t>png</w:t>
-      </w:r>
-      <w:proofErr w:type="spellEnd"/>
-      <w:r>
-        <w:rPr>
-          <w:rFonts w:ascii="LM Roman 10" w:hAnsi="LM Roman 10"/>
-        </w:rPr>
-        <w:t>.</w:t>
+        <w:t xml:space="preserve"> o png.</w:t>
       </w:r>
     </w:p>
     <w:p>
@@ -15584,21 +16429,7 @@
         <w:rPr>
           <w:rFonts w:ascii="LM Roman 10" w:hAnsi="LM Roman 10"/>
         </w:rPr>
-        <w:t>, *.</w:t>
-      </w:r>
-      <w:proofErr w:type="spellStart"/>
-      <w:r>
-        <w:rPr>
-          <w:rFonts w:ascii="LM Roman 10" w:hAnsi="LM Roman 10"/>
-        </w:rPr>
-        <w:t>png</w:t>
-      </w:r>
-      <w:proofErr w:type="spellEnd"/>
-      <w:r>
-        <w:rPr>
-          <w:rFonts w:ascii="LM Roman 10" w:hAnsi="LM Roman 10"/>
-        </w:rPr>
-        <w:t>)”.</w:t>
+        <w:t>, *.png)”.</w:t>
       </w:r>
     </w:p>
     <w:p>
@@ -15834,7 +16665,7 @@
     </w:p>
     <w:tbl>
       <w:tblPr>
-        <w:tblStyle w:val="TableGrid"/>
+        <w:tblStyle w:val="Tablaconcuadrcula"/>
         <w:tblW w:w="0" w:type="auto"/>
         <w:tblLook w:val="04A0" w:firstRow="1" w:lastRow="0" w:firstColumn="1" w:lastColumn="0" w:noHBand="0" w:noVBand="1"/>
       </w:tblPr>
@@ -16242,14 +17073,12 @@
                 <w:rFonts w:ascii="LM Roman 10" w:hAnsi="LM Roman 10"/>
               </w:rPr>
             </w:pPr>
-            <w:proofErr w:type="spellStart"/>
             <w:r>
               <w:rPr>
                 <w:rFonts w:ascii="LM Roman 10" w:hAnsi="LM Roman 10"/>
               </w:rPr>
               <w:t>Postcondiciones</w:t>
             </w:r>
-            <w:proofErr w:type="spellEnd"/>
           </w:p>
         </w:tc>
         <w:tc>
@@ -17080,7 +17909,7 @@
         </w:rPr>
       </w:pPr>
     </w:p>
-    <w:bookmarkEnd w:id="15"/>
+    <w:bookmarkEnd w:id="14"/>
     <w:p>
       <w:pPr>
         <w:sectPr>
@@ -17102,7 +17931,7 @@
           <w:rFonts w:ascii="LM Roman 10" w:hAnsi="LM Roman 10"/>
         </w:rPr>
       </w:pPr>
-      <w:bookmarkStart w:id="16" w:name="_Toc497097056"/>
+      <w:bookmarkStart w:id="15" w:name="_Toc497097056"/>
       <w:r>
         <w:rPr>
           <w:rFonts w:ascii="LM Roman 10" w:hAnsi="LM Roman 10"/>
@@ -17117,7 +17946,7 @@
         </w:rPr>
         <w:t>.</w:t>
       </w:r>
-      <w:bookmarkEnd w:id="16"/>
+      <w:bookmarkEnd w:id="15"/>
     </w:p>
     <w:p>
       <w:pPr>
@@ -17238,7 +18067,6 @@
           <w:lang w:val="en-US"/>
         </w:rPr>
       </w:pPr>
-      <w:proofErr w:type="spellStart"/>
       <w:r>
         <w:rPr>
           <w:rFonts w:ascii="LM Roman 10" w:hAnsi="LM Roman 10"/>
@@ -17246,17 +18074,7 @@
           <w:sz w:val="22"/>
           <w:lang w:val="en-US"/>
         </w:rPr>
-        <w:t>Mohanty</w:t>
-      </w:r>
-      <w:proofErr w:type="spellEnd"/>
-      <w:r>
-        <w:rPr>
-          <w:rFonts w:ascii="LM Roman 10" w:hAnsi="LM Roman 10"/>
-          <w:color w:val="000000"/>
-          <w:sz w:val="22"/>
-          <w:lang w:val="en-US"/>
-        </w:rPr>
-        <w:t xml:space="preserve"> S., Hughes D., </w:t>
+        <w:t xml:space="preserve">Mohanty S., Hughes D., </w:t>
       </w:r>
       <w:proofErr w:type="spellStart"/>
       <w:r>
@@ -17320,9 +18138,8 @@
           <w:sz w:val="22"/>
           <w:lang w:val="en-US"/>
         </w:rPr>
-        <w:t xml:space="preserve"> A. A practical Introduction to Deep Learning with </w:t>
-      </w:r>
-      <w:proofErr w:type="spellStart"/>
+        <w:t xml:space="preserve"> A. A practical Introduction to Deep Learning with Caffe and Python. </w:t>
+      </w:r>
       <w:r>
         <w:rPr>
           <w:rFonts w:ascii="LM Roman 10" w:hAnsi="LM Roman 10"/>
@@ -17330,9 +18147,9 @@
           <w:sz w:val="22"/>
           <w:lang w:val="en-US"/>
         </w:rPr>
-        <w:t>Caffe</w:t>
-      </w:r>
-      <w:proofErr w:type="spellEnd"/>
+        <w:t>[</w:t>
+      </w:r>
+      <w:proofErr w:type="spellStart"/>
       <w:r>
         <w:rPr>
           <w:rFonts w:ascii="LM Roman 10" w:hAnsi="LM Roman 10"/>
@@ -17340,8 +18157,9 @@
           <w:sz w:val="22"/>
           <w:lang w:val="en-US"/>
         </w:rPr>
-        <w:t xml:space="preserve"> and Python. </w:t>
-      </w:r>
+        <w:t>En</w:t>
+      </w:r>
+      <w:proofErr w:type="spellEnd"/>
       <w:r>
         <w:rPr>
           <w:rFonts w:ascii="LM Roman 10" w:hAnsi="LM Roman 10"/>
@@ -17349,7 +18167,7 @@
           <w:sz w:val="22"/>
           <w:lang w:val="en-US"/>
         </w:rPr>
-        <w:t xml:space="preserve">[En </w:t>
+        <w:t xml:space="preserve"> </w:t>
       </w:r>
       <w:proofErr w:type="spellStart"/>
       <w:r>
@@ -17389,7 +18207,27 @@
           <w:sz w:val="22"/>
           <w:lang w:val="en-US"/>
         </w:rPr>
-        <w:t xml:space="preserve"> en </w:t>
+        <w:t xml:space="preserve"> </w:t>
+      </w:r>
+      <w:proofErr w:type="spellStart"/>
+      <w:r>
+        <w:rPr>
+          <w:rFonts w:ascii="LM Roman 10" w:hAnsi="LM Roman 10"/>
+          <w:color w:val="000000"/>
+          <w:sz w:val="22"/>
+          <w:lang w:val="en-US"/>
+        </w:rPr>
+        <w:t>en</w:t>
+      </w:r>
+      <w:proofErr w:type="spellEnd"/>
+      <w:r>
+        <w:rPr>
+          <w:rFonts w:ascii="LM Roman 10" w:hAnsi="LM Roman 10"/>
+          <w:color w:val="000000"/>
+          <w:sz w:val="22"/>
+          <w:lang w:val="en-US"/>
+        </w:rPr>
+        <w:t xml:space="preserve"> </w:t>
       </w:r>
       <w:r>
         <w:rPr>
@@ -17542,18 +18380,8 @@
           <w:sz w:val="22"/>
           <w:lang w:val="en-US"/>
         </w:rPr>
-        <w:t xml:space="preserve">Mohamed </w:t>
-      </w:r>
-      <w:proofErr w:type="spellStart"/>
-      <w:r>
-        <w:rPr>
-          <w:rFonts w:ascii="LM Roman 10" w:hAnsi="LM Roman 10"/>
-          <w:sz w:val="22"/>
-          <w:lang w:val="en-US"/>
-        </w:rPr>
-        <w:t>Brahimi</w:t>
-      </w:r>
-      <w:proofErr w:type="spellEnd"/>
+        <w:t>Mohamed Brahimi</w:t>
+      </w:r>
       <w:r>
         <w:rPr>
           <w:rFonts w:ascii="LM Roman 10" w:hAnsi="LM Roman 10"/>
@@ -17713,21 +18541,17 @@
           <w:sz w:val="22"/>
         </w:rPr>
       </w:pPr>
-      <w:proofErr w:type="spellStart"/>
-      <w:r>
-        <w:rPr>
+      <w:r>
+        <w:rPr>
+          <w:rFonts w:ascii="LM Roman 10" w:hAnsi="LM Roman 10"/>
           <w:lang w:val="en-US"/>
         </w:rPr>
-        <w:t>Caffe</w:t>
-      </w:r>
-      <w:proofErr w:type="spellEnd"/>
-      <w:r>
-        <w:rPr>
-          <w:lang w:val="en-US"/>
-        </w:rPr>
-        <w:t xml:space="preserve">. Deep Learning Framework. </w:t>
-      </w:r>
-      <w:r>
+        <w:t xml:space="preserve">Caffe. Deep Learning Framework. </w:t>
+      </w:r>
+      <w:r>
+        <w:rPr>
+          <w:rFonts w:ascii="LM Roman 10" w:hAnsi="LM Roman 10"/>
+        </w:rPr>
         <w:t>[En línea]</w:t>
       </w:r>
       <w:hyperlink r:id="rId43" w:anchor="collapseseven" w:history="1"/>
@@ -17740,7 +18564,18 @@
           <w:color w:val="000000"/>
           <w:sz w:val="22"/>
         </w:rPr>
-        <w:t xml:space="preserve"> Disponible en http://caffe.berkeleyvision.org/</w:t>
+        <w:t xml:space="preserve"> Disponible en htt</w:t>
+      </w:r>
+      <w:r>
+        <w:rPr>
+          <w:rStyle w:val="StrongEmphasis"/>
+          <w:rFonts w:ascii="LM Roman 10" w:hAnsi="LM Roman 10"/>
+          <w:b w:val="0"/>
+          <w:bCs w:val="0"/>
+          <w:color w:val="000000"/>
+          <w:sz w:val="22"/>
+        </w:rPr>
+        <w:t>p://caffe.berkeleyvision.org/</w:t>
       </w:r>
     </w:p>
     <w:p>
@@ -17754,87 +18589,128 @@
         <w:rPr>
           <w:rFonts w:ascii="LM Roman 10" w:hAnsi="LM Roman 10"/>
           <w:sz w:val="22"/>
-          <w:lang w:val="en-US"/>
-        </w:rPr>
-      </w:pPr>
-      <w:proofErr w:type="spellStart"/>
+        </w:rPr>
+      </w:pPr>
       <w:r>
         <w:rPr>
           <w:rFonts w:ascii="LM Roman 10" w:hAnsi="LM Roman 10"/>
           <w:sz w:val="22"/>
           <w:lang w:val="en-US"/>
         </w:rPr>
-        <w:t>Haralick</w:t>
+        <w:t xml:space="preserve">Berkeley Vision and Learning Center. </w:t>
+      </w:r>
+      <w:proofErr w:type="spellStart"/>
+      <w:r>
+        <w:rPr>
+          <w:rFonts w:ascii="LM Roman 10" w:hAnsi="LM Roman 10"/>
+          <w:sz w:val="22"/>
+        </w:rPr>
+        <w:t>Caffe</w:t>
       </w:r>
       <w:proofErr w:type="spellEnd"/>
+      <w:r>
+        <w:rPr>
+          <w:rFonts w:ascii="LM Roman 10" w:hAnsi="LM Roman 10"/>
+          <w:sz w:val="22"/>
+        </w:rPr>
+        <w:t xml:space="preserve">, Ubuntu 16.04 </w:t>
+      </w:r>
+      <w:proofErr w:type="spellStart"/>
+      <w:r>
+        <w:rPr>
+          <w:rFonts w:ascii="LM Roman 10" w:hAnsi="LM Roman 10"/>
+          <w:sz w:val="22"/>
+        </w:rPr>
+        <w:t>Installation</w:t>
+      </w:r>
+      <w:proofErr w:type="spellEnd"/>
+      <w:r>
+        <w:rPr>
+          <w:rFonts w:ascii="LM Roman 10" w:hAnsi="LM Roman 10"/>
+          <w:sz w:val="22"/>
+        </w:rPr>
+        <w:t xml:space="preserve"> </w:t>
+      </w:r>
+      <w:proofErr w:type="spellStart"/>
+      <w:r>
+        <w:rPr>
+          <w:rFonts w:ascii="LM Roman 10" w:hAnsi="LM Roman 10"/>
+          <w:sz w:val="22"/>
+        </w:rPr>
+        <w:t>Guide</w:t>
+      </w:r>
+      <w:proofErr w:type="spellEnd"/>
+      <w:r>
+        <w:rPr>
+          <w:rFonts w:ascii="LM Roman 10" w:hAnsi="LM Roman 10"/>
+          <w:sz w:val="22"/>
+        </w:rPr>
+        <w:t>. [En línea] Disponible en https://github.com/BVLC/caffe/wiki/Ubuntu-16.04-or-15.10-Installation-Guide</w:t>
+      </w:r>
+      <w:r>
+        <w:rPr>
+          <w:rFonts w:ascii="LM Roman 10" w:hAnsi="LM Roman 10"/>
+          <w:sz w:val="22"/>
+        </w:rPr>
+        <w:t>.</w:t>
+      </w:r>
+    </w:p>
+    <w:p>
+      <w:pPr>
+        <w:pStyle w:val="Textbody"/>
+        <w:numPr>
+          <w:ilvl w:val="0"/>
+          <w:numId w:val="1"/>
+        </w:numPr>
+        <w:jc w:val="both"/>
+        <w:rPr>
+          <w:rFonts w:ascii="LM Roman 10" w:hAnsi="LM Roman 10"/>
+          <w:sz w:val="22"/>
+        </w:rPr>
+      </w:pPr>
+      <w:proofErr w:type="spellStart"/>
       <w:r>
         <w:rPr>
           <w:rFonts w:ascii="LM Roman 10" w:hAnsi="LM Roman 10"/>
           <w:sz w:val="22"/>
           <w:lang w:val="en-US"/>
         </w:rPr>
-        <w:t>, R. M.,</w:t>
-      </w:r>
+        <w:t>Rosebrock</w:t>
+      </w:r>
+      <w:proofErr w:type="spellEnd"/>
       <w:r>
         <w:rPr>
           <w:rFonts w:ascii="LM Roman 10" w:hAnsi="LM Roman 10"/>
           <w:sz w:val="22"/>
           <w:lang w:val="en-US"/>
         </w:rPr>
-        <w:t xml:space="preserve"> </w:t>
-      </w:r>
-      <w:proofErr w:type="spellStart"/>
+        <w:t xml:space="preserve"> A. Ubuntu 16.04: How to i</w:t>
+      </w:r>
       <w:r>
         <w:rPr>
           <w:rFonts w:ascii="LM Roman 10" w:hAnsi="LM Roman 10"/>
           <w:sz w:val="22"/>
           <w:lang w:val="en-US"/>
         </w:rPr>
-        <w:t>Shanmugan</w:t>
-      </w:r>
-      <w:proofErr w:type="spellEnd"/>
+        <w:t>nstall OpenCV.</w:t>
+      </w:r>
       <w:r>
         <w:rPr>
           <w:rFonts w:ascii="LM Roman 10" w:hAnsi="LM Roman 10"/>
           <w:sz w:val="22"/>
           <w:lang w:val="en-US"/>
         </w:rPr>
-        <w:t xml:space="preserve">, K., and </w:t>
-      </w:r>
-      <w:proofErr w:type="spellStart"/>
+        <w:t xml:space="preserve"> </w:t>
+      </w:r>
       <w:r>
         <w:rPr>
           <w:rFonts w:ascii="LM Roman 10" w:hAnsi="LM Roman 10"/>
           <w:sz w:val="22"/>
-          <w:lang w:val="en-US"/>
-        </w:rPr>
-        <w:t>Dinstein</w:t>
-      </w:r>
-      <w:proofErr w:type="spellEnd"/>
-      <w:r>
-        <w:rPr>
-          <w:rFonts w:ascii="LM Roman 10" w:hAnsi="LM Roman 10"/>
-          <w:sz w:val="22"/>
-          <w:lang w:val="en-US"/>
-        </w:rPr>
-        <w:t>, I</w:t>
-      </w:r>
-      <w:r>
-        <w:rPr>
-          <w:rFonts w:ascii="LM Roman 10" w:hAnsi="LM Roman 10"/>
-          <w:sz w:val="22"/>
-          <w:lang w:val="en-US"/>
-        </w:rPr>
-        <w:t>. Textural features for image classification.</w:t>
-      </w:r>
-      <w:r>
-        <w:rPr>
-          <w:rFonts w:ascii="LM Roman 10" w:hAnsi="LM Roman 10"/>
-          <w:sz w:val="22"/>
-          <w:lang w:val="en-US"/>
-        </w:rPr>
-        <w:t xml:space="preserve"> 1973.</w:t>
-      </w:r>
+        </w:rPr>
+        <w:t>[En línea] Disponible en https://www.pyimagesearch.com</w:t>
+      </w:r>
+      <w:bookmarkStart w:id="16" w:name="_GoBack"/>
+      <w:bookmarkEnd w:id="16"/>
     </w:p>
     <w:sectPr>
       <w:headerReference w:type="first" r:id="rId44"/>
@@ -17848,7 +18724,7 @@
 </file>
 
 <file path=word/endnotes.xml><?xml version="1.0" encoding="utf-8"?>
-<w:endnotes xmlns:wpc="http://schemas.microsoft.com/office/word/2010/wordprocessingCanvas" xmlns:mc="http://schemas.openxmlformats.org/markup-compatibility/2006" xmlns:o="urn:schemas-microsoft-com:office:office" xmlns:r="http://schemas.openxmlformats.org/officeDocument/2006/relationships" xmlns:m="http://schemas.openxmlformats.org/officeDocument/2006/math" xmlns:v="urn:schemas-microsoft-com:vml" xmlns:wp14="http://schemas.microsoft.com/office/word/2010/wordprocessingDrawing" xmlns:wp="http://schemas.openxmlformats.org/drawingml/2006/wordprocessingDrawing" xmlns:w10="urn:schemas-microsoft-com:office:word" xmlns:w="http://schemas.openxmlformats.org/wordprocessingml/2006/main" xmlns:w14="http://schemas.microsoft.com/office/word/2010/wordml" xmlns:w15="http://schemas.microsoft.com/office/word/2012/wordml" xmlns:wpg="http://schemas.microsoft.com/office/word/2010/wordprocessingGroup" xmlns:wpi="http://schemas.microsoft.com/office/word/2010/wordprocessingInk" xmlns:wne="http://schemas.microsoft.com/office/word/2006/wordml" xmlns:wps="http://schemas.microsoft.com/office/word/2010/wordprocessingShape" mc:Ignorable="w14 w15 wp14">
+<w:endnotes xmlns:wpc="http://schemas.microsoft.com/office/word/2010/wordprocessingCanvas" xmlns:cx="http://schemas.microsoft.com/office/drawing/2014/chartex" xmlns:cx1="http://schemas.microsoft.com/office/drawing/2015/9/8/chartex" xmlns:cx2="http://schemas.microsoft.com/office/drawing/2015/10/21/chartex" xmlns:cx3="http://schemas.microsoft.com/office/drawing/2016/5/9/chartex" xmlns:cx4="http://schemas.microsoft.com/office/drawing/2016/5/10/chartex" xmlns:cx5="http://schemas.microsoft.com/office/drawing/2016/5/11/chartex" xmlns:cx6="http://schemas.microsoft.com/office/drawing/2016/5/12/chartex" xmlns:cx7="http://schemas.microsoft.com/office/drawing/2016/5/13/chartex" xmlns:cx8="http://schemas.microsoft.com/office/drawing/2016/5/14/chartex" xmlns:mc="http://schemas.openxmlformats.org/markup-compatibility/2006" xmlns:aink="http://schemas.microsoft.com/office/drawing/2016/ink" xmlns:am3d="http://schemas.microsoft.com/office/drawing/2017/model3d" xmlns:o="urn:schemas-microsoft-com:office:office" xmlns:r="http://schemas.openxmlformats.org/officeDocument/2006/relationships" xmlns:m="http://schemas.openxmlformats.org/officeDocument/2006/math" xmlns:v="urn:schemas-microsoft-com:vml" xmlns:wp14="http://schemas.microsoft.com/office/word/2010/wordprocessingDrawing" xmlns:wp="http://schemas.openxmlformats.org/drawingml/2006/wordprocessingDrawing" xmlns:w10="urn:schemas-microsoft-com:office:word" xmlns:w="http://schemas.openxmlformats.org/wordprocessingml/2006/main" xmlns:w14="http://schemas.microsoft.com/office/word/2010/wordml" xmlns:w15="http://schemas.microsoft.com/office/word/2012/wordml" xmlns:w16cid="http://schemas.microsoft.com/office/word/2016/wordml/cid" xmlns:w16se="http://schemas.microsoft.com/office/word/2015/wordml/symex" xmlns:wpg="http://schemas.microsoft.com/office/word/2010/wordprocessingGroup" xmlns:wpi="http://schemas.microsoft.com/office/word/2010/wordprocessingInk" xmlns:wne="http://schemas.microsoft.com/office/word/2006/wordml" xmlns:wps="http://schemas.microsoft.com/office/word/2010/wordprocessingShape" mc:Ignorable="w14 w15 w16se w16cid wp14">
   <w:endnote w:type="separator" w:id="-1">
     <w:p>
       <w:r>
@@ -17867,7 +18743,7 @@
 </file>
 
 <file path=word/footer1.xml><?xml version="1.0" encoding="utf-8"?>
-<w:ftr xmlns:wpc="http://schemas.microsoft.com/office/word/2010/wordprocessingCanvas" xmlns:mc="http://schemas.openxmlformats.org/markup-compatibility/2006" xmlns:o="urn:schemas-microsoft-com:office:office" xmlns:r="http://schemas.openxmlformats.org/officeDocument/2006/relationships" xmlns:m="http://schemas.openxmlformats.org/officeDocument/2006/math" xmlns:v="urn:schemas-microsoft-com:vml" xmlns:wp14="http://schemas.microsoft.com/office/word/2010/wordprocessingDrawing" xmlns:wp="http://schemas.openxmlformats.org/drawingml/2006/wordprocessingDrawing" xmlns:w10="urn:schemas-microsoft-com:office:word" xmlns:w="http://schemas.openxmlformats.org/wordprocessingml/2006/main" xmlns:w14="http://schemas.microsoft.com/office/word/2010/wordml" xmlns:w15="http://schemas.microsoft.com/office/word/2012/wordml" xmlns:wpg="http://schemas.microsoft.com/office/word/2010/wordprocessingGroup" xmlns:wpi="http://schemas.microsoft.com/office/word/2010/wordprocessingInk" xmlns:wne="http://schemas.microsoft.com/office/word/2006/wordml" xmlns:wps="http://schemas.microsoft.com/office/word/2010/wordprocessingShape" mc:Ignorable="w14 w15 wp14">
+<w:ftr xmlns:wpc="http://schemas.microsoft.com/office/word/2010/wordprocessingCanvas" xmlns:cx="http://schemas.microsoft.com/office/drawing/2014/chartex" xmlns:cx1="http://schemas.microsoft.com/office/drawing/2015/9/8/chartex" xmlns:cx2="http://schemas.microsoft.com/office/drawing/2015/10/21/chartex" xmlns:cx3="http://schemas.microsoft.com/office/drawing/2016/5/9/chartex" xmlns:cx4="http://schemas.microsoft.com/office/drawing/2016/5/10/chartex" xmlns:cx5="http://schemas.microsoft.com/office/drawing/2016/5/11/chartex" xmlns:cx6="http://schemas.microsoft.com/office/drawing/2016/5/12/chartex" xmlns:cx7="http://schemas.microsoft.com/office/drawing/2016/5/13/chartex" xmlns:cx8="http://schemas.microsoft.com/office/drawing/2016/5/14/chartex" xmlns:mc="http://schemas.openxmlformats.org/markup-compatibility/2006" xmlns:aink="http://schemas.microsoft.com/office/drawing/2016/ink" xmlns:am3d="http://schemas.microsoft.com/office/drawing/2017/model3d" xmlns:o="urn:schemas-microsoft-com:office:office" xmlns:r="http://schemas.openxmlformats.org/officeDocument/2006/relationships" xmlns:m="http://schemas.openxmlformats.org/officeDocument/2006/math" xmlns:v="urn:schemas-microsoft-com:vml" xmlns:wp14="http://schemas.microsoft.com/office/word/2010/wordprocessingDrawing" xmlns:wp="http://schemas.openxmlformats.org/drawingml/2006/wordprocessingDrawing" xmlns:w10="urn:schemas-microsoft-com:office:word" xmlns:w="http://schemas.openxmlformats.org/wordprocessingml/2006/main" xmlns:w14="http://schemas.microsoft.com/office/word/2010/wordml" xmlns:w15="http://schemas.microsoft.com/office/word/2012/wordml" xmlns:w16cid="http://schemas.microsoft.com/office/word/2016/wordml/cid" xmlns:w16se="http://schemas.microsoft.com/office/word/2015/wordml/symex" xmlns:wpg="http://schemas.microsoft.com/office/word/2010/wordprocessingGroup" xmlns:wpi="http://schemas.microsoft.com/office/word/2010/wordprocessingInk" xmlns:wne="http://schemas.microsoft.com/office/word/2006/wordml" xmlns:wps="http://schemas.microsoft.com/office/word/2010/wordprocessingShape" mc:Ignorable="w14 w15 w16se w16cid wp14">
   <w:sdt>
     <w:sdtPr>
       <w:id w:val="-853112182"/>
@@ -17884,115 +18760,7 @@
     <w:sdtContent>
       <w:p>
         <w:pPr>
-          <w:pStyle w:val="Footer"/>
-          <w:jc w:val="right"/>
-        </w:pPr>
-        <w:r>
-          <w:fldChar w:fldCharType="begin"/>
-        </w:r>
-        <w:r>
-          <w:instrText xml:space="preserve"> PAGE   \* MERGEFORMAT </w:instrText>
-        </w:r>
-        <w:r>
-          <w:fldChar w:fldCharType="separate"/>
-        </w:r>
-        <w:r>
-          <w:rPr>
-            <w:noProof/>
-          </w:rPr>
-          <w:t>32</w:t>
-        </w:r>
-        <w:r>
-          <w:rPr>
-            <w:noProof/>
-          </w:rPr>
-          <w:fldChar w:fldCharType="end"/>
-        </w:r>
-      </w:p>
-    </w:sdtContent>
-  </w:sdt>
-  <w:p>
-    <w:pPr>
-      <w:pStyle w:val="Footer"/>
-    </w:pPr>
-  </w:p>
-</w:ftr>
-</file>
-
-<file path=word/footer2.xml><?xml version="1.0" encoding="utf-8"?>
-<w:ftr xmlns:wpc="http://schemas.microsoft.com/office/word/2010/wordprocessingCanvas" xmlns:mc="http://schemas.openxmlformats.org/markup-compatibility/2006" xmlns:o="urn:schemas-microsoft-com:office:office" xmlns:r="http://schemas.openxmlformats.org/officeDocument/2006/relationships" xmlns:m="http://schemas.openxmlformats.org/officeDocument/2006/math" xmlns:v="urn:schemas-microsoft-com:vml" xmlns:wp14="http://schemas.microsoft.com/office/word/2010/wordprocessingDrawing" xmlns:wp="http://schemas.openxmlformats.org/drawingml/2006/wordprocessingDrawing" xmlns:w10="urn:schemas-microsoft-com:office:word" xmlns:w="http://schemas.openxmlformats.org/wordprocessingml/2006/main" xmlns:w14="http://schemas.microsoft.com/office/word/2010/wordml" xmlns:w15="http://schemas.microsoft.com/office/word/2012/wordml" xmlns:wpg="http://schemas.microsoft.com/office/word/2010/wordprocessingGroup" xmlns:wpi="http://schemas.microsoft.com/office/word/2010/wordprocessingInk" xmlns:wne="http://schemas.microsoft.com/office/word/2006/wordml" xmlns:wps="http://schemas.microsoft.com/office/word/2010/wordprocessingShape" mc:Ignorable="w14 w15 wp14">
-  <w:p>
-    <w:pPr>
-      <w:pStyle w:val="Footer"/>
-      <w:jc w:val="right"/>
-    </w:pPr>
-  </w:p>
-  <w:p>
-    <w:pPr>
-      <w:pStyle w:val="Footer"/>
-      <w:rPr>
-        <w:rFonts w:ascii="LM Roman 10" w:hAnsi="LM Roman 10"/>
-        <w:sz w:val="20"/>
-      </w:rPr>
-    </w:pPr>
-  </w:p>
-</w:ftr>
-</file>
-
-<file path=word/footer3.xml><?xml version="1.0" encoding="utf-8"?>
-<w:ftr xmlns:wpc="http://schemas.microsoft.com/office/word/2010/wordprocessingCanvas" xmlns:mc="http://schemas.openxmlformats.org/markup-compatibility/2006" xmlns:o="urn:schemas-microsoft-com:office:office" xmlns:r="http://schemas.openxmlformats.org/officeDocument/2006/relationships" xmlns:m="http://schemas.openxmlformats.org/officeDocument/2006/math" xmlns:v="urn:schemas-microsoft-com:vml" xmlns:wp14="http://schemas.microsoft.com/office/word/2010/wordprocessingDrawing" xmlns:wp="http://schemas.openxmlformats.org/drawingml/2006/wordprocessingDrawing" xmlns:w10="urn:schemas-microsoft-com:office:word" xmlns:w="http://schemas.openxmlformats.org/wordprocessingml/2006/main" xmlns:w14="http://schemas.microsoft.com/office/word/2010/wordml" xmlns:w15="http://schemas.microsoft.com/office/word/2012/wordml" xmlns:wpg="http://schemas.microsoft.com/office/word/2010/wordprocessingGroup" xmlns:wpi="http://schemas.microsoft.com/office/word/2010/wordprocessingInk" xmlns:wne="http://schemas.microsoft.com/office/word/2006/wordml" xmlns:wps="http://schemas.microsoft.com/office/word/2010/wordprocessingShape" mc:Ignorable="w14 w15 wp14">
-  <w:p>
-    <w:pPr>
-      <w:pStyle w:val="Footer"/>
-      <w:jc w:val="right"/>
-    </w:pPr>
-  </w:p>
-  <w:p>
-    <w:pPr>
-      <w:pStyle w:val="Footer"/>
-      <w:rPr>
-        <w:rFonts w:ascii="LM Roman 10" w:hAnsi="LM Roman 10"/>
-        <w:sz w:val="20"/>
-      </w:rPr>
-    </w:pPr>
-    <w:r>
-      <w:rPr>
-        <w:rFonts w:ascii="LM Roman 10" w:hAnsi="LM Roman 10"/>
-        <w:sz w:val="20"/>
-        <w:vertAlign w:val="superscript"/>
-      </w:rPr>
-      <w:t>1</w:t>
-    </w:r>
-    <w:r>
-      <w:rPr>
-        <w:rFonts w:ascii="LM Roman 10" w:hAnsi="LM Roman 10"/>
-        <w:sz w:val="20"/>
-      </w:rPr>
-      <w:t>edgar_arredondo@outlook.com</w:t>
-    </w:r>
-  </w:p>
-</w:ftr>
-</file>
-
-<file path=word/footer4.xml><?xml version="1.0" encoding="utf-8"?>
-<w:ftr xmlns:wpc="http://schemas.microsoft.com/office/word/2010/wordprocessingCanvas" xmlns:mc="http://schemas.openxmlformats.org/markup-compatibility/2006" xmlns:o="urn:schemas-microsoft-com:office:office" xmlns:r="http://schemas.openxmlformats.org/officeDocument/2006/relationships" xmlns:m="http://schemas.openxmlformats.org/officeDocument/2006/math" xmlns:v="urn:schemas-microsoft-com:vml" xmlns:wp14="http://schemas.microsoft.com/office/word/2010/wordprocessingDrawing" xmlns:wp="http://schemas.openxmlformats.org/drawingml/2006/wordprocessingDrawing" xmlns:w10="urn:schemas-microsoft-com:office:word" xmlns:w="http://schemas.openxmlformats.org/wordprocessingml/2006/main" xmlns:w14="http://schemas.microsoft.com/office/word/2010/wordml" xmlns:w15="http://schemas.microsoft.com/office/word/2012/wordml" xmlns:wpg="http://schemas.microsoft.com/office/word/2010/wordprocessingGroup" xmlns:wpi="http://schemas.microsoft.com/office/word/2010/wordprocessingInk" xmlns:wne="http://schemas.microsoft.com/office/word/2006/wordml" xmlns:wps="http://schemas.microsoft.com/office/word/2010/wordprocessingShape" mc:Ignorable="w14 w15 wp14">
-  <w:sdt>
-    <w:sdtPr>
-      <w:id w:val="-1757825103"/>
-      <w:docPartObj>
-        <w:docPartGallery w:val="Page Numbers (Bottom of Page)"/>
-        <w:docPartUnique/>
-      </w:docPartObj>
-    </w:sdtPr>
-    <w:sdtEndPr>
-      <w:rPr>
-        <w:noProof/>
-      </w:rPr>
-    </w:sdtEndPr>
-    <w:sdtContent>
-      <w:p>
-        <w:pPr>
-          <w:pStyle w:val="Footer"/>
+          <w:pStyle w:val="Piedepgina"/>
           <w:jc w:val="right"/>
         </w:pPr>
         <w:r>
@@ -18021,7 +18789,115 @@
   </w:sdt>
   <w:p>
     <w:pPr>
-      <w:pStyle w:val="Footer"/>
+      <w:pStyle w:val="Piedepgina"/>
+    </w:pPr>
+  </w:p>
+</w:ftr>
+</file>
+
+<file path=word/footer2.xml><?xml version="1.0" encoding="utf-8"?>
+<w:ftr xmlns:wpc="http://schemas.microsoft.com/office/word/2010/wordprocessingCanvas" xmlns:cx="http://schemas.microsoft.com/office/drawing/2014/chartex" xmlns:cx1="http://schemas.microsoft.com/office/drawing/2015/9/8/chartex" xmlns:cx2="http://schemas.microsoft.com/office/drawing/2015/10/21/chartex" xmlns:cx3="http://schemas.microsoft.com/office/drawing/2016/5/9/chartex" xmlns:cx4="http://schemas.microsoft.com/office/drawing/2016/5/10/chartex" xmlns:cx5="http://schemas.microsoft.com/office/drawing/2016/5/11/chartex" xmlns:cx6="http://schemas.microsoft.com/office/drawing/2016/5/12/chartex" xmlns:cx7="http://schemas.microsoft.com/office/drawing/2016/5/13/chartex" xmlns:cx8="http://schemas.microsoft.com/office/drawing/2016/5/14/chartex" xmlns:mc="http://schemas.openxmlformats.org/markup-compatibility/2006" xmlns:aink="http://schemas.microsoft.com/office/drawing/2016/ink" xmlns:am3d="http://schemas.microsoft.com/office/drawing/2017/model3d" xmlns:o="urn:schemas-microsoft-com:office:office" xmlns:r="http://schemas.openxmlformats.org/officeDocument/2006/relationships" xmlns:m="http://schemas.openxmlformats.org/officeDocument/2006/math" xmlns:v="urn:schemas-microsoft-com:vml" xmlns:wp14="http://schemas.microsoft.com/office/word/2010/wordprocessingDrawing" xmlns:wp="http://schemas.openxmlformats.org/drawingml/2006/wordprocessingDrawing" xmlns:w10="urn:schemas-microsoft-com:office:word" xmlns:w="http://schemas.openxmlformats.org/wordprocessingml/2006/main" xmlns:w14="http://schemas.microsoft.com/office/word/2010/wordml" xmlns:w15="http://schemas.microsoft.com/office/word/2012/wordml" xmlns:w16cid="http://schemas.microsoft.com/office/word/2016/wordml/cid" xmlns:w16se="http://schemas.microsoft.com/office/word/2015/wordml/symex" xmlns:wpg="http://schemas.microsoft.com/office/word/2010/wordprocessingGroup" xmlns:wpi="http://schemas.microsoft.com/office/word/2010/wordprocessingInk" xmlns:wne="http://schemas.microsoft.com/office/word/2006/wordml" xmlns:wps="http://schemas.microsoft.com/office/word/2010/wordprocessingShape" mc:Ignorable="w14 w15 w16se w16cid wp14">
+  <w:p>
+    <w:pPr>
+      <w:pStyle w:val="Piedepgina"/>
+      <w:jc w:val="right"/>
+    </w:pPr>
+  </w:p>
+  <w:p>
+    <w:pPr>
+      <w:pStyle w:val="Piedepgina"/>
+      <w:rPr>
+        <w:rFonts w:ascii="LM Roman 10" w:hAnsi="LM Roman 10"/>
+        <w:sz w:val="20"/>
+      </w:rPr>
+    </w:pPr>
+  </w:p>
+</w:ftr>
+</file>
+
+<file path=word/footer3.xml><?xml version="1.0" encoding="utf-8"?>
+<w:ftr xmlns:wpc="http://schemas.microsoft.com/office/word/2010/wordprocessingCanvas" xmlns:cx="http://schemas.microsoft.com/office/drawing/2014/chartex" xmlns:cx1="http://schemas.microsoft.com/office/drawing/2015/9/8/chartex" xmlns:cx2="http://schemas.microsoft.com/office/drawing/2015/10/21/chartex" xmlns:cx3="http://schemas.microsoft.com/office/drawing/2016/5/9/chartex" xmlns:cx4="http://schemas.microsoft.com/office/drawing/2016/5/10/chartex" xmlns:cx5="http://schemas.microsoft.com/office/drawing/2016/5/11/chartex" xmlns:cx6="http://schemas.microsoft.com/office/drawing/2016/5/12/chartex" xmlns:cx7="http://schemas.microsoft.com/office/drawing/2016/5/13/chartex" xmlns:cx8="http://schemas.microsoft.com/office/drawing/2016/5/14/chartex" xmlns:mc="http://schemas.openxmlformats.org/markup-compatibility/2006" xmlns:aink="http://schemas.microsoft.com/office/drawing/2016/ink" xmlns:am3d="http://schemas.microsoft.com/office/drawing/2017/model3d" xmlns:o="urn:schemas-microsoft-com:office:office" xmlns:r="http://schemas.openxmlformats.org/officeDocument/2006/relationships" xmlns:m="http://schemas.openxmlformats.org/officeDocument/2006/math" xmlns:v="urn:schemas-microsoft-com:vml" xmlns:wp14="http://schemas.microsoft.com/office/word/2010/wordprocessingDrawing" xmlns:wp="http://schemas.openxmlformats.org/drawingml/2006/wordprocessingDrawing" xmlns:w10="urn:schemas-microsoft-com:office:word" xmlns:w="http://schemas.openxmlformats.org/wordprocessingml/2006/main" xmlns:w14="http://schemas.microsoft.com/office/word/2010/wordml" xmlns:w15="http://schemas.microsoft.com/office/word/2012/wordml" xmlns:w16cid="http://schemas.microsoft.com/office/word/2016/wordml/cid" xmlns:w16se="http://schemas.microsoft.com/office/word/2015/wordml/symex" xmlns:wpg="http://schemas.microsoft.com/office/word/2010/wordprocessingGroup" xmlns:wpi="http://schemas.microsoft.com/office/word/2010/wordprocessingInk" xmlns:wne="http://schemas.microsoft.com/office/word/2006/wordml" xmlns:wps="http://schemas.microsoft.com/office/word/2010/wordprocessingShape" mc:Ignorable="w14 w15 w16se w16cid wp14">
+  <w:p>
+    <w:pPr>
+      <w:pStyle w:val="Piedepgina"/>
+      <w:jc w:val="right"/>
+    </w:pPr>
+  </w:p>
+  <w:p>
+    <w:pPr>
+      <w:pStyle w:val="Piedepgina"/>
+      <w:rPr>
+        <w:rFonts w:ascii="LM Roman 10" w:hAnsi="LM Roman 10"/>
+        <w:sz w:val="20"/>
+      </w:rPr>
+    </w:pPr>
+    <w:r>
+      <w:rPr>
+        <w:rFonts w:ascii="LM Roman 10" w:hAnsi="LM Roman 10"/>
+        <w:sz w:val="20"/>
+        <w:vertAlign w:val="superscript"/>
+      </w:rPr>
+      <w:t>1</w:t>
+    </w:r>
+    <w:r>
+      <w:rPr>
+        <w:rFonts w:ascii="LM Roman 10" w:hAnsi="LM Roman 10"/>
+        <w:sz w:val="20"/>
+      </w:rPr>
+      <w:t>edgar_arredondo@outlook.com</w:t>
+    </w:r>
+  </w:p>
+</w:ftr>
+</file>
+
+<file path=word/footer4.xml><?xml version="1.0" encoding="utf-8"?>
+<w:ftr xmlns:wpc="http://schemas.microsoft.com/office/word/2010/wordprocessingCanvas" xmlns:cx="http://schemas.microsoft.com/office/drawing/2014/chartex" xmlns:cx1="http://schemas.microsoft.com/office/drawing/2015/9/8/chartex" xmlns:cx2="http://schemas.microsoft.com/office/drawing/2015/10/21/chartex" xmlns:cx3="http://schemas.microsoft.com/office/drawing/2016/5/9/chartex" xmlns:cx4="http://schemas.microsoft.com/office/drawing/2016/5/10/chartex" xmlns:cx5="http://schemas.microsoft.com/office/drawing/2016/5/11/chartex" xmlns:cx6="http://schemas.microsoft.com/office/drawing/2016/5/12/chartex" xmlns:cx7="http://schemas.microsoft.com/office/drawing/2016/5/13/chartex" xmlns:cx8="http://schemas.microsoft.com/office/drawing/2016/5/14/chartex" xmlns:mc="http://schemas.openxmlformats.org/markup-compatibility/2006" xmlns:aink="http://schemas.microsoft.com/office/drawing/2016/ink" xmlns:am3d="http://schemas.microsoft.com/office/drawing/2017/model3d" xmlns:o="urn:schemas-microsoft-com:office:office" xmlns:r="http://schemas.openxmlformats.org/officeDocument/2006/relationships" xmlns:m="http://schemas.openxmlformats.org/officeDocument/2006/math" xmlns:v="urn:schemas-microsoft-com:vml" xmlns:wp14="http://schemas.microsoft.com/office/word/2010/wordprocessingDrawing" xmlns:wp="http://schemas.openxmlformats.org/drawingml/2006/wordprocessingDrawing" xmlns:w10="urn:schemas-microsoft-com:office:word" xmlns:w="http://schemas.openxmlformats.org/wordprocessingml/2006/main" xmlns:w14="http://schemas.microsoft.com/office/word/2010/wordml" xmlns:w15="http://schemas.microsoft.com/office/word/2012/wordml" xmlns:w16cid="http://schemas.microsoft.com/office/word/2016/wordml/cid" xmlns:w16se="http://schemas.microsoft.com/office/word/2015/wordml/symex" xmlns:wpg="http://schemas.microsoft.com/office/word/2010/wordprocessingGroup" xmlns:wpi="http://schemas.microsoft.com/office/word/2010/wordprocessingInk" xmlns:wne="http://schemas.microsoft.com/office/word/2006/wordml" xmlns:wps="http://schemas.microsoft.com/office/word/2010/wordprocessingShape" mc:Ignorable="w14 w15 w16se w16cid wp14">
+  <w:sdt>
+    <w:sdtPr>
+      <w:id w:val="-1757825103"/>
+      <w:docPartObj>
+        <w:docPartGallery w:val="Page Numbers (Bottom of Page)"/>
+        <w:docPartUnique/>
+      </w:docPartObj>
+    </w:sdtPr>
+    <w:sdtEndPr>
+      <w:rPr>
+        <w:noProof/>
+      </w:rPr>
+    </w:sdtEndPr>
+    <w:sdtContent>
+      <w:p>
+        <w:pPr>
+          <w:pStyle w:val="Piedepgina"/>
+          <w:jc w:val="right"/>
+        </w:pPr>
+        <w:r>
+          <w:fldChar w:fldCharType="begin"/>
+        </w:r>
+        <w:r>
+          <w:instrText xml:space="preserve"> PAGE   \* MERGEFORMAT </w:instrText>
+        </w:r>
+        <w:r>
+          <w:fldChar w:fldCharType="separate"/>
+        </w:r>
+        <w:r>
+          <w:rPr>
+            <w:noProof/>
+          </w:rPr>
+          <w:t>34</w:t>
+        </w:r>
+        <w:r>
+          <w:rPr>
+            <w:noProof/>
+          </w:rPr>
+          <w:fldChar w:fldCharType="end"/>
+        </w:r>
+      </w:p>
+    </w:sdtContent>
+  </w:sdt>
+  <w:p>
+    <w:pPr>
+      <w:pStyle w:val="Piedepgina"/>
       <w:rPr>
         <w:rFonts w:ascii="LM Roman 10" w:hAnsi="LM Roman 10"/>
         <w:sz w:val="20"/>
@@ -18032,7 +18908,7 @@
 </file>
 
 <file path=word/footnotes.xml><?xml version="1.0" encoding="utf-8"?>
-<w:footnotes xmlns:wpc="http://schemas.microsoft.com/office/word/2010/wordprocessingCanvas" xmlns:mc="http://schemas.openxmlformats.org/markup-compatibility/2006" xmlns:o="urn:schemas-microsoft-com:office:office" xmlns:r="http://schemas.openxmlformats.org/officeDocument/2006/relationships" xmlns:m="http://schemas.openxmlformats.org/officeDocument/2006/math" xmlns:v="urn:schemas-microsoft-com:vml" xmlns:wp14="http://schemas.microsoft.com/office/word/2010/wordprocessingDrawing" xmlns:wp="http://schemas.openxmlformats.org/drawingml/2006/wordprocessingDrawing" xmlns:w10="urn:schemas-microsoft-com:office:word" xmlns:w="http://schemas.openxmlformats.org/wordprocessingml/2006/main" xmlns:w14="http://schemas.microsoft.com/office/word/2010/wordml" xmlns:w15="http://schemas.microsoft.com/office/word/2012/wordml" xmlns:wpg="http://schemas.microsoft.com/office/word/2010/wordprocessingGroup" xmlns:wpi="http://schemas.microsoft.com/office/word/2010/wordprocessingInk" xmlns:wne="http://schemas.microsoft.com/office/word/2006/wordml" xmlns:wps="http://schemas.microsoft.com/office/word/2010/wordprocessingShape" mc:Ignorable="w14 w15 wp14">
+<w:footnotes xmlns:wpc="http://schemas.microsoft.com/office/word/2010/wordprocessingCanvas" xmlns:cx="http://schemas.microsoft.com/office/drawing/2014/chartex" xmlns:cx1="http://schemas.microsoft.com/office/drawing/2015/9/8/chartex" xmlns:cx2="http://schemas.microsoft.com/office/drawing/2015/10/21/chartex" xmlns:cx3="http://schemas.microsoft.com/office/drawing/2016/5/9/chartex" xmlns:cx4="http://schemas.microsoft.com/office/drawing/2016/5/10/chartex" xmlns:cx5="http://schemas.microsoft.com/office/drawing/2016/5/11/chartex" xmlns:cx6="http://schemas.microsoft.com/office/drawing/2016/5/12/chartex" xmlns:cx7="http://schemas.microsoft.com/office/drawing/2016/5/13/chartex" xmlns:cx8="http://schemas.microsoft.com/office/drawing/2016/5/14/chartex" xmlns:mc="http://schemas.openxmlformats.org/markup-compatibility/2006" xmlns:aink="http://schemas.microsoft.com/office/drawing/2016/ink" xmlns:am3d="http://schemas.microsoft.com/office/drawing/2017/model3d" xmlns:o="urn:schemas-microsoft-com:office:office" xmlns:r="http://schemas.openxmlformats.org/officeDocument/2006/relationships" xmlns:m="http://schemas.openxmlformats.org/officeDocument/2006/math" xmlns:v="urn:schemas-microsoft-com:vml" xmlns:wp14="http://schemas.microsoft.com/office/word/2010/wordprocessingDrawing" xmlns:wp="http://schemas.openxmlformats.org/drawingml/2006/wordprocessingDrawing" xmlns:w10="urn:schemas-microsoft-com:office:word" xmlns:w="http://schemas.openxmlformats.org/wordprocessingml/2006/main" xmlns:w14="http://schemas.microsoft.com/office/word/2010/wordml" xmlns:w15="http://schemas.microsoft.com/office/word/2012/wordml" xmlns:w16cid="http://schemas.microsoft.com/office/word/2016/wordml/cid" xmlns:w16se="http://schemas.microsoft.com/office/word/2015/wordml/symex" xmlns:wpg="http://schemas.microsoft.com/office/word/2010/wordprocessingGroup" xmlns:wpi="http://schemas.microsoft.com/office/word/2010/wordprocessingInk" xmlns:wne="http://schemas.microsoft.com/office/word/2006/wordml" xmlns:wps="http://schemas.microsoft.com/office/word/2010/wordprocessingShape" mc:Ignorable="w14 w15 w16se w16cid wp14">
   <w:footnote w:type="separator" w:id="-1">
     <w:p>
       <w:r>
@@ -18054,10 +18930,10 @@
 </file>
 
 <file path=word/header1.xml><?xml version="1.0" encoding="utf-8"?>
-<w:hdr xmlns:wpc="http://schemas.microsoft.com/office/word/2010/wordprocessingCanvas" xmlns:mc="http://schemas.openxmlformats.org/markup-compatibility/2006" xmlns:o="urn:schemas-microsoft-com:office:office" xmlns:r="http://schemas.openxmlformats.org/officeDocument/2006/relationships" xmlns:m="http://schemas.openxmlformats.org/officeDocument/2006/math" xmlns:v="urn:schemas-microsoft-com:vml" xmlns:wp14="http://schemas.microsoft.com/office/word/2010/wordprocessingDrawing" xmlns:wp="http://schemas.openxmlformats.org/drawingml/2006/wordprocessingDrawing" xmlns:w10="urn:schemas-microsoft-com:office:word" xmlns:w="http://schemas.openxmlformats.org/wordprocessingml/2006/main" xmlns:w14="http://schemas.microsoft.com/office/word/2010/wordml" xmlns:w15="http://schemas.microsoft.com/office/word/2012/wordml" xmlns:wpg="http://schemas.microsoft.com/office/word/2010/wordprocessingGroup" xmlns:wpi="http://schemas.microsoft.com/office/word/2010/wordprocessingInk" xmlns:wne="http://schemas.microsoft.com/office/word/2006/wordml" xmlns:wps="http://schemas.microsoft.com/office/word/2010/wordprocessingShape" mc:Ignorable="w14 w15 wp14">
+<w:hdr xmlns:wpc="http://schemas.microsoft.com/office/word/2010/wordprocessingCanvas" xmlns:cx="http://schemas.microsoft.com/office/drawing/2014/chartex" xmlns:cx1="http://schemas.microsoft.com/office/drawing/2015/9/8/chartex" xmlns:cx2="http://schemas.microsoft.com/office/drawing/2015/10/21/chartex" xmlns:cx3="http://schemas.microsoft.com/office/drawing/2016/5/9/chartex" xmlns:cx4="http://schemas.microsoft.com/office/drawing/2016/5/10/chartex" xmlns:cx5="http://schemas.microsoft.com/office/drawing/2016/5/11/chartex" xmlns:cx6="http://schemas.microsoft.com/office/drawing/2016/5/12/chartex" xmlns:cx7="http://schemas.microsoft.com/office/drawing/2016/5/13/chartex" xmlns:cx8="http://schemas.microsoft.com/office/drawing/2016/5/14/chartex" xmlns:mc="http://schemas.openxmlformats.org/markup-compatibility/2006" xmlns:aink="http://schemas.microsoft.com/office/drawing/2016/ink" xmlns:am3d="http://schemas.microsoft.com/office/drawing/2017/model3d" xmlns:o="urn:schemas-microsoft-com:office:office" xmlns:r="http://schemas.openxmlformats.org/officeDocument/2006/relationships" xmlns:m="http://schemas.openxmlformats.org/officeDocument/2006/math" xmlns:v="urn:schemas-microsoft-com:vml" xmlns:wp14="http://schemas.microsoft.com/office/word/2010/wordprocessingDrawing" xmlns:wp="http://schemas.openxmlformats.org/drawingml/2006/wordprocessingDrawing" xmlns:w10="urn:schemas-microsoft-com:office:word" xmlns:w="http://schemas.openxmlformats.org/wordprocessingml/2006/main" xmlns:w14="http://schemas.microsoft.com/office/word/2010/wordml" xmlns:w15="http://schemas.microsoft.com/office/word/2012/wordml" xmlns:w16cid="http://schemas.microsoft.com/office/word/2016/wordml/cid" xmlns:w16se="http://schemas.microsoft.com/office/word/2015/wordml/symex" xmlns:wpg="http://schemas.microsoft.com/office/word/2010/wordprocessingGroup" xmlns:wpi="http://schemas.microsoft.com/office/word/2010/wordprocessingInk" xmlns:wne="http://schemas.microsoft.com/office/word/2006/wordml" xmlns:wps="http://schemas.microsoft.com/office/word/2010/wordprocessingShape" mc:Ignorable="w14 w15 w16se w16cid wp14">
   <w:p>
     <w:pPr>
-      <w:pStyle w:val="Header"/>
+      <w:pStyle w:val="Encabezado"/>
       <w:jc w:val="right"/>
       <w:rPr>
         <w:i/>
@@ -18125,7 +19001,7 @@
             </wp:anchor>
           </w:drawing>
         </mc:Choice>
-        <mc:Fallback xmlns:cx="http://schemas.microsoft.com/office/drawing/2014/chartex" xmlns:cx1="http://schemas.microsoft.com/office/drawing/2015/9/8/chartex" xmlns:cx2="http://schemas.microsoft.com/office/drawing/2015/10/21/chartex" xmlns:cx3="http://schemas.microsoft.com/office/drawing/2016/5/9/chartex" xmlns:cx4="http://schemas.microsoft.com/office/drawing/2016/5/10/chartex" xmlns:cx5="http://schemas.microsoft.com/office/drawing/2016/5/11/chartex" xmlns:cx6="http://schemas.microsoft.com/office/drawing/2016/5/12/chartex" xmlns:cx7="http://schemas.microsoft.com/office/drawing/2016/5/13/chartex" xmlns:cx8="http://schemas.microsoft.com/office/drawing/2016/5/14/chartex" xmlns:aink="http://schemas.microsoft.com/office/drawing/2016/ink" xmlns:am3d="http://schemas.microsoft.com/office/drawing/2017/model3d" xmlns:w16cid="http://schemas.microsoft.com/office/word/2016/wordml/cid" xmlns:w16se="http://schemas.microsoft.com/office/word/2015/wordml/symex">
+        <mc:Fallback>
           <w:pict>
             <v:line w14:anchorId="4A854EA5" id="Straight Connector 26" o:spid="_x0000_s1026" style="position:absolute;z-index:251681792;visibility:visible;mso-wrap-style:square;mso-width-percent:0;mso-height-percent:0;mso-wrap-distance-left:9pt;mso-wrap-distance-top:0;mso-wrap-distance-right:9pt;mso-wrap-distance-bottom:0;mso-position-horizontal:absolute;mso-position-horizontal-relative:page;mso-position-vertical:absolute;mso-position-vertical-relative:text;mso-width-percent:0;mso-height-percent:0;mso-width-relative:margin;mso-height-relative:margin" from="96pt,13.5pt" to="543pt,13.5pt" o:gfxdata="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" strokecolor="black [3200]" strokeweight=".5pt">
               <v:stroke joinstyle="miter"/>
@@ -18144,17 +19020,17 @@
   </w:p>
   <w:p>
     <w:pPr>
-      <w:pStyle w:val="Header"/>
+      <w:pStyle w:val="Encabezado"/>
     </w:pPr>
   </w:p>
 </w:hdr>
 </file>
 
 <file path=word/header10.xml><?xml version="1.0" encoding="utf-8"?>
-<w:hdr xmlns:wpc="http://schemas.microsoft.com/office/word/2010/wordprocessingCanvas" xmlns:mc="http://schemas.openxmlformats.org/markup-compatibility/2006" xmlns:o="urn:schemas-microsoft-com:office:office" xmlns:r="http://schemas.openxmlformats.org/officeDocument/2006/relationships" xmlns:m="http://schemas.openxmlformats.org/officeDocument/2006/math" xmlns:v="urn:schemas-microsoft-com:vml" xmlns:wp14="http://schemas.microsoft.com/office/word/2010/wordprocessingDrawing" xmlns:wp="http://schemas.openxmlformats.org/drawingml/2006/wordprocessingDrawing" xmlns:w10="urn:schemas-microsoft-com:office:word" xmlns:w="http://schemas.openxmlformats.org/wordprocessingml/2006/main" xmlns:w14="http://schemas.microsoft.com/office/word/2010/wordml" xmlns:w15="http://schemas.microsoft.com/office/word/2012/wordml" xmlns:wpg="http://schemas.microsoft.com/office/word/2010/wordprocessingGroup" xmlns:wpi="http://schemas.microsoft.com/office/word/2010/wordprocessingInk" xmlns:wne="http://schemas.microsoft.com/office/word/2006/wordml" xmlns:wps="http://schemas.microsoft.com/office/word/2010/wordprocessingShape" mc:Ignorable="w14 w15 wp14">
+<w:hdr xmlns:wpc="http://schemas.microsoft.com/office/word/2010/wordprocessingCanvas" xmlns:cx="http://schemas.microsoft.com/office/drawing/2014/chartex" xmlns:cx1="http://schemas.microsoft.com/office/drawing/2015/9/8/chartex" xmlns:cx2="http://schemas.microsoft.com/office/drawing/2015/10/21/chartex" xmlns:cx3="http://schemas.microsoft.com/office/drawing/2016/5/9/chartex" xmlns:cx4="http://schemas.microsoft.com/office/drawing/2016/5/10/chartex" xmlns:cx5="http://schemas.microsoft.com/office/drawing/2016/5/11/chartex" xmlns:cx6="http://schemas.microsoft.com/office/drawing/2016/5/12/chartex" xmlns:cx7="http://schemas.microsoft.com/office/drawing/2016/5/13/chartex" xmlns:cx8="http://schemas.microsoft.com/office/drawing/2016/5/14/chartex" xmlns:mc="http://schemas.openxmlformats.org/markup-compatibility/2006" xmlns:aink="http://schemas.microsoft.com/office/drawing/2016/ink" xmlns:am3d="http://schemas.microsoft.com/office/drawing/2017/model3d" xmlns:o="urn:schemas-microsoft-com:office:office" xmlns:r="http://schemas.openxmlformats.org/officeDocument/2006/relationships" xmlns:m="http://schemas.openxmlformats.org/officeDocument/2006/math" xmlns:v="urn:schemas-microsoft-com:vml" xmlns:wp14="http://schemas.microsoft.com/office/word/2010/wordprocessingDrawing" xmlns:wp="http://schemas.openxmlformats.org/drawingml/2006/wordprocessingDrawing" xmlns:w10="urn:schemas-microsoft-com:office:word" xmlns:w="http://schemas.openxmlformats.org/wordprocessingml/2006/main" xmlns:w14="http://schemas.microsoft.com/office/word/2010/wordml" xmlns:w15="http://schemas.microsoft.com/office/word/2012/wordml" xmlns:w16cid="http://schemas.microsoft.com/office/word/2016/wordml/cid" xmlns:w16se="http://schemas.microsoft.com/office/word/2015/wordml/symex" xmlns:wpg="http://schemas.microsoft.com/office/word/2010/wordprocessingGroup" xmlns:wpi="http://schemas.microsoft.com/office/word/2010/wordprocessingInk" xmlns:wne="http://schemas.microsoft.com/office/word/2006/wordml" xmlns:wps="http://schemas.microsoft.com/office/word/2010/wordprocessingShape" mc:Ignorable="w14 w15 w16se w16cid wp14">
   <w:p>
     <w:pPr>
-      <w:pStyle w:val="Header"/>
+      <w:pStyle w:val="Encabezado"/>
       <w:jc w:val="right"/>
       <w:rPr>
         <w:i/>
@@ -18165,10 +19041,10 @@
 </file>
 
 <file path=word/header11.xml><?xml version="1.0" encoding="utf-8"?>
-<w:hdr xmlns:wpc="http://schemas.microsoft.com/office/word/2010/wordprocessingCanvas" xmlns:mc="http://schemas.openxmlformats.org/markup-compatibility/2006" xmlns:o="urn:schemas-microsoft-com:office:office" xmlns:r="http://schemas.openxmlformats.org/officeDocument/2006/relationships" xmlns:m="http://schemas.openxmlformats.org/officeDocument/2006/math" xmlns:v="urn:schemas-microsoft-com:vml" xmlns:wp14="http://schemas.microsoft.com/office/word/2010/wordprocessingDrawing" xmlns:wp="http://schemas.openxmlformats.org/drawingml/2006/wordprocessingDrawing" xmlns:w10="urn:schemas-microsoft-com:office:word" xmlns:w="http://schemas.openxmlformats.org/wordprocessingml/2006/main" xmlns:w14="http://schemas.microsoft.com/office/word/2010/wordml" xmlns:w15="http://schemas.microsoft.com/office/word/2012/wordml" xmlns:wpg="http://schemas.microsoft.com/office/word/2010/wordprocessingGroup" xmlns:wpi="http://schemas.microsoft.com/office/word/2010/wordprocessingInk" xmlns:wne="http://schemas.microsoft.com/office/word/2006/wordml" xmlns:wps="http://schemas.microsoft.com/office/word/2010/wordprocessingShape" mc:Ignorable="w14 w15 wp14">
+<w:hdr xmlns:wpc="http://schemas.microsoft.com/office/word/2010/wordprocessingCanvas" xmlns:cx="http://schemas.microsoft.com/office/drawing/2014/chartex" xmlns:cx1="http://schemas.microsoft.com/office/drawing/2015/9/8/chartex" xmlns:cx2="http://schemas.microsoft.com/office/drawing/2015/10/21/chartex" xmlns:cx3="http://schemas.microsoft.com/office/drawing/2016/5/9/chartex" xmlns:cx4="http://schemas.microsoft.com/office/drawing/2016/5/10/chartex" xmlns:cx5="http://schemas.microsoft.com/office/drawing/2016/5/11/chartex" xmlns:cx6="http://schemas.microsoft.com/office/drawing/2016/5/12/chartex" xmlns:cx7="http://schemas.microsoft.com/office/drawing/2016/5/13/chartex" xmlns:cx8="http://schemas.microsoft.com/office/drawing/2016/5/14/chartex" xmlns:mc="http://schemas.openxmlformats.org/markup-compatibility/2006" xmlns:aink="http://schemas.microsoft.com/office/drawing/2016/ink" xmlns:am3d="http://schemas.microsoft.com/office/drawing/2017/model3d" xmlns:o="urn:schemas-microsoft-com:office:office" xmlns:r="http://schemas.openxmlformats.org/officeDocument/2006/relationships" xmlns:m="http://schemas.openxmlformats.org/officeDocument/2006/math" xmlns:v="urn:schemas-microsoft-com:vml" xmlns:wp14="http://schemas.microsoft.com/office/word/2010/wordprocessingDrawing" xmlns:wp="http://schemas.openxmlformats.org/drawingml/2006/wordprocessingDrawing" xmlns:w10="urn:schemas-microsoft-com:office:word" xmlns:w="http://schemas.openxmlformats.org/wordprocessingml/2006/main" xmlns:w14="http://schemas.microsoft.com/office/word/2010/wordml" xmlns:w15="http://schemas.microsoft.com/office/word/2012/wordml" xmlns:w16cid="http://schemas.microsoft.com/office/word/2016/wordml/cid" xmlns:w16se="http://schemas.microsoft.com/office/word/2015/wordml/symex" xmlns:wpg="http://schemas.microsoft.com/office/word/2010/wordprocessingGroup" xmlns:wpi="http://schemas.microsoft.com/office/word/2010/wordprocessingInk" xmlns:wne="http://schemas.microsoft.com/office/word/2006/wordml" xmlns:wps="http://schemas.microsoft.com/office/word/2010/wordprocessingShape" mc:Ignorable="w14 w15 w16se w16cid wp14">
   <w:p>
     <w:pPr>
-      <w:pStyle w:val="Header"/>
+      <w:pStyle w:val="Encabezado"/>
       <w:jc w:val="right"/>
       <w:rPr>
         <w:i/>
@@ -18267,17 +19143,17 @@
   </w:p>
   <w:p>
     <w:pPr>
-      <w:pStyle w:val="Header"/>
+      <w:pStyle w:val="Encabezado"/>
     </w:pPr>
   </w:p>
 </w:hdr>
 </file>
 
 <file path=word/header12.xml><?xml version="1.0" encoding="utf-8"?>
-<w:hdr xmlns:wpc="http://schemas.microsoft.com/office/word/2010/wordprocessingCanvas" xmlns:mc="http://schemas.openxmlformats.org/markup-compatibility/2006" xmlns:o="urn:schemas-microsoft-com:office:office" xmlns:r="http://schemas.openxmlformats.org/officeDocument/2006/relationships" xmlns:m="http://schemas.openxmlformats.org/officeDocument/2006/math" xmlns:v="urn:schemas-microsoft-com:vml" xmlns:wp14="http://schemas.microsoft.com/office/word/2010/wordprocessingDrawing" xmlns:wp="http://schemas.openxmlformats.org/drawingml/2006/wordprocessingDrawing" xmlns:w10="urn:schemas-microsoft-com:office:word" xmlns:w="http://schemas.openxmlformats.org/wordprocessingml/2006/main" xmlns:w14="http://schemas.microsoft.com/office/word/2010/wordml" xmlns:w15="http://schemas.microsoft.com/office/word/2012/wordml" xmlns:wpg="http://schemas.microsoft.com/office/word/2010/wordprocessingGroup" xmlns:wpi="http://schemas.microsoft.com/office/word/2010/wordprocessingInk" xmlns:wne="http://schemas.microsoft.com/office/word/2006/wordml" xmlns:wps="http://schemas.microsoft.com/office/word/2010/wordprocessingShape" mc:Ignorable="w14 w15 wp14">
+<w:hdr xmlns:wpc="http://schemas.microsoft.com/office/word/2010/wordprocessingCanvas" xmlns:cx="http://schemas.microsoft.com/office/drawing/2014/chartex" xmlns:cx1="http://schemas.microsoft.com/office/drawing/2015/9/8/chartex" xmlns:cx2="http://schemas.microsoft.com/office/drawing/2015/10/21/chartex" xmlns:cx3="http://schemas.microsoft.com/office/drawing/2016/5/9/chartex" xmlns:cx4="http://schemas.microsoft.com/office/drawing/2016/5/10/chartex" xmlns:cx5="http://schemas.microsoft.com/office/drawing/2016/5/11/chartex" xmlns:cx6="http://schemas.microsoft.com/office/drawing/2016/5/12/chartex" xmlns:cx7="http://schemas.microsoft.com/office/drawing/2016/5/13/chartex" xmlns:cx8="http://schemas.microsoft.com/office/drawing/2016/5/14/chartex" xmlns:mc="http://schemas.openxmlformats.org/markup-compatibility/2006" xmlns:aink="http://schemas.microsoft.com/office/drawing/2016/ink" xmlns:am3d="http://schemas.microsoft.com/office/drawing/2017/model3d" xmlns:o="urn:schemas-microsoft-com:office:office" xmlns:r="http://schemas.openxmlformats.org/officeDocument/2006/relationships" xmlns:m="http://schemas.openxmlformats.org/officeDocument/2006/math" xmlns:v="urn:schemas-microsoft-com:vml" xmlns:wp14="http://schemas.microsoft.com/office/word/2010/wordprocessingDrawing" xmlns:wp="http://schemas.openxmlformats.org/drawingml/2006/wordprocessingDrawing" xmlns:w10="urn:schemas-microsoft-com:office:word" xmlns:w="http://schemas.openxmlformats.org/wordprocessingml/2006/main" xmlns:w14="http://schemas.microsoft.com/office/word/2010/wordml" xmlns:w15="http://schemas.microsoft.com/office/word/2012/wordml" xmlns:w16cid="http://schemas.microsoft.com/office/word/2016/wordml/cid" xmlns:w16se="http://schemas.microsoft.com/office/word/2015/wordml/symex" xmlns:wpg="http://schemas.microsoft.com/office/word/2010/wordprocessingGroup" xmlns:wpi="http://schemas.microsoft.com/office/word/2010/wordprocessingInk" xmlns:wne="http://schemas.microsoft.com/office/word/2006/wordml" xmlns:wps="http://schemas.microsoft.com/office/word/2010/wordprocessingShape" mc:Ignorable="w14 w15 w16se w16cid wp14">
   <w:p>
     <w:pPr>
-      <w:pStyle w:val="Header"/>
+      <w:pStyle w:val="Encabezado"/>
       <w:jc w:val="right"/>
       <w:rPr>
         <w:i/>
@@ -18376,17 +19252,17 @@
   </w:p>
   <w:p>
     <w:pPr>
-      <w:pStyle w:val="Header"/>
+      <w:pStyle w:val="Encabezado"/>
     </w:pPr>
   </w:p>
 </w:hdr>
 </file>
 
 <file path=word/header13.xml><?xml version="1.0" encoding="utf-8"?>
-<w:hdr xmlns:wpc="http://schemas.microsoft.com/office/word/2010/wordprocessingCanvas" xmlns:mc="http://schemas.openxmlformats.org/markup-compatibility/2006" xmlns:o="urn:schemas-microsoft-com:office:office" xmlns:r="http://schemas.openxmlformats.org/officeDocument/2006/relationships" xmlns:m="http://schemas.openxmlformats.org/officeDocument/2006/math" xmlns:v="urn:schemas-microsoft-com:vml" xmlns:wp14="http://schemas.microsoft.com/office/word/2010/wordprocessingDrawing" xmlns:wp="http://schemas.openxmlformats.org/drawingml/2006/wordprocessingDrawing" xmlns:w10="urn:schemas-microsoft-com:office:word" xmlns:w="http://schemas.openxmlformats.org/wordprocessingml/2006/main" xmlns:w14="http://schemas.microsoft.com/office/word/2010/wordml" xmlns:w15="http://schemas.microsoft.com/office/word/2012/wordml" xmlns:wpg="http://schemas.microsoft.com/office/word/2010/wordprocessingGroup" xmlns:wpi="http://schemas.microsoft.com/office/word/2010/wordprocessingInk" xmlns:wne="http://schemas.microsoft.com/office/word/2006/wordml" xmlns:wps="http://schemas.microsoft.com/office/word/2010/wordprocessingShape" mc:Ignorable="w14 w15 wp14">
+<w:hdr xmlns:wpc="http://schemas.microsoft.com/office/word/2010/wordprocessingCanvas" xmlns:cx="http://schemas.microsoft.com/office/drawing/2014/chartex" xmlns:cx1="http://schemas.microsoft.com/office/drawing/2015/9/8/chartex" xmlns:cx2="http://schemas.microsoft.com/office/drawing/2015/10/21/chartex" xmlns:cx3="http://schemas.microsoft.com/office/drawing/2016/5/9/chartex" xmlns:cx4="http://schemas.microsoft.com/office/drawing/2016/5/10/chartex" xmlns:cx5="http://schemas.microsoft.com/office/drawing/2016/5/11/chartex" xmlns:cx6="http://schemas.microsoft.com/office/drawing/2016/5/12/chartex" xmlns:cx7="http://schemas.microsoft.com/office/drawing/2016/5/13/chartex" xmlns:cx8="http://schemas.microsoft.com/office/drawing/2016/5/14/chartex" xmlns:mc="http://schemas.openxmlformats.org/markup-compatibility/2006" xmlns:aink="http://schemas.microsoft.com/office/drawing/2016/ink" xmlns:am3d="http://schemas.microsoft.com/office/drawing/2017/model3d" xmlns:o="urn:schemas-microsoft-com:office:office" xmlns:r="http://schemas.openxmlformats.org/officeDocument/2006/relationships" xmlns:m="http://schemas.openxmlformats.org/officeDocument/2006/math" xmlns:v="urn:schemas-microsoft-com:vml" xmlns:wp14="http://schemas.microsoft.com/office/word/2010/wordprocessingDrawing" xmlns:wp="http://schemas.openxmlformats.org/drawingml/2006/wordprocessingDrawing" xmlns:w10="urn:schemas-microsoft-com:office:word" xmlns:w="http://schemas.openxmlformats.org/wordprocessingml/2006/main" xmlns:w14="http://schemas.microsoft.com/office/word/2010/wordml" xmlns:w15="http://schemas.microsoft.com/office/word/2012/wordml" xmlns:w16cid="http://schemas.microsoft.com/office/word/2016/wordml/cid" xmlns:w16se="http://schemas.microsoft.com/office/word/2015/wordml/symex" xmlns:wpg="http://schemas.microsoft.com/office/word/2010/wordprocessingGroup" xmlns:wpi="http://schemas.microsoft.com/office/word/2010/wordprocessingInk" xmlns:wne="http://schemas.microsoft.com/office/word/2006/wordml" xmlns:wps="http://schemas.microsoft.com/office/word/2010/wordprocessingShape" mc:Ignorable="w14 w15 w16se w16cid wp14">
   <w:p>
     <w:pPr>
-      <w:pStyle w:val="Header"/>
+      <w:pStyle w:val="Encabezado"/>
       <w:jc w:val="right"/>
       <w:rPr>
         <w:i/>
@@ -18454,7 +19330,7 @@
             </wp:anchor>
           </w:drawing>
         </mc:Choice>
-        <mc:Fallback xmlns:cx="http://schemas.microsoft.com/office/drawing/2014/chartex" xmlns:cx1="http://schemas.microsoft.com/office/drawing/2015/9/8/chartex" xmlns:cx2="http://schemas.microsoft.com/office/drawing/2015/10/21/chartex" xmlns:cx3="http://schemas.microsoft.com/office/drawing/2016/5/9/chartex" xmlns:cx4="http://schemas.microsoft.com/office/drawing/2016/5/10/chartex" xmlns:cx5="http://schemas.microsoft.com/office/drawing/2016/5/11/chartex" xmlns:cx6="http://schemas.microsoft.com/office/drawing/2016/5/12/chartex" xmlns:cx7="http://schemas.microsoft.com/office/drawing/2016/5/13/chartex" xmlns:cx8="http://schemas.microsoft.com/office/drawing/2016/5/14/chartex" xmlns:aink="http://schemas.microsoft.com/office/drawing/2016/ink" xmlns:am3d="http://schemas.microsoft.com/office/drawing/2017/model3d" xmlns:w16cid="http://schemas.microsoft.com/office/word/2016/wordml/cid" xmlns:w16se="http://schemas.microsoft.com/office/word/2015/wordml/symex">
+        <mc:Fallback>
           <w:pict>
             <v:line w14:anchorId="1213E926" id="Straight Connector 23" o:spid="_x0000_s1026" style="position:absolute;z-index:251675648;visibility:visible;mso-wrap-style:square;mso-width-percent:0;mso-height-percent:0;mso-wrap-distance-left:9pt;mso-wrap-distance-top:0;mso-wrap-distance-right:9pt;mso-wrap-distance-bottom:0;mso-position-horizontal:absolute;mso-position-horizontal-relative:page;mso-position-vertical:absolute;mso-position-vertical-relative:text;mso-width-percent:0;mso-height-percent:0;mso-width-relative:margin;mso-height-relative:margin" from="96pt,13.5pt" to="543pt,13.5pt" o:gfxdata="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" strokecolor="black [3200]" strokeweight=".5pt">
               <v:stroke joinstyle="miter"/>
@@ -18485,17 +19361,17 @@
   </w:p>
   <w:p>
     <w:pPr>
-      <w:pStyle w:val="Header"/>
+      <w:pStyle w:val="Encabezado"/>
     </w:pPr>
   </w:p>
 </w:hdr>
 </file>
 
 <file path=word/header14.xml><?xml version="1.0" encoding="utf-8"?>
-<w:hdr xmlns:wpc="http://schemas.microsoft.com/office/word/2010/wordprocessingCanvas" xmlns:mc="http://schemas.openxmlformats.org/markup-compatibility/2006" xmlns:o="urn:schemas-microsoft-com:office:office" xmlns:r="http://schemas.openxmlformats.org/officeDocument/2006/relationships" xmlns:m="http://schemas.openxmlformats.org/officeDocument/2006/math" xmlns:v="urn:schemas-microsoft-com:vml" xmlns:wp14="http://schemas.microsoft.com/office/word/2010/wordprocessingDrawing" xmlns:wp="http://schemas.openxmlformats.org/drawingml/2006/wordprocessingDrawing" xmlns:w10="urn:schemas-microsoft-com:office:word" xmlns:w="http://schemas.openxmlformats.org/wordprocessingml/2006/main" xmlns:w14="http://schemas.microsoft.com/office/word/2010/wordml" xmlns:w15="http://schemas.microsoft.com/office/word/2012/wordml" xmlns:wpg="http://schemas.microsoft.com/office/word/2010/wordprocessingGroup" xmlns:wpi="http://schemas.microsoft.com/office/word/2010/wordprocessingInk" xmlns:wne="http://schemas.microsoft.com/office/word/2006/wordml" xmlns:wps="http://schemas.microsoft.com/office/word/2010/wordprocessingShape" mc:Ignorable="w14 w15 wp14">
+<w:hdr xmlns:wpc="http://schemas.microsoft.com/office/word/2010/wordprocessingCanvas" xmlns:cx="http://schemas.microsoft.com/office/drawing/2014/chartex" xmlns:cx1="http://schemas.microsoft.com/office/drawing/2015/9/8/chartex" xmlns:cx2="http://schemas.microsoft.com/office/drawing/2015/10/21/chartex" xmlns:cx3="http://schemas.microsoft.com/office/drawing/2016/5/9/chartex" xmlns:cx4="http://schemas.microsoft.com/office/drawing/2016/5/10/chartex" xmlns:cx5="http://schemas.microsoft.com/office/drawing/2016/5/11/chartex" xmlns:cx6="http://schemas.microsoft.com/office/drawing/2016/5/12/chartex" xmlns:cx7="http://schemas.microsoft.com/office/drawing/2016/5/13/chartex" xmlns:cx8="http://schemas.microsoft.com/office/drawing/2016/5/14/chartex" xmlns:mc="http://schemas.openxmlformats.org/markup-compatibility/2006" xmlns:aink="http://schemas.microsoft.com/office/drawing/2016/ink" xmlns:am3d="http://schemas.microsoft.com/office/drawing/2017/model3d" xmlns:o="urn:schemas-microsoft-com:office:office" xmlns:r="http://schemas.openxmlformats.org/officeDocument/2006/relationships" xmlns:m="http://schemas.openxmlformats.org/officeDocument/2006/math" xmlns:v="urn:schemas-microsoft-com:vml" xmlns:wp14="http://schemas.microsoft.com/office/word/2010/wordprocessingDrawing" xmlns:wp="http://schemas.openxmlformats.org/drawingml/2006/wordprocessingDrawing" xmlns:w10="urn:schemas-microsoft-com:office:word" xmlns:w="http://schemas.openxmlformats.org/wordprocessingml/2006/main" xmlns:w14="http://schemas.microsoft.com/office/word/2010/wordml" xmlns:w15="http://schemas.microsoft.com/office/word/2012/wordml" xmlns:w16cid="http://schemas.microsoft.com/office/word/2016/wordml/cid" xmlns:w16se="http://schemas.microsoft.com/office/word/2015/wordml/symex" xmlns:wpg="http://schemas.microsoft.com/office/word/2010/wordprocessingGroup" xmlns:wpi="http://schemas.microsoft.com/office/word/2010/wordprocessingInk" xmlns:wne="http://schemas.microsoft.com/office/word/2006/wordml" xmlns:wps="http://schemas.microsoft.com/office/word/2010/wordprocessingShape" mc:Ignorable="w14 w15 w16se w16cid wp14">
   <w:p>
     <w:pPr>
-      <w:pStyle w:val="Header"/>
+      <w:pStyle w:val="Encabezado"/>
       <w:jc w:val="right"/>
       <w:rPr>
         <w:i/>
@@ -18563,7 +19439,7 @@
             </wp:anchor>
           </w:drawing>
         </mc:Choice>
-        <mc:Fallback xmlns:cx="http://schemas.microsoft.com/office/drawing/2014/chartex" xmlns:cx1="http://schemas.microsoft.com/office/drawing/2015/9/8/chartex" xmlns:cx2="http://schemas.microsoft.com/office/drawing/2015/10/21/chartex" xmlns:cx3="http://schemas.microsoft.com/office/drawing/2016/5/9/chartex" xmlns:cx4="http://schemas.microsoft.com/office/drawing/2016/5/10/chartex" xmlns:cx5="http://schemas.microsoft.com/office/drawing/2016/5/11/chartex" xmlns:cx6="http://schemas.microsoft.com/office/drawing/2016/5/12/chartex" xmlns:cx7="http://schemas.microsoft.com/office/drawing/2016/5/13/chartex" xmlns:cx8="http://schemas.microsoft.com/office/drawing/2016/5/14/chartex" xmlns:aink="http://schemas.microsoft.com/office/drawing/2016/ink" xmlns:am3d="http://schemas.microsoft.com/office/drawing/2017/model3d" xmlns:w16cid="http://schemas.microsoft.com/office/word/2016/wordml/cid" xmlns:w16se="http://schemas.microsoft.com/office/word/2015/wordml/symex">
+        <mc:Fallback>
           <w:pict>
             <v:line w14:anchorId="26C962F1" id="Straight Connector 24" o:spid="_x0000_s1026" style="position:absolute;z-index:251677696;visibility:visible;mso-wrap-style:square;mso-width-percent:0;mso-height-percent:0;mso-wrap-distance-left:9pt;mso-wrap-distance-top:0;mso-wrap-distance-right:9pt;mso-wrap-distance-bottom:0;mso-position-horizontal:absolute;mso-position-horizontal-relative:page;mso-position-vertical:absolute;mso-position-vertical-relative:text;mso-width-percent:0;mso-height-percent:0;mso-width-relative:margin;mso-height-relative:margin" from="96pt,13.5pt" to="543pt,13.5pt" o:gfxdata="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" strokecolor="black [3200]" strokeweight=".5pt">
               <v:stroke joinstyle="miter"/>
@@ -18594,17 +19470,17 @@
   </w:p>
   <w:p>
     <w:pPr>
-      <w:pStyle w:val="Header"/>
+      <w:pStyle w:val="Encabezado"/>
     </w:pPr>
   </w:p>
 </w:hdr>
 </file>
 
 <file path=word/header15.xml><?xml version="1.0" encoding="utf-8"?>
-<w:hdr xmlns:wpc="http://schemas.microsoft.com/office/word/2010/wordprocessingCanvas" xmlns:mc="http://schemas.openxmlformats.org/markup-compatibility/2006" xmlns:o="urn:schemas-microsoft-com:office:office" xmlns:r="http://schemas.openxmlformats.org/officeDocument/2006/relationships" xmlns:m="http://schemas.openxmlformats.org/officeDocument/2006/math" xmlns:v="urn:schemas-microsoft-com:vml" xmlns:wp14="http://schemas.microsoft.com/office/word/2010/wordprocessingDrawing" xmlns:wp="http://schemas.openxmlformats.org/drawingml/2006/wordprocessingDrawing" xmlns:w10="urn:schemas-microsoft-com:office:word" xmlns:w="http://schemas.openxmlformats.org/wordprocessingml/2006/main" xmlns:w14="http://schemas.microsoft.com/office/word/2010/wordml" xmlns:w15="http://schemas.microsoft.com/office/word/2012/wordml" xmlns:wpg="http://schemas.microsoft.com/office/word/2010/wordprocessingGroup" xmlns:wpi="http://schemas.microsoft.com/office/word/2010/wordprocessingInk" xmlns:wne="http://schemas.microsoft.com/office/word/2006/wordml" xmlns:wps="http://schemas.microsoft.com/office/word/2010/wordprocessingShape" mc:Ignorable="w14 w15 wp14">
+<w:hdr xmlns:wpc="http://schemas.microsoft.com/office/word/2010/wordprocessingCanvas" xmlns:cx="http://schemas.microsoft.com/office/drawing/2014/chartex" xmlns:cx1="http://schemas.microsoft.com/office/drawing/2015/9/8/chartex" xmlns:cx2="http://schemas.microsoft.com/office/drawing/2015/10/21/chartex" xmlns:cx3="http://schemas.microsoft.com/office/drawing/2016/5/9/chartex" xmlns:cx4="http://schemas.microsoft.com/office/drawing/2016/5/10/chartex" xmlns:cx5="http://schemas.microsoft.com/office/drawing/2016/5/11/chartex" xmlns:cx6="http://schemas.microsoft.com/office/drawing/2016/5/12/chartex" xmlns:cx7="http://schemas.microsoft.com/office/drawing/2016/5/13/chartex" xmlns:cx8="http://schemas.microsoft.com/office/drawing/2016/5/14/chartex" xmlns:mc="http://schemas.openxmlformats.org/markup-compatibility/2006" xmlns:aink="http://schemas.microsoft.com/office/drawing/2016/ink" xmlns:am3d="http://schemas.microsoft.com/office/drawing/2017/model3d" xmlns:o="urn:schemas-microsoft-com:office:office" xmlns:r="http://schemas.openxmlformats.org/officeDocument/2006/relationships" xmlns:m="http://schemas.openxmlformats.org/officeDocument/2006/math" xmlns:v="urn:schemas-microsoft-com:vml" xmlns:wp14="http://schemas.microsoft.com/office/word/2010/wordprocessingDrawing" xmlns:wp="http://schemas.openxmlformats.org/drawingml/2006/wordprocessingDrawing" xmlns:w10="urn:schemas-microsoft-com:office:word" xmlns:w="http://schemas.openxmlformats.org/wordprocessingml/2006/main" xmlns:w14="http://schemas.microsoft.com/office/word/2010/wordml" xmlns:w15="http://schemas.microsoft.com/office/word/2012/wordml" xmlns:w16cid="http://schemas.microsoft.com/office/word/2016/wordml/cid" xmlns:w16se="http://schemas.microsoft.com/office/word/2015/wordml/symex" xmlns:wpg="http://schemas.microsoft.com/office/word/2010/wordprocessingGroup" xmlns:wpi="http://schemas.microsoft.com/office/word/2010/wordprocessingInk" xmlns:wne="http://schemas.microsoft.com/office/word/2006/wordml" xmlns:wps="http://schemas.microsoft.com/office/word/2010/wordprocessingShape" mc:Ignorable="w14 w15 w16se w16cid wp14">
   <w:p>
     <w:pPr>
-      <w:pStyle w:val="Header"/>
+      <w:pStyle w:val="Encabezado"/>
       <w:jc w:val="right"/>
       <w:rPr>
         <w:i/>
@@ -18615,10 +19491,10 @@
 </file>
 
 <file path=word/header2.xml><?xml version="1.0" encoding="utf-8"?>
-<w:hdr xmlns:wpc="http://schemas.microsoft.com/office/word/2010/wordprocessingCanvas" xmlns:mc="http://schemas.openxmlformats.org/markup-compatibility/2006" xmlns:o="urn:schemas-microsoft-com:office:office" xmlns:r="http://schemas.openxmlformats.org/officeDocument/2006/relationships" xmlns:m="http://schemas.openxmlformats.org/officeDocument/2006/math" xmlns:v="urn:schemas-microsoft-com:vml" xmlns:wp14="http://schemas.microsoft.com/office/word/2010/wordprocessingDrawing" xmlns:wp="http://schemas.openxmlformats.org/drawingml/2006/wordprocessingDrawing" xmlns:w10="urn:schemas-microsoft-com:office:word" xmlns:w="http://schemas.openxmlformats.org/wordprocessingml/2006/main" xmlns:w14="http://schemas.microsoft.com/office/word/2010/wordml" xmlns:w15="http://schemas.microsoft.com/office/word/2012/wordml" xmlns:wpg="http://schemas.microsoft.com/office/word/2010/wordprocessingGroup" xmlns:wpi="http://schemas.microsoft.com/office/word/2010/wordprocessingInk" xmlns:wne="http://schemas.microsoft.com/office/word/2006/wordml" xmlns:wps="http://schemas.microsoft.com/office/word/2010/wordprocessingShape" mc:Ignorable="w14 w15 wp14">
+<w:hdr xmlns:wpc="http://schemas.microsoft.com/office/word/2010/wordprocessingCanvas" xmlns:cx="http://schemas.microsoft.com/office/drawing/2014/chartex" xmlns:cx1="http://schemas.microsoft.com/office/drawing/2015/9/8/chartex" xmlns:cx2="http://schemas.microsoft.com/office/drawing/2015/10/21/chartex" xmlns:cx3="http://schemas.microsoft.com/office/drawing/2016/5/9/chartex" xmlns:cx4="http://schemas.microsoft.com/office/drawing/2016/5/10/chartex" xmlns:cx5="http://schemas.microsoft.com/office/drawing/2016/5/11/chartex" xmlns:cx6="http://schemas.microsoft.com/office/drawing/2016/5/12/chartex" xmlns:cx7="http://schemas.microsoft.com/office/drawing/2016/5/13/chartex" xmlns:cx8="http://schemas.microsoft.com/office/drawing/2016/5/14/chartex" xmlns:mc="http://schemas.openxmlformats.org/markup-compatibility/2006" xmlns:aink="http://schemas.microsoft.com/office/drawing/2016/ink" xmlns:am3d="http://schemas.microsoft.com/office/drawing/2017/model3d" xmlns:o="urn:schemas-microsoft-com:office:office" xmlns:r="http://schemas.openxmlformats.org/officeDocument/2006/relationships" xmlns:m="http://schemas.openxmlformats.org/officeDocument/2006/math" xmlns:v="urn:schemas-microsoft-com:vml" xmlns:wp14="http://schemas.microsoft.com/office/word/2010/wordprocessingDrawing" xmlns:wp="http://schemas.openxmlformats.org/drawingml/2006/wordprocessingDrawing" xmlns:w10="urn:schemas-microsoft-com:office:word" xmlns:w="http://schemas.openxmlformats.org/wordprocessingml/2006/main" xmlns:w14="http://schemas.microsoft.com/office/word/2010/wordml" xmlns:w15="http://schemas.microsoft.com/office/word/2012/wordml" xmlns:w16cid="http://schemas.microsoft.com/office/word/2016/wordml/cid" xmlns:w16se="http://schemas.microsoft.com/office/word/2015/wordml/symex" xmlns:wpg="http://schemas.microsoft.com/office/word/2010/wordprocessingGroup" xmlns:wpi="http://schemas.microsoft.com/office/word/2010/wordprocessingInk" xmlns:wne="http://schemas.microsoft.com/office/word/2006/wordml" xmlns:wps="http://schemas.microsoft.com/office/word/2010/wordprocessingShape" mc:Ignorable="w14 w15 w16se w16cid wp14">
   <w:p>
     <w:pPr>
-      <w:pStyle w:val="Header"/>
+      <w:pStyle w:val="Encabezado"/>
       <w:jc w:val="right"/>
       <w:rPr>
         <w:i/>
@@ -18629,20 +19505,20 @@
 </file>
 
 <file path=word/header3.xml><?xml version="1.0" encoding="utf-8"?>
-<w:hdr xmlns:wpc="http://schemas.microsoft.com/office/word/2010/wordprocessingCanvas" xmlns:mc="http://schemas.openxmlformats.org/markup-compatibility/2006" xmlns:o="urn:schemas-microsoft-com:office:office" xmlns:r="http://schemas.openxmlformats.org/officeDocument/2006/relationships" xmlns:m="http://schemas.openxmlformats.org/officeDocument/2006/math" xmlns:v="urn:schemas-microsoft-com:vml" xmlns:wp14="http://schemas.microsoft.com/office/word/2010/wordprocessingDrawing" xmlns:wp="http://schemas.openxmlformats.org/drawingml/2006/wordprocessingDrawing" xmlns:w10="urn:schemas-microsoft-com:office:word" xmlns:w="http://schemas.openxmlformats.org/wordprocessingml/2006/main" xmlns:w14="http://schemas.microsoft.com/office/word/2010/wordml" xmlns:w15="http://schemas.microsoft.com/office/word/2012/wordml" xmlns:wpg="http://schemas.microsoft.com/office/word/2010/wordprocessingGroup" xmlns:wpi="http://schemas.microsoft.com/office/word/2010/wordprocessingInk" xmlns:wne="http://schemas.microsoft.com/office/word/2006/wordml" xmlns:wps="http://schemas.microsoft.com/office/word/2010/wordprocessingShape" mc:Ignorable="w14 w15 wp14">
+<w:hdr xmlns:wpc="http://schemas.microsoft.com/office/word/2010/wordprocessingCanvas" xmlns:cx="http://schemas.microsoft.com/office/drawing/2014/chartex" xmlns:cx1="http://schemas.microsoft.com/office/drawing/2015/9/8/chartex" xmlns:cx2="http://schemas.microsoft.com/office/drawing/2015/10/21/chartex" xmlns:cx3="http://schemas.microsoft.com/office/drawing/2016/5/9/chartex" xmlns:cx4="http://schemas.microsoft.com/office/drawing/2016/5/10/chartex" xmlns:cx5="http://schemas.microsoft.com/office/drawing/2016/5/11/chartex" xmlns:cx6="http://schemas.microsoft.com/office/drawing/2016/5/12/chartex" xmlns:cx7="http://schemas.microsoft.com/office/drawing/2016/5/13/chartex" xmlns:cx8="http://schemas.microsoft.com/office/drawing/2016/5/14/chartex" xmlns:mc="http://schemas.openxmlformats.org/markup-compatibility/2006" xmlns:aink="http://schemas.microsoft.com/office/drawing/2016/ink" xmlns:am3d="http://schemas.microsoft.com/office/drawing/2017/model3d" xmlns:o="urn:schemas-microsoft-com:office:office" xmlns:r="http://schemas.openxmlformats.org/officeDocument/2006/relationships" xmlns:m="http://schemas.openxmlformats.org/officeDocument/2006/math" xmlns:v="urn:schemas-microsoft-com:vml" xmlns:wp14="http://schemas.microsoft.com/office/word/2010/wordprocessingDrawing" xmlns:wp="http://schemas.openxmlformats.org/drawingml/2006/wordprocessingDrawing" xmlns:w10="urn:schemas-microsoft-com:office:word" xmlns:w="http://schemas.openxmlformats.org/wordprocessingml/2006/main" xmlns:w14="http://schemas.microsoft.com/office/word/2010/wordml" xmlns:w15="http://schemas.microsoft.com/office/word/2012/wordml" xmlns:w16cid="http://schemas.microsoft.com/office/word/2016/wordml/cid" xmlns:w16se="http://schemas.microsoft.com/office/word/2015/wordml/symex" xmlns:wpg="http://schemas.microsoft.com/office/word/2010/wordprocessingGroup" xmlns:wpi="http://schemas.microsoft.com/office/word/2010/wordprocessingInk" xmlns:wne="http://schemas.microsoft.com/office/word/2006/wordml" xmlns:wps="http://schemas.microsoft.com/office/word/2010/wordprocessingShape" mc:Ignorable="w14 w15 w16se w16cid wp14">
   <w:p>
     <w:pPr>
-      <w:pStyle w:val="Header"/>
+      <w:pStyle w:val="Encabezado"/>
     </w:pPr>
   </w:p>
 </w:hdr>
 </file>
 
 <file path=word/header4.xml><?xml version="1.0" encoding="utf-8"?>
-<w:hdr xmlns:wpc="http://schemas.microsoft.com/office/word/2010/wordprocessingCanvas" xmlns:mc="http://schemas.openxmlformats.org/markup-compatibility/2006" xmlns:o="urn:schemas-microsoft-com:office:office" xmlns:r="http://schemas.openxmlformats.org/officeDocument/2006/relationships" xmlns:m="http://schemas.openxmlformats.org/officeDocument/2006/math" xmlns:v="urn:schemas-microsoft-com:vml" xmlns:wp14="http://schemas.microsoft.com/office/word/2010/wordprocessingDrawing" xmlns:wp="http://schemas.openxmlformats.org/drawingml/2006/wordprocessingDrawing" xmlns:w10="urn:schemas-microsoft-com:office:word" xmlns:w="http://schemas.openxmlformats.org/wordprocessingml/2006/main" xmlns:w14="http://schemas.microsoft.com/office/word/2010/wordml" xmlns:w15="http://schemas.microsoft.com/office/word/2012/wordml" xmlns:wpg="http://schemas.microsoft.com/office/word/2010/wordprocessingGroup" xmlns:wpi="http://schemas.microsoft.com/office/word/2010/wordprocessingInk" xmlns:wne="http://schemas.microsoft.com/office/word/2006/wordml" xmlns:wps="http://schemas.microsoft.com/office/word/2010/wordprocessingShape" mc:Ignorable="w14 w15 wp14">
+<w:hdr xmlns:wpc="http://schemas.microsoft.com/office/word/2010/wordprocessingCanvas" xmlns:cx="http://schemas.microsoft.com/office/drawing/2014/chartex" xmlns:cx1="http://schemas.microsoft.com/office/drawing/2015/9/8/chartex" xmlns:cx2="http://schemas.microsoft.com/office/drawing/2015/10/21/chartex" xmlns:cx3="http://schemas.microsoft.com/office/drawing/2016/5/9/chartex" xmlns:cx4="http://schemas.microsoft.com/office/drawing/2016/5/10/chartex" xmlns:cx5="http://schemas.microsoft.com/office/drawing/2016/5/11/chartex" xmlns:cx6="http://schemas.microsoft.com/office/drawing/2016/5/12/chartex" xmlns:cx7="http://schemas.microsoft.com/office/drawing/2016/5/13/chartex" xmlns:cx8="http://schemas.microsoft.com/office/drawing/2016/5/14/chartex" xmlns:mc="http://schemas.openxmlformats.org/markup-compatibility/2006" xmlns:aink="http://schemas.microsoft.com/office/drawing/2016/ink" xmlns:am3d="http://schemas.microsoft.com/office/drawing/2017/model3d" xmlns:o="urn:schemas-microsoft-com:office:office" xmlns:r="http://schemas.openxmlformats.org/officeDocument/2006/relationships" xmlns:m="http://schemas.openxmlformats.org/officeDocument/2006/math" xmlns:v="urn:schemas-microsoft-com:vml" xmlns:wp14="http://schemas.microsoft.com/office/word/2010/wordprocessingDrawing" xmlns:wp="http://schemas.openxmlformats.org/drawingml/2006/wordprocessingDrawing" xmlns:w10="urn:schemas-microsoft-com:office:word" xmlns:w="http://schemas.openxmlformats.org/wordprocessingml/2006/main" xmlns:w14="http://schemas.microsoft.com/office/word/2010/wordml" xmlns:w15="http://schemas.microsoft.com/office/word/2012/wordml" xmlns:w16cid="http://schemas.microsoft.com/office/word/2016/wordml/cid" xmlns:w16se="http://schemas.microsoft.com/office/word/2015/wordml/symex" xmlns:wpg="http://schemas.microsoft.com/office/word/2010/wordprocessingGroup" xmlns:wpi="http://schemas.microsoft.com/office/word/2010/wordprocessingInk" xmlns:wne="http://schemas.microsoft.com/office/word/2006/wordml" xmlns:wps="http://schemas.microsoft.com/office/word/2010/wordprocessingShape" mc:Ignorable="w14 w15 w16se w16cid wp14">
   <w:p>
     <w:pPr>
-      <w:pStyle w:val="Header"/>
+      <w:pStyle w:val="Encabezado"/>
       <w:jc w:val="right"/>
       <w:rPr>
         <w:i/>
@@ -18653,10 +19529,10 @@
 </file>
 
 <file path=word/header5.xml><?xml version="1.0" encoding="utf-8"?>
-<w:hdr xmlns:wpc="http://schemas.microsoft.com/office/word/2010/wordprocessingCanvas" xmlns:mc="http://schemas.openxmlformats.org/markup-compatibility/2006" xmlns:o="urn:schemas-microsoft-com:office:office" xmlns:r="http://schemas.openxmlformats.org/officeDocument/2006/relationships" xmlns:m="http://schemas.openxmlformats.org/officeDocument/2006/math" xmlns:v="urn:schemas-microsoft-com:vml" xmlns:wp14="http://schemas.microsoft.com/office/word/2010/wordprocessingDrawing" xmlns:wp="http://schemas.openxmlformats.org/drawingml/2006/wordprocessingDrawing" xmlns:w10="urn:schemas-microsoft-com:office:word" xmlns:w="http://schemas.openxmlformats.org/wordprocessingml/2006/main" xmlns:w14="http://schemas.microsoft.com/office/word/2010/wordml" xmlns:w15="http://schemas.microsoft.com/office/word/2012/wordml" xmlns:wpg="http://schemas.microsoft.com/office/word/2010/wordprocessingGroup" xmlns:wpi="http://schemas.microsoft.com/office/word/2010/wordprocessingInk" xmlns:wne="http://schemas.microsoft.com/office/word/2006/wordml" xmlns:wps="http://schemas.microsoft.com/office/word/2010/wordprocessingShape" mc:Ignorable="w14 w15 wp14">
+<w:hdr xmlns:wpc="http://schemas.microsoft.com/office/word/2010/wordprocessingCanvas" xmlns:cx="http://schemas.microsoft.com/office/drawing/2014/chartex" xmlns:cx1="http://schemas.microsoft.com/office/drawing/2015/9/8/chartex" xmlns:cx2="http://schemas.microsoft.com/office/drawing/2015/10/21/chartex" xmlns:cx3="http://schemas.microsoft.com/office/drawing/2016/5/9/chartex" xmlns:cx4="http://schemas.microsoft.com/office/drawing/2016/5/10/chartex" xmlns:cx5="http://schemas.microsoft.com/office/drawing/2016/5/11/chartex" xmlns:cx6="http://schemas.microsoft.com/office/drawing/2016/5/12/chartex" xmlns:cx7="http://schemas.microsoft.com/office/drawing/2016/5/13/chartex" xmlns:cx8="http://schemas.microsoft.com/office/drawing/2016/5/14/chartex" xmlns:mc="http://schemas.openxmlformats.org/markup-compatibility/2006" xmlns:aink="http://schemas.microsoft.com/office/drawing/2016/ink" xmlns:am3d="http://schemas.microsoft.com/office/drawing/2017/model3d" xmlns:o="urn:schemas-microsoft-com:office:office" xmlns:r="http://schemas.openxmlformats.org/officeDocument/2006/relationships" xmlns:m="http://schemas.openxmlformats.org/officeDocument/2006/math" xmlns:v="urn:schemas-microsoft-com:vml" xmlns:wp14="http://schemas.microsoft.com/office/word/2010/wordprocessingDrawing" xmlns:wp="http://schemas.openxmlformats.org/drawingml/2006/wordprocessingDrawing" xmlns:w10="urn:schemas-microsoft-com:office:word" xmlns:w="http://schemas.openxmlformats.org/wordprocessingml/2006/main" xmlns:w14="http://schemas.microsoft.com/office/word/2010/wordml" xmlns:w15="http://schemas.microsoft.com/office/word/2012/wordml" xmlns:w16cid="http://schemas.microsoft.com/office/word/2016/wordml/cid" xmlns:w16se="http://schemas.microsoft.com/office/word/2015/wordml/symex" xmlns:wpg="http://schemas.microsoft.com/office/word/2010/wordprocessingGroup" xmlns:wpi="http://schemas.microsoft.com/office/word/2010/wordprocessingInk" xmlns:wne="http://schemas.microsoft.com/office/word/2006/wordml" xmlns:wps="http://schemas.microsoft.com/office/word/2010/wordprocessingShape" mc:Ignorable="w14 w15 w16se w16cid wp14">
   <w:p>
     <w:pPr>
-      <w:pStyle w:val="Header"/>
+      <w:pStyle w:val="Encabezado"/>
       <w:jc w:val="right"/>
       <w:rPr>
         <w:i/>
@@ -18724,7 +19600,7 @@
             </wp:anchor>
           </w:drawing>
         </mc:Choice>
-        <mc:Fallback xmlns:cx="http://schemas.microsoft.com/office/drawing/2014/chartex" xmlns:cx1="http://schemas.microsoft.com/office/drawing/2015/9/8/chartex" xmlns:cx2="http://schemas.microsoft.com/office/drawing/2015/10/21/chartex" xmlns:cx3="http://schemas.microsoft.com/office/drawing/2016/5/9/chartex" xmlns:cx4="http://schemas.microsoft.com/office/drawing/2016/5/10/chartex" xmlns:cx5="http://schemas.microsoft.com/office/drawing/2016/5/11/chartex" xmlns:cx6="http://schemas.microsoft.com/office/drawing/2016/5/12/chartex" xmlns:cx7="http://schemas.microsoft.com/office/drawing/2016/5/13/chartex" xmlns:cx8="http://schemas.microsoft.com/office/drawing/2016/5/14/chartex" xmlns:aink="http://schemas.microsoft.com/office/drawing/2016/ink" xmlns:am3d="http://schemas.microsoft.com/office/drawing/2017/model3d" xmlns:w16cid="http://schemas.microsoft.com/office/word/2016/wordml/cid" xmlns:w16se="http://schemas.microsoft.com/office/word/2015/wordml/symex">
+        <mc:Fallback>
           <w:pict>
             <v:line w14:anchorId="40D0A2CD" id="Straight Connector 18" o:spid="_x0000_s1026" style="position:absolute;z-index:251665408;visibility:visible;mso-wrap-style:square;mso-width-percent:0;mso-height-percent:0;mso-wrap-distance-left:9pt;mso-wrap-distance-top:0;mso-wrap-distance-right:9pt;mso-wrap-distance-bottom:0;mso-position-horizontal:absolute;mso-position-horizontal-relative:page;mso-position-vertical:absolute;mso-position-vertical-relative:text;mso-width-percent:0;mso-height-percent:0;mso-width-relative:margin;mso-height-relative:margin" from="96pt,13.5pt" to="543pt,13.5pt" o:gfxdata="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" strokecolor="black [3200]" strokeweight=".5pt">
               <v:stroke joinstyle="miter"/>
@@ -18755,17 +19631,17 @@
   </w:p>
   <w:p>
     <w:pPr>
-      <w:pStyle w:val="Header"/>
+      <w:pStyle w:val="Encabezado"/>
     </w:pPr>
   </w:p>
 </w:hdr>
 </file>
 
 <file path=word/header6.xml><?xml version="1.0" encoding="utf-8"?>
-<w:hdr xmlns:wpc="http://schemas.microsoft.com/office/word/2010/wordprocessingCanvas" xmlns:mc="http://schemas.openxmlformats.org/markup-compatibility/2006" xmlns:o="urn:schemas-microsoft-com:office:office" xmlns:r="http://schemas.openxmlformats.org/officeDocument/2006/relationships" xmlns:m="http://schemas.openxmlformats.org/officeDocument/2006/math" xmlns:v="urn:schemas-microsoft-com:vml" xmlns:wp14="http://schemas.microsoft.com/office/word/2010/wordprocessingDrawing" xmlns:wp="http://schemas.openxmlformats.org/drawingml/2006/wordprocessingDrawing" xmlns:w10="urn:schemas-microsoft-com:office:word" xmlns:w="http://schemas.openxmlformats.org/wordprocessingml/2006/main" xmlns:w14="http://schemas.microsoft.com/office/word/2010/wordml" xmlns:w15="http://schemas.microsoft.com/office/word/2012/wordml" xmlns:wpg="http://schemas.microsoft.com/office/word/2010/wordprocessingGroup" xmlns:wpi="http://schemas.microsoft.com/office/word/2010/wordprocessingInk" xmlns:wne="http://schemas.microsoft.com/office/word/2006/wordml" xmlns:wps="http://schemas.microsoft.com/office/word/2010/wordprocessingShape" mc:Ignorable="w14 w15 wp14">
+<w:hdr xmlns:wpc="http://schemas.microsoft.com/office/word/2010/wordprocessingCanvas" xmlns:cx="http://schemas.microsoft.com/office/drawing/2014/chartex" xmlns:cx1="http://schemas.microsoft.com/office/drawing/2015/9/8/chartex" xmlns:cx2="http://schemas.microsoft.com/office/drawing/2015/10/21/chartex" xmlns:cx3="http://schemas.microsoft.com/office/drawing/2016/5/9/chartex" xmlns:cx4="http://schemas.microsoft.com/office/drawing/2016/5/10/chartex" xmlns:cx5="http://schemas.microsoft.com/office/drawing/2016/5/11/chartex" xmlns:cx6="http://schemas.microsoft.com/office/drawing/2016/5/12/chartex" xmlns:cx7="http://schemas.microsoft.com/office/drawing/2016/5/13/chartex" xmlns:cx8="http://schemas.microsoft.com/office/drawing/2016/5/14/chartex" xmlns:mc="http://schemas.openxmlformats.org/markup-compatibility/2006" xmlns:aink="http://schemas.microsoft.com/office/drawing/2016/ink" xmlns:am3d="http://schemas.microsoft.com/office/drawing/2017/model3d" xmlns:o="urn:schemas-microsoft-com:office:office" xmlns:r="http://schemas.openxmlformats.org/officeDocument/2006/relationships" xmlns:m="http://schemas.openxmlformats.org/officeDocument/2006/math" xmlns:v="urn:schemas-microsoft-com:vml" xmlns:wp14="http://schemas.microsoft.com/office/word/2010/wordprocessingDrawing" xmlns:wp="http://schemas.openxmlformats.org/drawingml/2006/wordprocessingDrawing" xmlns:w10="urn:schemas-microsoft-com:office:word" xmlns:w="http://schemas.openxmlformats.org/wordprocessingml/2006/main" xmlns:w14="http://schemas.microsoft.com/office/word/2010/wordml" xmlns:w15="http://schemas.microsoft.com/office/word/2012/wordml" xmlns:w16cid="http://schemas.microsoft.com/office/word/2016/wordml/cid" xmlns:w16se="http://schemas.microsoft.com/office/word/2015/wordml/symex" xmlns:wpg="http://schemas.microsoft.com/office/word/2010/wordprocessingGroup" xmlns:wpi="http://schemas.microsoft.com/office/word/2010/wordprocessingInk" xmlns:wne="http://schemas.microsoft.com/office/word/2006/wordml" xmlns:wps="http://schemas.microsoft.com/office/word/2010/wordprocessingShape" mc:Ignorable="w14 w15 w16se w16cid wp14">
   <w:p>
     <w:pPr>
-      <w:pStyle w:val="Header"/>
+      <w:pStyle w:val="Encabezado"/>
       <w:jc w:val="right"/>
       <w:rPr>
         <w:i/>
@@ -18776,10 +19652,10 @@
 </file>
 
 <file path=word/header7.xml><?xml version="1.0" encoding="utf-8"?>
-<w:hdr xmlns:wpc="http://schemas.microsoft.com/office/word/2010/wordprocessingCanvas" xmlns:mc="http://schemas.openxmlformats.org/markup-compatibility/2006" xmlns:o="urn:schemas-microsoft-com:office:office" xmlns:r="http://schemas.openxmlformats.org/officeDocument/2006/relationships" xmlns:m="http://schemas.openxmlformats.org/officeDocument/2006/math" xmlns:v="urn:schemas-microsoft-com:vml" xmlns:wp14="http://schemas.microsoft.com/office/word/2010/wordprocessingDrawing" xmlns:wp="http://schemas.openxmlformats.org/drawingml/2006/wordprocessingDrawing" xmlns:w10="urn:schemas-microsoft-com:office:word" xmlns:w="http://schemas.openxmlformats.org/wordprocessingml/2006/main" xmlns:w14="http://schemas.microsoft.com/office/word/2010/wordml" xmlns:w15="http://schemas.microsoft.com/office/word/2012/wordml" xmlns:wpg="http://schemas.microsoft.com/office/word/2010/wordprocessingGroup" xmlns:wpi="http://schemas.microsoft.com/office/word/2010/wordprocessingInk" xmlns:wne="http://schemas.microsoft.com/office/word/2006/wordml" xmlns:wps="http://schemas.microsoft.com/office/word/2010/wordprocessingShape" mc:Ignorable="w14 w15 wp14">
+<w:hdr xmlns:wpc="http://schemas.microsoft.com/office/word/2010/wordprocessingCanvas" xmlns:cx="http://schemas.microsoft.com/office/drawing/2014/chartex" xmlns:cx1="http://schemas.microsoft.com/office/drawing/2015/9/8/chartex" xmlns:cx2="http://schemas.microsoft.com/office/drawing/2015/10/21/chartex" xmlns:cx3="http://schemas.microsoft.com/office/drawing/2016/5/9/chartex" xmlns:cx4="http://schemas.microsoft.com/office/drawing/2016/5/10/chartex" xmlns:cx5="http://schemas.microsoft.com/office/drawing/2016/5/11/chartex" xmlns:cx6="http://schemas.microsoft.com/office/drawing/2016/5/12/chartex" xmlns:cx7="http://schemas.microsoft.com/office/drawing/2016/5/13/chartex" xmlns:cx8="http://schemas.microsoft.com/office/drawing/2016/5/14/chartex" xmlns:mc="http://schemas.openxmlformats.org/markup-compatibility/2006" xmlns:aink="http://schemas.microsoft.com/office/drawing/2016/ink" xmlns:am3d="http://schemas.microsoft.com/office/drawing/2017/model3d" xmlns:o="urn:schemas-microsoft-com:office:office" xmlns:r="http://schemas.openxmlformats.org/officeDocument/2006/relationships" xmlns:m="http://schemas.openxmlformats.org/officeDocument/2006/math" xmlns:v="urn:schemas-microsoft-com:vml" xmlns:wp14="http://schemas.microsoft.com/office/word/2010/wordprocessingDrawing" xmlns:wp="http://schemas.openxmlformats.org/drawingml/2006/wordprocessingDrawing" xmlns:w10="urn:schemas-microsoft-com:office:word" xmlns:w="http://schemas.openxmlformats.org/wordprocessingml/2006/main" xmlns:w14="http://schemas.microsoft.com/office/word/2010/wordml" xmlns:w15="http://schemas.microsoft.com/office/word/2012/wordml" xmlns:w16cid="http://schemas.microsoft.com/office/word/2016/wordml/cid" xmlns:w16se="http://schemas.microsoft.com/office/word/2015/wordml/symex" xmlns:wpg="http://schemas.microsoft.com/office/word/2010/wordprocessingGroup" xmlns:wpi="http://schemas.microsoft.com/office/word/2010/wordprocessingInk" xmlns:wne="http://schemas.microsoft.com/office/word/2006/wordml" xmlns:wps="http://schemas.microsoft.com/office/word/2010/wordprocessingShape" mc:Ignorable="w14 w15 w16se w16cid wp14">
   <w:p>
     <w:pPr>
-      <w:pStyle w:val="Header"/>
+      <w:pStyle w:val="Encabezado"/>
       <w:jc w:val="right"/>
       <w:rPr>
         <w:i/>
@@ -18847,7 +19723,7 @@
             </wp:anchor>
           </w:drawing>
         </mc:Choice>
-        <mc:Fallback xmlns:cx="http://schemas.microsoft.com/office/drawing/2014/chartex" xmlns:cx1="http://schemas.microsoft.com/office/drawing/2015/9/8/chartex" xmlns:cx2="http://schemas.microsoft.com/office/drawing/2015/10/21/chartex" xmlns:cx3="http://schemas.microsoft.com/office/drawing/2016/5/9/chartex" xmlns:cx4="http://schemas.microsoft.com/office/drawing/2016/5/10/chartex" xmlns:cx5="http://schemas.microsoft.com/office/drawing/2016/5/11/chartex" xmlns:cx6="http://schemas.microsoft.com/office/drawing/2016/5/12/chartex" xmlns:cx7="http://schemas.microsoft.com/office/drawing/2016/5/13/chartex" xmlns:cx8="http://schemas.microsoft.com/office/drawing/2016/5/14/chartex" xmlns:aink="http://schemas.microsoft.com/office/drawing/2016/ink" xmlns:am3d="http://schemas.microsoft.com/office/drawing/2017/model3d" xmlns:w16cid="http://schemas.microsoft.com/office/word/2016/wordml/cid" xmlns:w16se="http://schemas.microsoft.com/office/word/2015/wordml/symex">
+        <mc:Fallback>
           <w:pict>
             <v:line w14:anchorId="2AB214F3" id="Straight Connector 27" o:spid="_x0000_s1026" style="position:absolute;z-index:251683840;visibility:visible;mso-wrap-style:square;mso-width-percent:0;mso-height-percent:0;mso-wrap-distance-left:9pt;mso-wrap-distance-top:0;mso-wrap-distance-right:9pt;mso-wrap-distance-bottom:0;mso-position-horizontal:absolute;mso-position-horizontal-relative:page;mso-position-vertical:absolute;mso-position-vertical-relative:text;mso-width-percent:0;mso-height-percent:0;mso-width-relative:margin;mso-height-relative:margin" from="96pt,13.5pt" to="543pt,13.5pt" o:gfxdata="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" strokecolor="black [3200]" strokeweight=".5pt">
               <v:stroke joinstyle="miter"/>
@@ -18866,17 +19742,17 @@
   </w:p>
   <w:p>
     <w:pPr>
-      <w:pStyle w:val="Header"/>
+      <w:pStyle w:val="Encabezado"/>
     </w:pPr>
   </w:p>
 </w:hdr>
 </file>
 
 <file path=word/header8.xml><?xml version="1.0" encoding="utf-8"?>
-<w:hdr xmlns:wpc="http://schemas.microsoft.com/office/word/2010/wordprocessingCanvas" xmlns:mc="http://schemas.openxmlformats.org/markup-compatibility/2006" xmlns:o="urn:schemas-microsoft-com:office:office" xmlns:r="http://schemas.openxmlformats.org/officeDocument/2006/relationships" xmlns:m="http://schemas.openxmlformats.org/officeDocument/2006/math" xmlns:v="urn:schemas-microsoft-com:vml" xmlns:wp14="http://schemas.microsoft.com/office/word/2010/wordprocessingDrawing" xmlns:wp="http://schemas.openxmlformats.org/drawingml/2006/wordprocessingDrawing" xmlns:w10="urn:schemas-microsoft-com:office:word" xmlns:w="http://schemas.openxmlformats.org/wordprocessingml/2006/main" xmlns:w14="http://schemas.microsoft.com/office/word/2010/wordml" xmlns:w15="http://schemas.microsoft.com/office/word/2012/wordml" xmlns:wpg="http://schemas.microsoft.com/office/word/2010/wordprocessingGroup" xmlns:wpi="http://schemas.microsoft.com/office/word/2010/wordprocessingInk" xmlns:wne="http://schemas.microsoft.com/office/word/2006/wordml" xmlns:wps="http://schemas.microsoft.com/office/word/2010/wordprocessingShape" mc:Ignorable="w14 w15 wp14">
+<w:hdr xmlns:wpc="http://schemas.microsoft.com/office/word/2010/wordprocessingCanvas" xmlns:cx="http://schemas.microsoft.com/office/drawing/2014/chartex" xmlns:cx1="http://schemas.microsoft.com/office/drawing/2015/9/8/chartex" xmlns:cx2="http://schemas.microsoft.com/office/drawing/2015/10/21/chartex" xmlns:cx3="http://schemas.microsoft.com/office/drawing/2016/5/9/chartex" xmlns:cx4="http://schemas.microsoft.com/office/drawing/2016/5/10/chartex" xmlns:cx5="http://schemas.microsoft.com/office/drawing/2016/5/11/chartex" xmlns:cx6="http://schemas.microsoft.com/office/drawing/2016/5/12/chartex" xmlns:cx7="http://schemas.microsoft.com/office/drawing/2016/5/13/chartex" xmlns:cx8="http://schemas.microsoft.com/office/drawing/2016/5/14/chartex" xmlns:mc="http://schemas.openxmlformats.org/markup-compatibility/2006" xmlns:aink="http://schemas.microsoft.com/office/drawing/2016/ink" xmlns:am3d="http://schemas.microsoft.com/office/drawing/2017/model3d" xmlns:o="urn:schemas-microsoft-com:office:office" xmlns:r="http://schemas.openxmlformats.org/officeDocument/2006/relationships" xmlns:m="http://schemas.openxmlformats.org/officeDocument/2006/math" xmlns:v="urn:schemas-microsoft-com:vml" xmlns:wp14="http://schemas.microsoft.com/office/word/2010/wordprocessingDrawing" xmlns:wp="http://schemas.openxmlformats.org/drawingml/2006/wordprocessingDrawing" xmlns:w10="urn:schemas-microsoft-com:office:word" xmlns:w="http://schemas.openxmlformats.org/wordprocessingml/2006/main" xmlns:w14="http://schemas.microsoft.com/office/word/2010/wordml" xmlns:w15="http://schemas.microsoft.com/office/word/2012/wordml" xmlns:w16cid="http://schemas.microsoft.com/office/word/2016/wordml/cid" xmlns:w16se="http://schemas.microsoft.com/office/word/2015/wordml/symex" xmlns:wpg="http://schemas.microsoft.com/office/word/2010/wordprocessingGroup" xmlns:wpi="http://schemas.microsoft.com/office/word/2010/wordprocessingInk" xmlns:wne="http://schemas.microsoft.com/office/word/2006/wordml" xmlns:wps="http://schemas.microsoft.com/office/word/2010/wordprocessingShape" mc:Ignorable="w14 w15 w16se w16cid wp14">
   <w:p>
     <w:pPr>
-      <w:pStyle w:val="Header"/>
+      <w:pStyle w:val="Encabezado"/>
       <w:jc w:val="right"/>
       <w:rPr>
         <w:i/>
@@ -18887,10 +19763,10 @@
 </file>
 
 <file path=word/header9.xml><?xml version="1.0" encoding="utf-8"?>
-<w:hdr xmlns:wpc="http://schemas.microsoft.com/office/word/2010/wordprocessingCanvas" xmlns:mc="http://schemas.openxmlformats.org/markup-compatibility/2006" xmlns:o="urn:schemas-microsoft-com:office:office" xmlns:r="http://schemas.openxmlformats.org/officeDocument/2006/relationships" xmlns:m="http://schemas.openxmlformats.org/officeDocument/2006/math" xmlns:v="urn:schemas-microsoft-com:vml" xmlns:wp14="http://schemas.microsoft.com/office/word/2010/wordprocessingDrawing" xmlns:wp="http://schemas.openxmlformats.org/drawingml/2006/wordprocessingDrawing" xmlns:w10="urn:schemas-microsoft-com:office:word" xmlns:w="http://schemas.openxmlformats.org/wordprocessingml/2006/main" xmlns:w14="http://schemas.microsoft.com/office/word/2010/wordml" xmlns:w15="http://schemas.microsoft.com/office/word/2012/wordml" xmlns:wpg="http://schemas.microsoft.com/office/word/2010/wordprocessingGroup" xmlns:wpi="http://schemas.microsoft.com/office/word/2010/wordprocessingInk" xmlns:wne="http://schemas.microsoft.com/office/word/2006/wordml" xmlns:wps="http://schemas.microsoft.com/office/word/2010/wordprocessingShape" mc:Ignorable="w14 w15 wp14">
+<w:hdr xmlns:wpc="http://schemas.microsoft.com/office/word/2010/wordprocessingCanvas" xmlns:cx="http://schemas.microsoft.com/office/drawing/2014/chartex" xmlns:cx1="http://schemas.microsoft.com/office/drawing/2015/9/8/chartex" xmlns:cx2="http://schemas.microsoft.com/office/drawing/2015/10/21/chartex" xmlns:cx3="http://schemas.microsoft.com/office/drawing/2016/5/9/chartex" xmlns:cx4="http://schemas.microsoft.com/office/drawing/2016/5/10/chartex" xmlns:cx5="http://schemas.microsoft.com/office/drawing/2016/5/11/chartex" xmlns:cx6="http://schemas.microsoft.com/office/drawing/2016/5/12/chartex" xmlns:cx7="http://schemas.microsoft.com/office/drawing/2016/5/13/chartex" xmlns:cx8="http://schemas.microsoft.com/office/drawing/2016/5/14/chartex" xmlns:mc="http://schemas.openxmlformats.org/markup-compatibility/2006" xmlns:aink="http://schemas.microsoft.com/office/drawing/2016/ink" xmlns:am3d="http://schemas.microsoft.com/office/drawing/2017/model3d" xmlns:o="urn:schemas-microsoft-com:office:office" xmlns:r="http://schemas.openxmlformats.org/officeDocument/2006/relationships" xmlns:m="http://schemas.openxmlformats.org/officeDocument/2006/math" xmlns:v="urn:schemas-microsoft-com:vml" xmlns:wp14="http://schemas.microsoft.com/office/word/2010/wordprocessingDrawing" xmlns:wp="http://schemas.openxmlformats.org/drawingml/2006/wordprocessingDrawing" xmlns:w10="urn:schemas-microsoft-com:office:word" xmlns:w="http://schemas.openxmlformats.org/wordprocessingml/2006/main" xmlns:w14="http://schemas.microsoft.com/office/word/2010/wordml" xmlns:w15="http://schemas.microsoft.com/office/word/2012/wordml" xmlns:w16cid="http://schemas.microsoft.com/office/word/2016/wordml/cid" xmlns:w16se="http://schemas.microsoft.com/office/word/2015/wordml/symex" xmlns:wpg="http://schemas.microsoft.com/office/word/2010/wordprocessingGroup" xmlns:wpi="http://schemas.microsoft.com/office/word/2010/wordprocessingInk" xmlns:wne="http://schemas.microsoft.com/office/word/2006/wordml" xmlns:wps="http://schemas.microsoft.com/office/word/2010/wordprocessingShape" mc:Ignorable="w14 w15 w16se w16cid wp14">
   <w:p>
     <w:pPr>
-      <w:pStyle w:val="Header"/>
+      <w:pStyle w:val="Encabezado"/>
       <w:jc w:val="right"/>
       <w:rPr>
         <w:i/>
@@ -18958,7 +19834,7 @@
             </wp:anchor>
           </w:drawing>
         </mc:Choice>
-        <mc:Fallback xmlns:cx="http://schemas.microsoft.com/office/drawing/2014/chartex" xmlns:cx1="http://schemas.microsoft.com/office/drawing/2015/9/8/chartex" xmlns:cx2="http://schemas.microsoft.com/office/drawing/2015/10/21/chartex" xmlns:cx3="http://schemas.microsoft.com/office/drawing/2016/5/9/chartex" xmlns:cx4="http://schemas.microsoft.com/office/drawing/2016/5/10/chartex" xmlns:cx5="http://schemas.microsoft.com/office/drawing/2016/5/11/chartex" xmlns:cx6="http://schemas.microsoft.com/office/drawing/2016/5/12/chartex" xmlns:cx7="http://schemas.microsoft.com/office/drawing/2016/5/13/chartex" xmlns:cx8="http://schemas.microsoft.com/office/drawing/2016/5/14/chartex" xmlns:aink="http://schemas.microsoft.com/office/drawing/2016/ink" xmlns:am3d="http://schemas.microsoft.com/office/drawing/2017/model3d" xmlns:w16cid="http://schemas.microsoft.com/office/word/2016/wordml/cid" xmlns:w16se="http://schemas.microsoft.com/office/word/2015/wordml/symex">
+        <mc:Fallback>
           <w:pict>
             <v:line w14:anchorId="4A4CEEC6" id="Straight Connector 22" o:spid="_x0000_s1026" style="position:absolute;z-index:251673600;visibility:visible;mso-wrap-style:square;mso-width-percent:0;mso-height-percent:0;mso-wrap-distance-left:9pt;mso-wrap-distance-top:0;mso-wrap-distance-right:9pt;mso-wrap-distance-bottom:0;mso-position-horizontal:absolute;mso-position-horizontal-relative:page;mso-position-vertical:absolute;mso-position-vertical-relative:text;mso-width-percent:0;mso-height-percent:0;mso-width-relative:margin;mso-height-relative:margin" from="96pt,13.5pt" to="543pt,13.5pt" o:gfxdata="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" strokecolor="black [3200]" strokeweight=".5pt">
               <v:stroke joinstyle="miter"/>
@@ -18989,15 +19865,15 @@
   </w:p>
   <w:p>
     <w:pPr>
-      <w:pStyle w:val="Header"/>
+      <w:pStyle w:val="Encabezado"/>
     </w:pPr>
   </w:p>
 </w:hdr>
 </file>
 
 <file path=word/numbering.xml><?xml version="1.0" encoding="utf-8"?>
-<w:numbering xmlns:wpc="http://schemas.microsoft.com/office/word/2010/wordprocessingCanvas" xmlns:mc="http://schemas.openxmlformats.org/markup-compatibility/2006" xmlns:o="urn:schemas-microsoft-com:office:office" xmlns:r="http://schemas.openxmlformats.org/officeDocument/2006/relationships" xmlns:m="http://schemas.openxmlformats.org/officeDocument/2006/math" xmlns:v="urn:schemas-microsoft-com:vml" xmlns:wp14="http://schemas.microsoft.com/office/word/2010/wordprocessingDrawing" xmlns:wp="http://schemas.openxmlformats.org/drawingml/2006/wordprocessingDrawing" xmlns:w10="urn:schemas-microsoft-com:office:word" xmlns:w="http://schemas.openxmlformats.org/wordprocessingml/2006/main" xmlns:w14="http://schemas.microsoft.com/office/word/2010/wordml" xmlns:w15="http://schemas.microsoft.com/office/word/2012/wordml" xmlns:wpg="http://schemas.microsoft.com/office/word/2010/wordprocessingGroup" xmlns:wpi="http://schemas.microsoft.com/office/word/2010/wordprocessingInk" xmlns:wne="http://schemas.microsoft.com/office/word/2006/wordml" xmlns:wps="http://schemas.microsoft.com/office/word/2010/wordprocessingShape" mc:Ignorable="w14 w15 wp14">
-  <w:abstractNum w:abstractNumId="0">
+<w:numbering xmlns:wpc="http://schemas.microsoft.com/office/word/2010/wordprocessingCanvas" xmlns:cx="http://schemas.microsoft.com/office/drawing/2014/chartex" xmlns:cx1="http://schemas.microsoft.com/office/drawing/2015/9/8/chartex" xmlns:cx2="http://schemas.microsoft.com/office/drawing/2015/10/21/chartex" xmlns:cx3="http://schemas.microsoft.com/office/drawing/2016/5/9/chartex" xmlns:cx4="http://schemas.microsoft.com/office/drawing/2016/5/10/chartex" xmlns:cx5="http://schemas.microsoft.com/office/drawing/2016/5/11/chartex" xmlns:cx6="http://schemas.microsoft.com/office/drawing/2016/5/12/chartex" xmlns:cx7="http://schemas.microsoft.com/office/drawing/2016/5/13/chartex" xmlns:cx8="http://schemas.microsoft.com/office/drawing/2016/5/14/chartex" xmlns:mc="http://schemas.openxmlformats.org/markup-compatibility/2006" xmlns:aink="http://schemas.microsoft.com/office/drawing/2016/ink" xmlns:am3d="http://schemas.microsoft.com/office/drawing/2017/model3d" xmlns:o="urn:schemas-microsoft-com:office:office" xmlns:r="http://schemas.openxmlformats.org/officeDocument/2006/relationships" xmlns:m="http://schemas.openxmlformats.org/officeDocument/2006/math" xmlns:v="urn:schemas-microsoft-com:vml" xmlns:wp14="http://schemas.microsoft.com/office/word/2010/wordprocessingDrawing" xmlns:wp="http://schemas.openxmlformats.org/drawingml/2006/wordprocessingDrawing" xmlns:w10="urn:schemas-microsoft-com:office:word" xmlns:w="http://schemas.openxmlformats.org/wordprocessingml/2006/main" xmlns:w14="http://schemas.microsoft.com/office/word/2010/wordml" xmlns:w15="http://schemas.microsoft.com/office/word/2012/wordml" xmlns:w16cid="http://schemas.microsoft.com/office/word/2016/wordml/cid" xmlns:w16se="http://schemas.microsoft.com/office/word/2015/wordml/symex" xmlns:wpg="http://schemas.microsoft.com/office/word/2010/wordprocessingGroup" xmlns:wpi="http://schemas.microsoft.com/office/word/2010/wordprocessingInk" xmlns:wne="http://schemas.microsoft.com/office/word/2006/wordml" xmlns:wps="http://schemas.microsoft.com/office/word/2010/wordprocessingShape" mc:Ignorable="w14 w15 w16se w16cid wp14">
+  <w:abstractNum w:abstractNumId="0" w15:restartNumberingAfterBreak="0">
     <w:nsid w:val="107C13CA"/>
     <w:multiLevelType w:val="hybridMultilevel"/>
     <w:tmpl w:val="AAB0C11A"/>
@@ -19110,7 +19986,7 @@
       </w:rPr>
     </w:lvl>
   </w:abstractNum>
-  <w:abstractNum w:abstractNumId="1">
+  <w:abstractNum w:abstractNumId="1" w15:restartNumberingAfterBreak="0">
     <w:nsid w:val="1C28664E"/>
     <w:multiLevelType w:val="hybridMultilevel"/>
     <w:tmpl w:val="395E21A6"/>
@@ -19223,7 +20099,7 @@
       </w:rPr>
     </w:lvl>
   </w:abstractNum>
-  <w:abstractNum w:abstractNumId="2">
+  <w:abstractNum w:abstractNumId="2" w15:restartNumberingAfterBreak="0">
     <w:nsid w:val="1D3D7593"/>
     <w:multiLevelType w:val="multilevel"/>
     <w:tmpl w:val="D16246DC"/>
@@ -19314,7 +20190,7 @@
       </w:pPr>
     </w:lvl>
   </w:abstractNum>
-  <w:abstractNum w:abstractNumId="3">
+  <w:abstractNum w:abstractNumId="3" w15:restartNumberingAfterBreak="0">
     <w:nsid w:val="255C740E"/>
     <w:multiLevelType w:val="hybridMultilevel"/>
     <w:tmpl w:val="2A846052"/>
@@ -19427,7 +20303,7 @@
       </w:rPr>
     </w:lvl>
   </w:abstractNum>
-  <w:abstractNum w:abstractNumId="4">
+  <w:abstractNum w:abstractNumId="4" w15:restartNumberingAfterBreak="0">
     <w:nsid w:val="279F39F4"/>
     <w:multiLevelType w:val="hybridMultilevel"/>
     <w:tmpl w:val="F8DCD5E2"/>
@@ -19540,7 +20416,7 @@
       </w:rPr>
     </w:lvl>
   </w:abstractNum>
-  <w:abstractNum w:abstractNumId="5">
+  <w:abstractNum w:abstractNumId="5" w15:restartNumberingAfterBreak="0">
     <w:nsid w:val="2E8D22E1"/>
     <w:multiLevelType w:val="hybridMultilevel"/>
     <w:tmpl w:val="C3063774"/>
@@ -19629,7 +20505,7 @@
       </w:pPr>
     </w:lvl>
   </w:abstractNum>
-  <w:abstractNum w:abstractNumId="6">
+  <w:abstractNum w:abstractNumId="6" w15:restartNumberingAfterBreak="0">
     <w:nsid w:val="2FC56207"/>
     <w:multiLevelType w:val="hybridMultilevel"/>
     <w:tmpl w:val="268AF65E"/>
@@ -19718,7 +20594,7 @@
       </w:pPr>
     </w:lvl>
   </w:abstractNum>
-  <w:abstractNum w:abstractNumId="7">
+  <w:abstractNum w:abstractNumId="7" w15:restartNumberingAfterBreak="0">
     <w:nsid w:val="3298390B"/>
     <w:multiLevelType w:val="multilevel"/>
     <w:tmpl w:val="5080D42C"/>
@@ -19822,7 +20698,7 @@
       </w:rPr>
     </w:lvl>
   </w:abstractNum>
-  <w:abstractNum w:abstractNumId="8">
+  <w:abstractNum w:abstractNumId="8" w15:restartNumberingAfterBreak="0">
     <w:nsid w:val="348A5EE9"/>
     <w:multiLevelType w:val="hybridMultilevel"/>
     <w:tmpl w:val="967807CC"/>
@@ -19935,7 +20811,7 @@
       </w:rPr>
     </w:lvl>
   </w:abstractNum>
-  <w:abstractNum w:abstractNumId="9">
+  <w:abstractNum w:abstractNumId="9" w15:restartNumberingAfterBreak="0">
     <w:nsid w:val="41A16F70"/>
     <w:multiLevelType w:val="multilevel"/>
     <w:tmpl w:val="D05004C0"/>
@@ -20048,7 +20924,7 @@
       </w:rPr>
     </w:lvl>
   </w:abstractNum>
-  <w:abstractNum w:abstractNumId="10">
+  <w:abstractNum w:abstractNumId="10" w15:restartNumberingAfterBreak="0">
     <w:nsid w:val="41A2175F"/>
     <w:multiLevelType w:val="hybridMultilevel"/>
     <w:tmpl w:val="75608282"/>
@@ -20161,7 +21037,7 @@
       </w:rPr>
     </w:lvl>
   </w:abstractNum>
-  <w:abstractNum w:abstractNumId="11">
+  <w:abstractNum w:abstractNumId="11" w15:restartNumberingAfterBreak="0">
     <w:nsid w:val="4AEE48FE"/>
     <w:multiLevelType w:val="hybridMultilevel"/>
     <w:tmpl w:val="470E7898"/>
@@ -20274,7 +21150,7 @@
       </w:rPr>
     </w:lvl>
   </w:abstractNum>
-  <w:abstractNum w:abstractNumId="12">
+  <w:abstractNum w:abstractNumId="12" w15:restartNumberingAfterBreak="0">
     <w:nsid w:val="4B874EB2"/>
     <w:multiLevelType w:val="hybridMultilevel"/>
     <w:tmpl w:val="A9804518"/>
@@ -20387,7 +21263,7 @@
       </w:rPr>
     </w:lvl>
   </w:abstractNum>
-  <w:abstractNum w:abstractNumId="13">
+  <w:abstractNum w:abstractNumId="13" w15:restartNumberingAfterBreak="0">
     <w:nsid w:val="4F2A5728"/>
     <w:multiLevelType w:val="hybridMultilevel"/>
     <w:tmpl w:val="846EDB5C"/>
@@ -20477,7 +21353,7 @@
       </w:pPr>
     </w:lvl>
   </w:abstractNum>
-  <w:abstractNum w:abstractNumId="14">
+  <w:abstractNum w:abstractNumId="14" w15:restartNumberingAfterBreak="0">
     <w:nsid w:val="5C45037E"/>
     <w:multiLevelType w:val="hybridMultilevel"/>
     <w:tmpl w:val="85FCBC3A"/>
@@ -20590,7 +21466,7 @@
       </w:rPr>
     </w:lvl>
   </w:abstractNum>
-  <w:abstractNum w:abstractNumId="15">
+  <w:abstractNum w:abstractNumId="15" w15:restartNumberingAfterBreak="0">
     <w:nsid w:val="62AB7EB8"/>
     <w:multiLevelType w:val="hybridMultilevel"/>
     <w:tmpl w:val="93F20E08"/>
@@ -20679,7 +21555,7 @@
       </w:pPr>
     </w:lvl>
   </w:abstractNum>
-  <w:abstractNum w:abstractNumId="16">
+  <w:abstractNum w:abstractNumId="16" w15:restartNumberingAfterBreak="0">
     <w:nsid w:val="63657742"/>
     <w:multiLevelType w:val="hybridMultilevel"/>
     <w:tmpl w:val="BD6A0200"/>
@@ -20792,7 +21668,7 @@
       </w:rPr>
     </w:lvl>
   </w:abstractNum>
-  <w:abstractNum w:abstractNumId="17">
+  <w:abstractNum w:abstractNumId="17" w15:restartNumberingAfterBreak="0">
     <w:nsid w:val="66A80FDC"/>
     <w:multiLevelType w:val="hybridMultilevel"/>
     <w:tmpl w:val="590228F4"/>
@@ -20905,7 +21781,7 @@
       </w:rPr>
     </w:lvl>
   </w:abstractNum>
-  <w:abstractNum w:abstractNumId="18">
+  <w:abstractNum w:abstractNumId="18" w15:restartNumberingAfterBreak="0">
     <w:nsid w:val="7A9150BA"/>
     <w:multiLevelType w:val="hybridMultilevel"/>
     <w:tmpl w:val="5D5AD766"/>
@@ -21058,7 +21934,7 @@
 </file>
 
 <file path=word/styles.xml><?xml version="1.0" encoding="utf-8"?>
-<w:styles xmlns:mc="http://schemas.openxmlformats.org/markup-compatibility/2006" xmlns:r="http://schemas.openxmlformats.org/officeDocument/2006/relationships" xmlns:w="http://schemas.openxmlformats.org/wordprocessingml/2006/main" xmlns:w14="http://schemas.microsoft.com/office/word/2010/wordml" xmlns:w15="http://schemas.microsoft.com/office/word/2012/wordml" mc:Ignorable="w14 w15">
+<w:styles xmlns:mc="http://schemas.openxmlformats.org/markup-compatibility/2006" xmlns:r="http://schemas.openxmlformats.org/officeDocument/2006/relationships" xmlns:w="http://schemas.openxmlformats.org/wordprocessingml/2006/main" xmlns:w14="http://schemas.microsoft.com/office/word/2010/wordml" xmlns:w15="http://schemas.microsoft.com/office/word/2012/wordml" xmlns:w16cid="http://schemas.microsoft.com/office/word/2016/wordml/cid" xmlns:w16se="http://schemas.microsoft.com/office/word/2015/wordml/symex" mc:Ignorable="w14 w15 w16se w16cid">
   <w:docDefaults>
     <w:rPrDefault>
       <w:rPr>
@@ -21077,7 +21953,7 @@
       </w:pPr>
     </w:pPrDefault>
   </w:docDefaults>
-  <w:latentStyles w:defLockedState="0" w:defUIPriority="99" w:defSemiHidden="0" w:defUnhideWhenUsed="0" w:defQFormat="0" w:count="371">
+  <w:latentStyles w:defLockedState="0" w:defUIPriority="99" w:defSemiHidden="0" w:defUnhideWhenUsed="0" w:defQFormat="0" w:count="375">
     <w:lsdException w:name="Normal" w:uiPriority="0" w:qFormat="1"/>
     <w:lsdException w:name="heading 1" w:uiPriority="9" w:qFormat="1"/>
     <w:lsdException w:name="heading 2" w:semiHidden="1" w:uiPriority="9" w:unhideWhenUsed="1" w:qFormat="1"/>
@@ -21183,7 +22059,6 @@
     <w:lsdException w:name="HTML Sample" w:semiHidden="1" w:unhideWhenUsed="1"/>
     <w:lsdException w:name="HTML Typewriter" w:semiHidden="1" w:unhideWhenUsed="1"/>
     <w:lsdException w:name="HTML Variable" w:semiHidden="1" w:unhideWhenUsed="1"/>
-    <w:lsdException w:name="Normal Table" w:semiHidden="1" w:unhideWhenUsed="1"/>
     <w:lsdException w:name="annotation subject" w:semiHidden="1" w:unhideWhenUsed="1"/>
     <w:lsdException w:name="No List" w:semiHidden="1" w:unhideWhenUsed="1"/>
     <w:lsdException w:name="Outline List 1" w:semiHidden="1" w:unhideWhenUsed="1"/>
@@ -21227,10 +22102,8 @@
     <w:lsdException w:name="Table Elegant" w:semiHidden="1" w:unhideWhenUsed="1"/>
     <w:lsdException w:name="Table Professional" w:semiHidden="1" w:unhideWhenUsed="1"/>
     <w:lsdException w:name="Table Subtle 1" w:semiHidden="1" w:unhideWhenUsed="1"/>
-    <w:lsdException w:name="Table Subtle 2" w:semiHidden="1" w:unhideWhenUsed="1"/>
     <w:lsdException w:name="Table Web 1" w:semiHidden="1" w:unhideWhenUsed="1"/>
     <w:lsdException w:name="Table Web 2" w:semiHidden="1" w:unhideWhenUsed="1"/>
-    <w:lsdException w:name="Table Web 3" w:semiHidden="1" w:unhideWhenUsed="1"/>
     <w:lsdException w:name="Balloon Text" w:semiHidden="1" w:unhideWhenUsed="1"/>
     <w:lsdException w:name="Table Grid" w:uiPriority="39"/>
     <w:lsdException w:name="Table Theme" w:semiHidden="1" w:unhideWhenUsed="1"/>
@@ -21449,12 +22322,16 @@
     <w:lsdException w:name="List Table 5 Dark Accent 6" w:uiPriority="50"/>
     <w:lsdException w:name="List Table 6 Colorful Accent 6" w:uiPriority="51"/>
     <w:lsdException w:name="List Table 7 Colorful Accent 6" w:uiPriority="52"/>
+    <w:lsdException w:name="Mention" w:semiHidden="1" w:unhideWhenUsed="1"/>
+    <w:lsdException w:name="Smart Hyperlink" w:semiHidden="1" w:unhideWhenUsed="1"/>
+    <w:lsdException w:name="Hashtag" w:semiHidden="1" w:unhideWhenUsed="1"/>
+    <w:lsdException w:name="Unresolved Mention" w:semiHidden="1" w:unhideWhenUsed="1"/>
   </w:latentStyles>
   <w:style w:type="paragraph" w:default="1" w:styleId="Normal">
     <w:name w:val="Normal"/>
     <w:qFormat/>
   </w:style>
-  <w:style w:type="paragraph" w:styleId="Heading1">
+  <w:style w:type="paragraph" w:styleId="Ttulo1">
     <w:name w:val="heading 1"/>
     <w:basedOn w:val="Heading"/>
     <w:next w:val="Textbody"/>
@@ -21469,7 +22346,7 @@
       <w:szCs w:val="48"/>
     </w:rPr>
   </w:style>
-  <w:style w:type="paragraph" w:styleId="Heading4">
+  <w:style w:type="paragraph" w:styleId="Ttulo4">
     <w:name w:val="heading 4"/>
     <w:basedOn w:val="Heading"/>
     <w:next w:val="Textbody"/>
@@ -21485,13 +22362,13 @@
       <w:szCs w:val="24"/>
     </w:rPr>
   </w:style>
-  <w:style w:type="character" w:default="1" w:styleId="DefaultParagraphFont">
+  <w:style w:type="character" w:default="1" w:styleId="Fuentedeprrafopredeter">
     <w:name w:val="Default Paragraph Font"/>
     <w:uiPriority w:val="1"/>
     <w:semiHidden/>
     <w:unhideWhenUsed/>
   </w:style>
-  <w:style w:type="table" w:default="1" w:styleId="TableNormal">
+  <w:style w:type="table" w:default="1" w:styleId="Tablanormal">
     <w:name w:val="Normal Table"/>
     <w:uiPriority w:val="99"/>
     <w:semiHidden/>
@@ -21506,7 +22383,7 @@
       </w:tblCellMar>
     </w:tblPr>
   </w:style>
-  <w:style w:type="numbering" w:default="1" w:styleId="NoList">
+  <w:style w:type="numbering" w:default="1" w:styleId="Sinlista">
     <w:name w:val="No List"/>
     <w:uiPriority w:val="99"/>
     <w:semiHidden/>
@@ -21536,11 +22413,11 @@
       <w:spacing w:after="140" w:line="288" w:lineRule="auto"/>
     </w:pPr>
   </w:style>
-  <w:style w:type="paragraph" w:styleId="List">
+  <w:style w:type="paragraph" w:styleId="Lista">
     <w:name w:val="List"/>
     <w:basedOn w:val="Textbody"/>
   </w:style>
-  <w:style w:type="paragraph" w:styleId="Caption">
+  <w:style w:type="paragraph" w:styleId="Descripcin">
     <w:name w:val="caption"/>
     <w:basedOn w:val="Standard"/>
     <w:pPr>
@@ -21606,16 +22483,16 @@
   </w:style>
   <w:style w:type="numbering" w:customStyle="1" w:styleId="WW8Num6">
     <w:name w:val="WW8Num6"/>
-    <w:basedOn w:val="NoList"/>
+    <w:basedOn w:val="Sinlista"/>
     <w:pPr>
       <w:numPr>
         <w:numId w:val="1"/>
       </w:numPr>
     </w:pPr>
   </w:style>
-  <w:style w:type="paragraph" w:styleId="TOCHeading">
+  <w:style w:type="paragraph" w:styleId="TtuloTDC">
     <w:name w:val="TOC Heading"/>
-    <w:basedOn w:val="Heading1"/>
+    <w:basedOn w:val="Ttulo1"/>
     <w:next w:val="Normal"/>
     <w:uiPriority w:val="39"/>
     <w:unhideWhenUsed/>
@@ -21640,7 +22517,7 @@
       <w:lang w:val="en-US" w:eastAsia="en-US" w:bidi="ar-SA"/>
     </w:rPr>
   </w:style>
-  <w:style w:type="paragraph" w:styleId="TOC1">
+  <w:style w:type="paragraph" w:styleId="TDC1">
     <w:name w:val="toc 1"/>
     <w:basedOn w:val="Normal"/>
     <w:next w:val="Normal"/>
@@ -21656,7 +22533,7 @@
       <w:szCs w:val="21"/>
     </w:rPr>
   </w:style>
-  <w:style w:type="paragraph" w:styleId="TOC2">
+  <w:style w:type="paragraph" w:styleId="TDC2">
     <w:name w:val="toc 2"/>
     <w:basedOn w:val="Normal"/>
     <w:next w:val="Normal"/>
@@ -21673,7 +22550,7 @@
       <w:szCs w:val="21"/>
     </w:rPr>
   </w:style>
-  <w:style w:type="paragraph" w:styleId="TOC3">
+  <w:style w:type="paragraph" w:styleId="TDC3">
     <w:name w:val="toc 3"/>
     <w:basedOn w:val="Normal"/>
     <w:next w:val="Normal"/>
@@ -21690,9 +22567,9 @@
       <w:szCs w:val="21"/>
     </w:rPr>
   </w:style>
-  <w:style w:type="character" w:styleId="Hyperlink">
+  <w:style w:type="character" w:styleId="Hipervnculo">
     <w:name w:val="Hyperlink"/>
-    <w:basedOn w:val="DefaultParagraphFont"/>
+    <w:basedOn w:val="Fuentedeprrafopredeter"/>
     <w:uiPriority w:val="99"/>
     <w:unhideWhenUsed/>
     <w:rsid w:val="003B0176"/>
@@ -21701,13 +22578,12 @@
       <w:u w:val="single"/>
     </w:rPr>
   </w:style>
-  <w:style w:type="table" w:styleId="TableGrid">
+  <w:style w:type="table" w:styleId="Tablaconcuadrcula">
     <w:name w:val="Table Grid"/>
-    <w:basedOn w:val="TableNormal"/>
+    <w:basedOn w:val="Tablanormal"/>
     <w:uiPriority w:val="39"/>
     <w:rsid w:val="00725189"/>
     <w:tblPr>
-      <w:tblInd w:w="0" w:type="dxa"/>
       <w:tblBorders>
         <w:top w:val="single" w:sz="4" w:space="0" w:color="auto"/>
         <w:left w:val="single" w:sz="4" w:space="0" w:color="auto"/>
@@ -21716,18 +22592,12 @@
         <w:insideH w:val="single" w:sz="4" w:space="0" w:color="auto"/>
         <w:insideV w:val="single" w:sz="4" w:space="0" w:color="auto"/>
       </w:tblBorders>
-      <w:tblCellMar>
-        <w:top w:w="0" w:type="dxa"/>
-        <w:left w:w="108" w:type="dxa"/>
-        <w:bottom w:w="0" w:type="dxa"/>
-        <w:right w:w="108" w:type="dxa"/>
-      </w:tblCellMar>
     </w:tblPr>
   </w:style>
-  <w:style w:type="paragraph" w:styleId="Header">
+  <w:style w:type="paragraph" w:styleId="Encabezado">
     <w:name w:val="header"/>
     <w:basedOn w:val="Normal"/>
-    <w:link w:val="HeaderChar"/>
+    <w:link w:val="EncabezadoCar"/>
     <w:uiPriority w:val="99"/>
     <w:unhideWhenUsed/>
     <w:rsid w:val="000552BD"/>
@@ -21742,10 +22612,10 @@
       <w:szCs w:val="21"/>
     </w:rPr>
   </w:style>
-  <w:style w:type="character" w:customStyle="1" w:styleId="HeaderChar">
-    <w:name w:val="Header Char"/>
-    <w:basedOn w:val="DefaultParagraphFont"/>
-    <w:link w:val="Header"/>
+  <w:style w:type="character" w:customStyle="1" w:styleId="EncabezadoCar">
+    <w:name w:val="Encabezado Car"/>
+    <w:basedOn w:val="Fuentedeprrafopredeter"/>
+    <w:link w:val="Encabezado"/>
     <w:uiPriority w:val="99"/>
     <w:rsid w:val="000552BD"/>
     <w:rPr>
@@ -21753,10 +22623,10 @@
       <w:szCs w:val="21"/>
     </w:rPr>
   </w:style>
-  <w:style w:type="paragraph" w:styleId="Footer">
+  <w:style w:type="paragraph" w:styleId="Piedepgina">
     <w:name w:val="footer"/>
     <w:basedOn w:val="Normal"/>
-    <w:link w:val="FooterChar"/>
+    <w:link w:val="PiedepginaCar"/>
     <w:uiPriority w:val="99"/>
     <w:unhideWhenUsed/>
     <w:rsid w:val="000552BD"/>
@@ -21771,10 +22641,10 @@
       <w:szCs w:val="21"/>
     </w:rPr>
   </w:style>
-  <w:style w:type="character" w:customStyle="1" w:styleId="FooterChar">
-    <w:name w:val="Footer Char"/>
-    <w:basedOn w:val="DefaultParagraphFont"/>
-    <w:link w:val="Footer"/>
+  <w:style w:type="character" w:customStyle="1" w:styleId="PiedepginaCar">
+    <w:name w:val="Pie de página Car"/>
+    <w:basedOn w:val="Fuentedeprrafopredeter"/>
+    <w:link w:val="Piedepgina"/>
     <w:uiPriority w:val="99"/>
     <w:rsid w:val="000552BD"/>
     <w:rPr>
@@ -21782,9 +22652,9 @@
       <w:szCs w:val="21"/>
     </w:rPr>
   </w:style>
-  <w:style w:type="character" w:styleId="CommentReference">
+  <w:style w:type="character" w:styleId="Refdecomentario">
     <w:name w:val="annotation reference"/>
-    <w:basedOn w:val="DefaultParagraphFont"/>
+    <w:basedOn w:val="Fuentedeprrafopredeter"/>
     <w:uiPriority w:val="99"/>
     <w:semiHidden/>
     <w:unhideWhenUsed/>
@@ -21794,10 +22664,10 @@
       <w:szCs w:val="16"/>
     </w:rPr>
   </w:style>
-  <w:style w:type="paragraph" w:styleId="CommentText">
+  <w:style w:type="paragraph" w:styleId="Textocomentario">
     <w:name w:val="annotation text"/>
     <w:basedOn w:val="Normal"/>
-    <w:link w:val="CommentTextChar"/>
+    <w:link w:val="TextocomentarioCar"/>
     <w:uiPriority w:val="99"/>
     <w:semiHidden/>
     <w:unhideWhenUsed/>
@@ -21808,10 +22678,10 @@
       <w:szCs w:val="18"/>
     </w:rPr>
   </w:style>
-  <w:style w:type="character" w:customStyle="1" w:styleId="CommentTextChar">
-    <w:name w:val="Comment Text Char"/>
-    <w:basedOn w:val="DefaultParagraphFont"/>
-    <w:link w:val="CommentText"/>
+  <w:style w:type="character" w:customStyle="1" w:styleId="TextocomentarioCar">
+    <w:name w:val="Texto comentario Car"/>
+    <w:basedOn w:val="Fuentedeprrafopredeter"/>
+    <w:link w:val="Textocomentario"/>
     <w:uiPriority w:val="99"/>
     <w:semiHidden/>
     <w:rsid w:val="00C016CC"/>
@@ -21821,11 +22691,11 @@
       <w:szCs w:val="18"/>
     </w:rPr>
   </w:style>
-  <w:style w:type="paragraph" w:styleId="CommentSubject">
+  <w:style w:type="paragraph" w:styleId="Asuntodelcomentario">
     <w:name w:val="annotation subject"/>
-    <w:basedOn w:val="CommentText"/>
-    <w:next w:val="CommentText"/>
-    <w:link w:val="CommentSubjectChar"/>
+    <w:basedOn w:val="Textocomentario"/>
+    <w:next w:val="Textocomentario"/>
+    <w:link w:val="AsuntodelcomentarioCar"/>
     <w:uiPriority w:val="99"/>
     <w:semiHidden/>
     <w:unhideWhenUsed/>
@@ -21835,10 +22705,10 @@
       <w:bCs/>
     </w:rPr>
   </w:style>
-  <w:style w:type="character" w:customStyle="1" w:styleId="CommentSubjectChar">
-    <w:name w:val="Comment Subject Char"/>
-    <w:basedOn w:val="CommentTextChar"/>
-    <w:link w:val="CommentSubject"/>
+  <w:style w:type="character" w:customStyle="1" w:styleId="AsuntodelcomentarioCar">
+    <w:name w:val="Asunto del comentario Car"/>
+    <w:basedOn w:val="TextocomentarioCar"/>
+    <w:link w:val="Asuntodelcomentario"/>
     <w:uiPriority w:val="99"/>
     <w:semiHidden/>
     <w:rsid w:val="00C016CC"/>
@@ -21850,10 +22720,10 @@
       <w:szCs w:val="18"/>
     </w:rPr>
   </w:style>
-  <w:style w:type="paragraph" w:styleId="BalloonText">
+  <w:style w:type="paragraph" w:styleId="Textodeglobo">
     <w:name w:val="Balloon Text"/>
     <w:basedOn w:val="Normal"/>
-    <w:link w:val="BalloonTextChar"/>
+    <w:link w:val="TextodegloboCar"/>
     <w:uiPriority w:val="99"/>
     <w:semiHidden/>
     <w:unhideWhenUsed/>
@@ -21864,10 +22734,10 @@
       <w:szCs w:val="16"/>
     </w:rPr>
   </w:style>
-  <w:style w:type="character" w:customStyle="1" w:styleId="BalloonTextChar">
-    <w:name w:val="Balloon Text Char"/>
-    <w:basedOn w:val="DefaultParagraphFont"/>
-    <w:link w:val="BalloonText"/>
+  <w:style w:type="character" w:customStyle="1" w:styleId="TextodegloboCar">
+    <w:name w:val="Texto de globo Car"/>
+    <w:basedOn w:val="Fuentedeprrafopredeter"/>
+    <w:link w:val="Textodeglobo"/>
     <w:uiPriority w:val="99"/>
     <w:semiHidden/>
     <w:rsid w:val="00C016CC"/>
@@ -21877,10 +22747,10 @@
       <w:szCs w:val="16"/>
     </w:rPr>
   </w:style>
-  <w:style w:type="paragraph" w:styleId="FootnoteText">
+  <w:style w:type="paragraph" w:styleId="Textonotapie">
     <w:name w:val="footnote text"/>
     <w:basedOn w:val="Normal"/>
-    <w:link w:val="FootnoteTextChar"/>
+    <w:link w:val="TextonotapieCar"/>
     <w:uiPriority w:val="99"/>
     <w:semiHidden/>
     <w:unhideWhenUsed/>
@@ -21891,10 +22761,10 @@
       <w:szCs w:val="18"/>
     </w:rPr>
   </w:style>
-  <w:style w:type="character" w:customStyle="1" w:styleId="FootnoteTextChar">
-    <w:name w:val="Footnote Text Char"/>
-    <w:basedOn w:val="DefaultParagraphFont"/>
-    <w:link w:val="FootnoteText"/>
+  <w:style w:type="character" w:customStyle="1" w:styleId="TextonotapieCar">
+    <w:name w:val="Texto nota pie Car"/>
+    <w:basedOn w:val="Fuentedeprrafopredeter"/>
+    <w:link w:val="Textonotapie"/>
     <w:uiPriority w:val="99"/>
     <w:semiHidden/>
     <w:rsid w:val="001A5663"/>
@@ -21904,9 +22774,9 @@
       <w:szCs w:val="18"/>
     </w:rPr>
   </w:style>
-  <w:style w:type="character" w:styleId="FootnoteReference">
+  <w:style w:type="character" w:styleId="Refdenotaalpie">
     <w:name w:val="footnote reference"/>
-    <w:basedOn w:val="DefaultParagraphFont"/>
+    <w:basedOn w:val="Fuentedeprrafopredeter"/>
     <w:uiPriority w:val="99"/>
     <w:semiHidden/>
     <w:unhideWhenUsed/>
@@ -21915,9 +22785,9 @@
       <w:vertAlign w:val="superscript"/>
     </w:rPr>
   </w:style>
-  <w:style w:type="character" w:customStyle="1" w:styleId="UnresolvedMention">
-    <w:name w:val="Unresolved Mention"/>
-    <w:basedOn w:val="DefaultParagraphFont"/>
+  <w:style w:type="character" w:customStyle="1" w:styleId="Mencinsinresolver1">
+    <w:name w:val="Mención sin resolver1"/>
+    <w:basedOn w:val="Fuentedeprrafopredeter"/>
     <w:uiPriority w:val="99"/>
     <w:semiHidden/>
     <w:unhideWhenUsed/>
@@ -21927,15 +22797,14 @@
       <w:shd w:val="clear" w:color="auto" w:fill="E6E6E6"/>
     </w:rPr>
   </w:style>
-  <w:style w:type="table" w:styleId="PlainTable1">
+  <w:style w:type="table" w:styleId="Tablanormal1">
     <w:name w:val="Plain Table 1"/>
-    <w:basedOn w:val="TableNormal"/>
+    <w:basedOn w:val="Tablanormal"/>
     <w:uiPriority w:val="41"/>
     <w:rsid w:val="00891EAA"/>
     <w:tblPr>
       <w:tblStyleRowBandSize w:val="1"/>
       <w:tblStyleColBandSize w:val="1"/>
-      <w:tblInd w:w="0" w:type="dxa"/>
       <w:tblBorders>
         <w:top w:val="single" w:sz="4" w:space="0" w:color="BFBFBF" w:themeColor="background1" w:themeShade="BF"/>
         <w:left w:val="single" w:sz="4" w:space="0" w:color="BFBFBF" w:themeColor="background1" w:themeShade="BF"/>
@@ -21944,12 +22813,6 @@
         <w:insideH w:val="single" w:sz="4" w:space="0" w:color="BFBFBF" w:themeColor="background1" w:themeShade="BF"/>
         <w:insideV w:val="single" w:sz="4" w:space="0" w:color="BFBFBF" w:themeColor="background1" w:themeShade="BF"/>
       </w:tblBorders>
-      <w:tblCellMar>
-        <w:top w:w="0" w:type="dxa"/>
-        <w:left w:w="108" w:type="dxa"/>
-        <w:bottom w:w="0" w:type="dxa"/>
-        <w:right w:w="108" w:type="dxa"/>
-      </w:tblCellMar>
     </w:tblPr>
     <w:tblStylePr w:type="firstRow">
       <w:rPr>
@@ -21993,6 +22856,72 @@
         <w:shd w:val="clear" w:color="auto" w:fill="F2F2F2" w:themeFill="background1" w:themeFillShade="F2"/>
       </w:tcPr>
     </w:tblStylePr>
+  </w:style>
+  <w:style w:type="paragraph" w:styleId="HTMLconformatoprevio">
+    <w:name w:val="HTML Preformatted"/>
+    <w:basedOn w:val="Normal"/>
+    <w:link w:val="HTMLconformatoprevioCar"/>
+    <w:uiPriority w:val="99"/>
+    <w:semiHidden/>
+    <w:unhideWhenUsed/>
+    <w:rsid w:val="0097218E"/>
+    <w:pPr>
+      <w:tabs>
+        <w:tab w:val="left" w:pos="916"/>
+        <w:tab w:val="left" w:pos="1832"/>
+        <w:tab w:val="left" w:pos="2748"/>
+        <w:tab w:val="left" w:pos="3664"/>
+        <w:tab w:val="left" w:pos="4580"/>
+        <w:tab w:val="left" w:pos="5496"/>
+        <w:tab w:val="left" w:pos="6412"/>
+        <w:tab w:val="left" w:pos="7328"/>
+        <w:tab w:val="left" w:pos="8244"/>
+        <w:tab w:val="left" w:pos="9160"/>
+        <w:tab w:val="left" w:pos="10076"/>
+        <w:tab w:val="left" w:pos="10992"/>
+        <w:tab w:val="left" w:pos="11908"/>
+        <w:tab w:val="left" w:pos="12824"/>
+        <w:tab w:val="left" w:pos="13740"/>
+        <w:tab w:val="left" w:pos="14656"/>
+      </w:tabs>
+      <w:suppressAutoHyphens w:val="0"/>
+      <w:autoSpaceDN/>
+      <w:textAlignment w:val="auto"/>
+    </w:pPr>
+    <w:rPr>
+      <w:rFonts w:ascii="Courier New" w:eastAsia="Times New Roman" w:hAnsi="Courier New" w:cs="Courier New"/>
+      <w:kern w:val="0"/>
+      <w:sz w:val="20"/>
+      <w:szCs w:val="20"/>
+      <w:lang w:val="en-US" w:eastAsia="en-US" w:bidi="ar-SA"/>
+    </w:rPr>
+  </w:style>
+  <w:style w:type="character" w:customStyle="1" w:styleId="HTMLconformatoprevioCar">
+    <w:name w:val="HTML con formato previo Car"/>
+    <w:basedOn w:val="Fuentedeprrafopredeter"/>
+    <w:link w:val="HTMLconformatoprevio"/>
+    <w:uiPriority w:val="99"/>
+    <w:semiHidden/>
+    <w:rsid w:val="0097218E"/>
+    <w:rPr>
+      <w:rFonts w:ascii="Courier New" w:eastAsia="Times New Roman" w:hAnsi="Courier New" w:cs="Courier New"/>
+      <w:kern w:val="0"/>
+      <w:sz w:val="20"/>
+      <w:szCs w:val="20"/>
+      <w:lang w:val="en-US" w:eastAsia="en-US" w:bidi="ar-SA"/>
+    </w:rPr>
+  </w:style>
+  <w:style w:type="character" w:styleId="Mencinsinresolver">
+    <w:name w:val="Unresolved Mention"/>
+    <w:basedOn w:val="Fuentedeprrafopredeter"/>
+    <w:uiPriority w:val="99"/>
+    <w:semiHidden/>
+    <w:unhideWhenUsed/>
+    <w:rsid w:val="007C422A"/>
+    <w:rPr>
+      <w:color w:val="808080"/>
+      <w:shd w:val="clear" w:color="auto" w:fill="E6E6E6"/>
+    </w:rPr>
   </w:style>
 </w:styles>
 </file>
@@ -22297,7 +23226,7 @@
 </file>
 
 <file path=customXml/itemProps1.xml><?xml version="1.0" encoding="utf-8"?>
-<ds:datastoreItem xmlns:ds="http://schemas.openxmlformats.org/officeDocument/2006/customXml" ds:itemID="{1622C4B8-FFE2-4AF0-AB73-C26BFEC35030}">
+<ds:datastoreItem xmlns:ds="http://schemas.openxmlformats.org/officeDocument/2006/customXml" ds:itemID="{793DBD9F-EF4B-41E0-8184-6961ACB63D05}">
   <ds:schemaRefs>
     <ds:schemaRef ds:uri="http://schemas.openxmlformats.org/officeDocument/2006/bibliography"/>
   </ds:schemaRefs>

</xml_diff>

<commit_message>
Actualizacion reporte tt2 - caffe fine tuning
</commit_message>
<xml_diff>
--- a/technicalReport/tt2/reporteTT2-v1.0.docx
+++ b/technicalReport/tt2/reporteTT2-v1.0.docx
@@ -200,7 +200,7 @@
               </wp:anchor>
             </w:drawing>
           </mc:Choice>
-          <mc:Fallback xmlns:w16se="http://schemas.microsoft.com/office/word/2015/wordml/symex" xmlns:w16cid="http://schemas.microsoft.com/office/word/2016/wordml/cid" xmlns:am3d="http://schemas.microsoft.com/office/drawing/2017/model3d" xmlns:aink="http://schemas.microsoft.com/office/drawing/2016/ink" xmlns:cx8="http://schemas.microsoft.com/office/drawing/2016/5/14/chartex" xmlns:cx7="http://schemas.microsoft.com/office/drawing/2016/5/13/chartex" xmlns:cx6="http://schemas.microsoft.com/office/drawing/2016/5/12/chartex" xmlns:cx5="http://schemas.microsoft.com/office/drawing/2016/5/11/chartex" xmlns:cx4="http://schemas.microsoft.com/office/drawing/2016/5/10/chartex" xmlns:cx3="http://schemas.microsoft.com/office/drawing/2016/5/9/chartex" xmlns:cx2="http://schemas.microsoft.com/office/drawing/2015/10/21/chartex" xmlns:cx1="http://schemas.microsoft.com/office/drawing/2015/9/8/chartex" xmlns:cx="http://schemas.microsoft.com/office/drawing/2014/chartex">
+          <mc:Fallback xmlns:cx="http://schemas.microsoft.com/office/drawing/2014/chartex" xmlns:cx1="http://schemas.microsoft.com/office/drawing/2015/9/8/chartex" xmlns:cx2="http://schemas.microsoft.com/office/drawing/2015/10/21/chartex" xmlns:cx3="http://schemas.microsoft.com/office/drawing/2016/5/9/chartex" xmlns:cx4="http://schemas.microsoft.com/office/drawing/2016/5/10/chartex" xmlns:cx5="http://schemas.microsoft.com/office/drawing/2016/5/11/chartex" xmlns:cx6="http://schemas.microsoft.com/office/drawing/2016/5/12/chartex" xmlns:cx7="http://schemas.microsoft.com/office/drawing/2016/5/13/chartex" xmlns:cx8="http://schemas.microsoft.com/office/drawing/2016/5/14/chartex" xmlns:aink="http://schemas.microsoft.com/office/drawing/2016/ink" xmlns:am3d="http://schemas.microsoft.com/office/drawing/2017/model3d" xmlns:w16cid="http://schemas.microsoft.com/office/word/2016/wordml/cid" xmlns:w16se="http://schemas.microsoft.com/office/word/2015/wordml/symex">
             <w:pict>
               <v:line w14:anchorId="54083FF1" id="Conector recto 3" o:spid="_x0000_s1026" style="position:absolute;z-index:251660288;visibility:visible;mso-wrap-style:square;mso-wrap-distance-left:9pt;mso-wrap-distance-top:0;mso-wrap-distance-right:9pt;mso-wrap-distance-bottom:0;mso-position-horizontal:absolute;mso-position-horizontal-relative:text;mso-position-vertical:absolute;mso-position-vertical-relative:text" from="-44.95pt,7.45pt" to="-44.95pt,376.45pt" o:gfxdata="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" strokecolor="#4472c4 [3204]" strokeweight="1.5pt">
                 <v:stroke joinstyle="miter"/>
@@ -268,7 +268,7 @@
               </wp:anchor>
             </w:drawing>
           </mc:Choice>
-          <mc:Fallback xmlns:w16se="http://schemas.microsoft.com/office/word/2015/wordml/symex" xmlns:w16cid="http://schemas.microsoft.com/office/word/2016/wordml/cid" xmlns:am3d="http://schemas.microsoft.com/office/drawing/2017/model3d" xmlns:aink="http://schemas.microsoft.com/office/drawing/2016/ink" xmlns:cx8="http://schemas.microsoft.com/office/drawing/2016/5/14/chartex" xmlns:cx7="http://schemas.microsoft.com/office/drawing/2016/5/13/chartex" xmlns:cx6="http://schemas.microsoft.com/office/drawing/2016/5/12/chartex" xmlns:cx5="http://schemas.microsoft.com/office/drawing/2016/5/11/chartex" xmlns:cx4="http://schemas.microsoft.com/office/drawing/2016/5/10/chartex" xmlns:cx3="http://schemas.microsoft.com/office/drawing/2016/5/9/chartex" xmlns:cx2="http://schemas.microsoft.com/office/drawing/2015/10/21/chartex" xmlns:cx1="http://schemas.microsoft.com/office/drawing/2015/9/8/chartex" xmlns:cx="http://schemas.microsoft.com/office/drawing/2014/chartex">
+          <mc:Fallback xmlns:cx="http://schemas.microsoft.com/office/drawing/2014/chartex" xmlns:cx1="http://schemas.microsoft.com/office/drawing/2015/9/8/chartex" xmlns:cx2="http://schemas.microsoft.com/office/drawing/2015/10/21/chartex" xmlns:cx3="http://schemas.microsoft.com/office/drawing/2016/5/9/chartex" xmlns:cx4="http://schemas.microsoft.com/office/drawing/2016/5/10/chartex" xmlns:cx5="http://schemas.microsoft.com/office/drawing/2016/5/11/chartex" xmlns:cx6="http://schemas.microsoft.com/office/drawing/2016/5/12/chartex" xmlns:cx7="http://schemas.microsoft.com/office/drawing/2016/5/13/chartex" xmlns:cx8="http://schemas.microsoft.com/office/drawing/2016/5/14/chartex" xmlns:aink="http://schemas.microsoft.com/office/drawing/2016/ink" xmlns:am3d="http://schemas.microsoft.com/office/drawing/2017/model3d" xmlns:w16cid="http://schemas.microsoft.com/office/word/2016/wordml/cid" xmlns:w16se="http://schemas.microsoft.com/office/word/2015/wordml/symex">
             <w:pict>
               <v:line w14:anchorId="3596BB9C" id="Conector recto 4" o:spid="_x0000_s1026" style="position:absolute;z-index:2;visibility:visible;mso-wrap-style:square;mso-wrap-distance-left:9pt;mso-wrap-distance-top:0;mso-wrap-distance-right:9pt;mso-wrap-distance-bottom:0;mso-position-horizontal:absolute;mso-position-horizontal-relative:text;mso-position-vertical:absolute;mso-position-vertical-relative:text" from="-39.6pt,7.35pt" to="-39.6pt,376.35pt" o:gfxdata="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" strokecolor="#4472c4 [3204]" strokeweight="1.5pt">
                 <v:stroke joinstyle="miter"/>
@@ -336,7 +336,7 @@
               </wp:anchor>
             </w:drawing>
           </mc:Choice>
-          <mc:Fallback xmlns:w16se="http://schemas.microsoft.com/office/word/2015/wordml/symex" xmlns:w16cid="http://schemas.microsoft.com/office/word/2016/wordml/cid" xmlns:am3d="http://schemas.microsoft.com/office/drawing/2017/model3d" xmlns:aink="http://schemas.microsoft.com/office/drawing/2016/ink" xmlns:cx8="http://schemas.microsoft.com/office/drawing/2016/5/14/chartex" xmlns:cx7="http://schemas.microsoft.com/office/drawing/2016/5/13/chartex" xmlns:cx6="http://schemas.microsoft.com/office/drawing/2016/5/12/chartex" xmlns:cx5="http://schemas.microsoft.com/office/drawing/2016/5/11/chartex" xmlns:cx4="http://schemas.microsoft.com/office/drawing/2016/5/10/chartex" xmlns:cx3="http://schemas.microsoft.com/office/drawing/2016/5/9/chartex" xmlns:cx2="http://schemas.microsoft.com/office/drawing/2015/10/21/chartex" xmlns:cx1="http://schemas.microsoft.com/office/drawing/2015/9/8/chartex" xmlns:cx="http://schemas.microsoft.com/office/drawing/2014/chartex">
+          <mc:Fallback xmlns:cx="http://schemas.microsoft.com/office/drawing/2014/chartex" xmlns:cx1="http://schemas.microsoft.com/office/drawing/2015/9/8/chartex" xmlns:cx2="http://schemas.microsoft.com/office/drawing/2015/10/21/chartex" xmlns:cx3="http://schemas.microsoft.com/office/drawing/2016/5/9/chartex" xmlns:cx4="http://schemas.microsoft.com/office/drawing/2016/5/10/chartex" xmlns:cx5="http://schemas.microsoft.com/office/drawing/2016/5/11/chartex" xmlns:cx6="http://schemas.microsoft.com/office/drawing/2016/5/12/chartex" xmlns:cx7="http://schemas.microsoft.com/office/drawing/2016/5/13/chartex" xmlns:cx8="http://schemas.microsoft.com/office/drawing/2016/5/14/chartex" xmlns:aink="http://schemas.microsoft.com/office/drawing/2016/ink" xmlns:am3d="http://schemas.microsoft.com/office/drawing/2017/model3d" xmlns:w16cid="http://schemas.microsoft.com/office/word/2016/wordml/cid" xmlns:w16se="http://schemas.microsoft.com/office/word/2015/wordml/symex">
             <w:pict>
               <v:line w14:anchorId="004F8405" id="Conector recto 5" o:spid="_x0000_s1026" style="position:absolute;z-index:3;visibility:visible;mso-wrap-style:square;mso-wrap-distance-left:9pt;mso-wrap-distance-top:0;mso-wrap-distance-right:9pt;mso-wrap-distance-bottom:0;mso-position-horizontal:absolute;mso-position-horizontal-relative:text;mso-position-vertical:absolute;mso-position-vertical-relative:text" from="-34.25pt,7.35pt" to="-34.25pt,376.35pt" o:gfxdata="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" strokecolor="#4472c4 [3204]" strokeweight="1.5pt">
                 <v:stroke joinstyle="miter"/>
@@ -404,7 +404,7 @@
               </wp:anchor>
             </w:drawing>
           </mc:Choice>
-          <mc:Fallback xmlns:w16se="http://schemas.microsoft.com/office/word/2015/wordml/symex" xmlns:w16cid="http://schemas.microsoft.com/office/word/2016/wordml/cid" xmlns:am3d="http://schemas.microsoft.com/office/drawing/2017/model3d" xmlns:aink="http://schemas.microsoft.com/office/drawing/2016/ink" xmlns:cx8="http://schemas.microsoft.com/office/drawing/2016/5/14/chartex" xmlns:cx7="http://schemas.microsoft.com/office/drawing/2016/5/13/chartex" xmlns:cx6="http://schemas.microsoft.com/office/drawing/2016/5/12/chartex" xmlns:cx5="http://schemas.microsoft.com/office/drawing/2016/5/11/chartex" xmlns:cx4="http://schemas.microsoft.com/office/drawing/2016/5/10/chartex" xmlns:cx3="http://schemas.microsoft.com/office/drawing/2016/5/9/chartex" xmlns:cx2="http://schemas.microsoft.com/office/drawing/2015/10/21/chartex" xmlns:cx1="http://schemas.microsoft.com/office/drawing/2015/9/8/chartex" xmlns:cx="http://schemas.microsoft.com/office/drawing/2014/chartex">
+          <mc:Fallback xmlns:cx="http://schemas.microsoft.com/office/drawing/2014/chartex" xmlns:cx1="http://schemas.microsoft.com/office/drawing/2015/9/8/chartex" xmlns:cx2="http://schemas.microsoft.com/office/drawing/2015/10/21/chartex" xmlns:cx3="http://schemas.microsoft.com/office/drawing/2016/5/9/chartex" xmlns:cx4="http://schemas.microsoft.com/office/drawing/2016/5/10/chartex" xmlns:cx5="http://schemas.microsoft.com/office/drawing/2016/5/11/chartex" xmlns:cx6="http://schemas.microsoft.com/office/drawing/2016/5/12/chartex" xmlns:cx7="http://schemas.microsoft.com/office/drawing/2016/5/13/chartex" xmlns:cx8="http://schemas.microsoft.com/office/drawing/2016/5/14/chartex" xmlns:aink="http://schemas.microsoft.com/office/drawing/2016/ink" xmlns:am3d="http://schemas.microsoft.com/office/drawing/2017/model3d" xmlns:w16cid="http://schemas.microsoft.com/office/word/2016/wordml/cid" xmlns:w16se="http://schemas.microsoft.com/office/word/2015/wordml/symex">
             <w:pict>
               <v:line w14:anchorId="3D173F74" id="Conector recto 6" o:spid="_x0000_s1026" style="position:absolute;z-index:4;visibility:visible;mso-wrap-style:square;mso-wrap-distance-left:9pt;mso-wrap-distance-top:0;mso-wrap-distance-right:9pt;mso-wrap-distance-bottom:0;mso-position-horizontal:absolute;mso-position-horizontal-relative:text;mso-position-vertical:absolute;mso-position-vertical-relative:text" from="-28.7pt,7.35pt" to="-28.7pt,376.35pt" o:gfxdata="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" strokecolor="#4472c4 [3204]" strokeweight="1.5pt">
                 <v:stroke joinstyle="miter"/>
@@ -13213,21 +13213,7 @@
           <w:rFonts w:ascii="LM Roman 10" w:hAnsi="LM Roman 10"/>
           <w:sz w:val="32"/>
         </w:rPr>
-        <w:t>5</w:t>
-      </w:r>
-      <w:r>
-        <w:rPr>
-          <w:rFonts w:ascii="LM Roman 10" w:hAnsi="LM Roman 10"/>
-          <w:sz w:val="32"/>
-        </w:rPr>
-        <w:t>.1.1</w:t>
-      </w:r>
-      <w:r>
-        <w:rPr>
-          <w:rFonts w:ascii="LM Roman 10" w:hAnsi="LM Roman 10"/>
-          <w:sz w:val="32"/>
-        </w:rPr>
-        <w:t xml:space="preserve"> Instalación de </w:t>
+        <w:t xml:space="preserve">5.1.1 Instalación de </w:t>
       </w:r>
       <w:proofErr w:type="spellStart"/>
       <w:r>
@@ -13403,9 +13389,10 @@
           <w:kern w:val="0"/>
           <w:sz w:val="20"/>
           <w:szCs w:val="20"/>
-          <w:lang w:eastAsia="en-US" w:bidi="ar-SA"/>
-        </w:rPr>
-      </w:pPr>
+          <w:lang w:val="en-US" w:eastAsia="en-US" w:bidi="ar-SA"/>
+        </w:rPr>
+      </w:pPr>
+      <w:proofErr w:type="spellStart"/>
       <w:proofErr w:type="gramStart"/>
       <w:r>
         <w:rPr>
@@ -13414,10 +13401,11 @@
           <w:kern w:val="0"/>
           <w:sz w:val="20"/>
           <w:szCs w:val="20"/>
-          <w:lang w:eastAsia="en-US" w:bidi="ar-SA"/>
+          <w:lang w:val="en-US" w:eastAsia="en-US" w:bidi="ar-SA"/>
         </w:rPr>
         <w:t>sudo</w:t>
       </w:r>
+      <w:proofErr w:type="spellEnd"/>
       <w:proofErr w:type="gramEnd"/>
       <w:r>
         <w:rPr>
@@ -13426,47 +13414,10 @@
           <w:kern w:val="0"/>
           <w:sz w:val="20"/>
           <w:szCs w:val="20"/>
-          <w:lang w:eastAsia="en-US" w:bidi="ar-SA"/>
-        </w:rPr>
-        <w:t xml:space="preserve"> </w:t>
-      </w:r>
-      <w:proofErr w:type="spellStart"/>
-      <w:r>
-        <w:rPr>
-          <w:rFonts w:ascii="Courier New" w:eastAsia="Times New Roman" w:hAnsi="Courier New" w:cs="Courier New"/>
-          <w:color w:val="333333"/>
-          <w:kern w:val="0"/>
-          <w:sz w:val="20"/>
-          <w:szCs w:val="20"/>
-          <w:lang w:eastAsia="en-US" w:bidi="ar-SA"/>
-        </w:rPr>
-        <w:t>apt-get</w:t>
-      </w:r>
-      <w:proofErr w:type="spellEnd"/>
-      <w:r>
-        <w:rPr>
-          <w:rFonts w:ascii="Courier New" w:eastAsia="Times New Roman" w:hAnsi="Courier New" w:cs="Courier New"/>
-          <w:color w:val="333333"/>
-          <w:kern w:val="0"/>
-          <w:sz w:val="20"/>
-          <w:szCs w:val="20"/>
-          <w:lang w:eastAsia="en-US" w:bidi="ar-SA"/>
-        </w:rPr>
-        <w:t xml:space="preserve"> </w:t>
-      </w:r>
-      <w:proofErr w:type="spellStart"/>
-      <w:r>
-        <w:rPr>
-          <w:rFonts w:ascii="Courier New" w:eastAsia="Times New Roman" w:hAnsi="Courier New" w:cs="Courier New"/>
-          <w:color w:val="333333"/>
-          <w:kern w:val="0"/>
-          <w:sz w:val="20"/>
-          <w:szCs w:val="20"/>
-          <w:lang w:eastAsia="en-US" w:bidi="ar-SA"/>
-        </w:rPr>
-        <w:t>update</w:t>
-      </w:r>
-      <w:proofErr w:type="spellEnd"/>
+          <w:lang w:val="en-US" w:eastAsia="en-US" w:bidi="ar-SA"/>
+        </w:rPr>
+        <w:t xml:space="preserve"> apt-get update</w:t>
+      </w:r>
     </w:p>
     <w:p>
       <w:pPr>
@@ -13502,6 +13453,7 @@
           <w:lang w:val="en-US" w:eastAsia="en-US" w:bidi="ar-SA"/>
         </w:rPr>
       </w:pPr>
+      <w:proofErr w:type="spellStart"/>
       <w:proofErr w:type="gramStart"/>
       <w:r>
         <w:rPr>
@@ -13510,10 +13462,11 @@
           <w:kern w:val="0"/>
           <w:sz w:val="20"/>
           <w:szCs w:val="20"/>
-          <w:lang w:eastAsia="en-US" w:bidi="ar-SA"/>
+          <w:lang w:val="en-US" w:eastAsia="en-US" w:bidi="ar-SA"/>
         </w:rPr>
         <w:t>sudo</w:t>
       </w:r>
+      <w:proofErr w:type="spellEnd"/>
       <w:proofErr w:type="gramEnd"/>
       <w:r>
         <w:rPr>
@@ -13522,56 +13475,19 @@
           <w:kern w:val="0"/>
           <w:sz w:val="20"/>
           <w:szCs w:val="20"/>
-          <w:lang w:eastAsia="en-US" w:bidi="ar-SA"/>
-        </w:rPr>
-        <w:t xml:space="preserve"> </w:t>
-      </w:r>
-      <w:proofErr w:type="spellStart"/>
-      <w:r>
-        <w:rPr>
-          <w:rFonts w:ascii="Courier New" w:eastAsia="Times New Roman" w:hAnsi="Courier New" w:cs="Courier New"/>
-          <w:color w:val="333333"/>
-          <w:kern w:val="0"/>
-          <w:sz w:val="20"/>
-          <w:szCs w:val="20"/>
-          <w:lang w:eastAsia="en-US" w:bidi="ar-SA"/>
-        </w:rPr>
-        <w:t>apt-get</w:t>
-      </w:r>
-      <w:proofErr w:type="spellEnd"/>
-      <w:r>
-        <w:rPr>
-          <w:rFonts w:ascii="Courier New" w:eastAsia="Times New Roman" w:hAnsi="Courier New" w:cs="Courier New"/>
-          <w:color w:val="333333"/>
-          <w:kern w:val="0"/>
-          <w:sz w:val="20"/>
-          <w:szCs w:val="20"/>
-          <w:lang w:eastAsia="en-US" w:bidi="ar-SA"/>
-        </w:rPr>
-        <w:t xml:space="preserve"> </w:t>
-      </w:r>
-      <w:proofErr w:type="spellStart"/>
-      <w:r>
-        <w:rPr>
-          <w:rFonts w:ascii="Courier New" w:eastAsia="Times New Roman" w:hAnsi="Courier New" w:cs="Courier New"/>
-          <w:color w:val="333333"/>
-          <w:kern w:val="0"/>
-          <w:sz w:val="20"/>
-          <w:szCs w:val="20"/>
-          <w:lang w:eastAsia="en-US" w:bidi="ar-SA"/>
-        </w:rPr>
-        <w:t>upgrad</w:t>
-      </w:r>
-      <w:proofErr w:type="spellEnd"/>
-      <w:r>
-        <w:rPr>
-          <w:rFonts w:ascii="Courier New" w:eastAsia="Times New Roman" w:hAnsi="Courier New" w:cs="Courier New"/>
-          <w:color w:val="333333"/>
-          <w:kern w:val="0"/>
-          <w:sz w:val="20"/>
-          <w:szCs w:val="20"/>
           <w:lang w:val="en-US" w:eastAsia="en-US" w:bidi="ar-SA"/>
         </w:rPr>
+        <w:t xml:space="preserve"> apt-get upgrad</w:t>
+      </w:r>
+      <w:r>
+        <w:rPr>
+          <w:rFonts w:ascii="Courier New" w:eastAsia="Times New Roman" w:hAnsi="Courier New" w:cs="Courier New"/>
+          <w:color w:val="333333"/>
+          <w:kern w:val="0"/>
+          <w:sz w:val="20"/>
+          <w:szCs w:val="20"/>
+          <w:lang w:val="en-US" w:eastAsia="en-US" w:bidi="ar-SA"/>
+        </w:rPr>
         <w:t>e</w:t>
       </w:r>
     </w:p>
@@ -13582,6 +13498,7 @@
         <w:jc w:val="both"/>
         <w:rPr>
           <w:rFonts w:ascii="LM Roman 10" w:hAnsi="LM Roman 10"/>
+          <w:lang w:val="en-US"/>
         </w:rPr>
       </w:pPr>
     </w:p>
@@ -16053,17 +15970,28 @@
           <w:rFonts w:ascii="LM Roman 10" w:hAnsi="LM Roman 10"/>
         </w:rPr>
       </w:pPr>
-      <w:r>
-        <w:rPr>
-          <w:rFonts w:ascii="LM Roman 10" w:hAnsi="LM Roman 10"/>
+      <w:proofErr w:type="spellStart"/>
+      <w:r>
+        <w:rPr>
+          <w:rFonts w:ascii="LM Roman 10" w:hAnsi="LM Roman 10"/>
+          <w:lang w:val="en-US"/>
         </w:rPr>
         <w:lastRenderedPageBreak/>
-        <w:t xml:space="preserve">Compilar </w:t>
-      </w:r>
-      <w:proofErr w:type="spellStart"/>
-      <w:r>
-        <w:rPr>
-          <w:rFonts w:ascii="LM Roman 10" w:hAnsi="LM Roman 10"/>
+        <w:t>Compilar</w:t>
+      </w:r>
+      <w:proofErr w:type="spellEnd"/>
+      <w:r>
+        <w:rPr>
+          <w:rFonts w:ascii="LM Roman 10" w:hAnsi="LM Roman 10"/>
+          <w:lang w:val="en-US"/>
+        </w:rPr>
+        <w:t xml:space="preserve"> </w:t>
+      </w:r>
+      <w:proofErr w:type="spellStart"/>
+      <w:r>
+        <w:rPr>
+          <w:rFonts w:ascii="LM Roman 10" w:hAnsi="LM Roman 10"/>
+          <w:lang w:val="en-US"/>
         </w:rPr>
         <w:t>OpenCV</w:t>
       </w:r>
@@ -16071,8 +15999,15 @@
       <w:r>
         <w:rPr>
           <w:rFonts w:ascii="LM Roman 10" w:hAnsi="LM Roman 10"/>
-        </w:rPr>
-        <w:t>. La figura 5.1 muestra la captura de una compilaci</w:t>
+          <w:lang w:val="en-US"/>
+        </w:rPr>
+        <w:t xml:space="preserve">. </w:t>
+      </w:r>
+      <w:r>
+        <w:rPr>
+          <w:rFonts w:ascii="LM Roman 10" w:hAnsi="LM Roman 10"/>
+        </w:rPr>
+        <w:t>La figura 5.1 muestra la captura de una compilaci</w:t>
       </w:r>
       <w:r>
         <w:rPr>
@@ -16519,28 +16454,7 @@
           <w:rFonts w:ascii="LM Roman 10" w:hAnsi="LM Roman 10"/>
           <w:sz w:val="32"/>
         </w:rPr>
-        <w:t>5</w:t>
-      </w:r>
-      <w:r>
-        <w:rPr>
-          <w:rFonts w:ascii="LM Roman 10" w:hAnsi="LM Roman 10"/>
-          <w:sz w:val="32"/>
-        </w:rPr>
-        <w:t>.1.2</w:t>
-      </w:r>
-      <w:r>
-        <w:rPr>
-          <w:rFonts w:ascii="LM Roman 10" w:hAnsi="LM Roman 10"/>
-          <w:sz w:val="32"/>
-        </w:rPr>
-        <w:t xml:space="preserve"> Instalaci</w:t>
-      </w:r>
-      <w:r>
-        <w:rPr>
-          <w:rFonts w:ascii="LM Roman 10" w:hAnsi="LM Roman 10"/>
-          <w:sz w:val="32"/>
-        </w:rPr>
-        <w:t xml:space="preserve">ón de </w:t>
+        <w:t xml:space="preserve">5.1.2 Instalación de </w:t>
       </w:r>
       <w:proofErr w:type="spellStart"/>
       <w:r>
@@ -18855,17 +18769,17 @@
           <w:kern w:val="0"/>
           <w:sz w:val="20"/>
           <w:szCs w:val="20"/>
-          <w:lang w:val="en-US" w:eastAsia="es-MX" w:bidi="ar-SA"/>
-        </w:rPr>
-      </w:pPr>
-      <w:r>
-        <w:rPr>
-          <w:rFonts w:ascii="Courier New" w:eastAsia="Times New Roman" w:hAnsi="Courier New" w:cs="Courier New"/>
-          <w:color w:val="333333"/>
-          <w:kern w:val="0"/>
-          <w:sz w:val="20"/>
-          <w:szCs w:val="20"/>
-          <w:lang w:val="en-US" w:eastAsia="es-MX" w:bidi="ar-SA"/>
+          <w:lang w:eastAsia="es-MX" w:bidi="ar-SA"/>
+        </w:rPr>
+      </w:pPr>
+      <w:r>
+        <w:rPr>
+          <w:rFonts w:ascii="Courier New" w:eastAsia="Times New Roman" w:hAnsi="Courier New" w:cs="Courier New"/>
+          <w:color w:val="333333"/>
+          <w:kern w:val="0"/>
+          <w:sz w:val="20"/>
+          <w:szCs w:val="20"/>
+          <w:lang w:eastAsia="es-MX" w:bidi="ar-SA"/>
         </w:rPr>
         <w:t>NVCCFLAGS += -</w:t>
       </w:r>
@@ -18877,7 +18791,7 @@
           <w:kern w:val="0"/>
           <w:sz w:val="20"/>
           <w:szCs w:val="20"/>
-          <w:lang w:val="en-US" w:eastAsia="es-MX" w:bidi="ar-SA"/>
+          <w:lang w:eastAsia="es-MX" w:bidi="ar-SA"/>
         </w:rPr>
         <w:t>ccbin</w:t>
       </w:r>
@@ -18889,7 +18803,7 @@
           <w:kern w:val="0"/>
           <w:sz w:val="20"/>
           <w:szCs w:val="20"/>
-          <w:lang w:val="en-US" w:eastAsia="es-MX" w:bidi="ar-SA"/>
+          <w:lang w:eastAsia="es-MX" w:bidi="ar-SA"/>
         </w:rPr>
         <w:t>=</w:t>
       </w:r>
@@ -18902,7 +18816,7 @@
           <w:kern w:val="0"/>
           <w:sz w:val="20"/>
           <w:szCs w:val="20"/>
-          <w:lang w:val="en-US" w:eastAsia="es-MX" w:bidi="ar-SA"/>
+          <w:lang w:eastAsia="es-MX" w:bidi="ar-SA"/>
         </w:rPr>
         <w:t>$(</w:t>
       </w:r>
@@ -18913,7 +18827,7 @@
           <w:kern w:val="0"/>
           <w:sz w:val="20"/>
           <w:szCs w:val="20"/>
-          <w:lang w:val="en-US" w:eastAsia="es-MX" w:bidi="ar-SA"/>
+          <w:lang w:eastAsia="es-MX" w:bidi="ar-SA"/>
         </w:rPr>
         <w:t>CXX</w:t>
       </w:r>
@@ -18926,7 +18840,7 @@
           <w:kern w:val="0"/>
           <w:sz w:val="20"/>
           <w:szCs w:val="20"/>
-          <w:lang w:val="en-US" w:eastAsia="es-MX" w:bidi="ar-SA"/>
+          <w:lang w:eastAsia="es-MX" w:bidi="ar-SA"/>
         </w:rPr>
         <w:t>)</w:t>
       </w:r>
@@ -18937,7 +18851,7 @@
           <w:kern w:val="0"/>
           <w:sz w:val="20"/>
           <w:szCs w:val="20"/>
-          <w:lang w:val="en-US" w:eastAsia="es-MX" w:bidi="ar-SA"/>
+          <w:lang w:eastAsia="es-MX" w:bidi="ar-SA"/>
         </w:rPr>
         <w:t xml:space="preserve"> -</w:t>
       </w:r>
@@ -18949,7 +18863,7 @@
           <w:kern w:val="0"/>
           <w:sz w:val="20"/>
           <w:szCs w:val="20"/>
-          <w:lang w:val="en-US" w:eastAsia="es-MX" w:bidi="ar-SA"/>
+          <w:lang w:eastAsia="es-MX" w:bidi="ar-SA"/>
         </w:rPr>
         <w:t>Xcompiler</w:t>
       </w:r>
@@ -18961,7 +18875,7 @@
           <w:kern w:val="0"/>
           <w:sz w:val="20"/>
           <w:szCs w:val="20"/>
-          <w:lang w:val="en-US" w:eastAsia="es-MX" w:bidi="ar-SA"/>
+          <w:lang w:eastAsia="es-MX" w:bidi="ar-SA"/>
         </w:rPr>
         <w:t xml:space="preserve"> -</w:t>
       </w:r>
@@ -18973,7 +18887,7 @@
           <w:kern w:val="0"/>
           <w:sz w:val="20"/>
           <w:szCs w:val="20"/>
-          <w:lang w:val="en-US" w:eastAsia="es-MX" w:bidi="ar-SA"/>
+          <w:lang w:eastAsia="es-MX" w:bidi="ar-SA"/>
         </w:rPr>
         <w:t>fPIC</w:t>
       </w:r>
@@ -18985,7 +18899,7 @@
           <w:kern w:val="0"/>
           <w:sz w:val="20"/>
           <w:szCs w:val="20"/>
-          <w:lang w:val="en-US" w:eastAsia="es-MX" w:bidi="ar-SA"/>
+          <w:lang w:eastAsia="es-MX" w:bidi="ar-SA"/>
         </w:rPr>
         <w:t xml:space="preserve"> </w:t>
       </w:r>
@@ -18998,7 +18912,7 @@
           <w:kern w:val="0"/>
           <w:sz w:val="20"/>
           <w:szCs w:val="20"/>
-          <w:lang w:val="en-US" w:eastAsia="es-MX" w:bidi="ar-SA"/>
+          <w:lang w:eastAsia="es-MX" w:bidi="ar-SA"/>
         </w:rPr>
         <w:t>$(</w:t>
       </w:r>
@@ -19009,7 +18923,7 @@
           <w:kern w:val="0"/>
           <w:sz w:val="20"/>
           <w:szCs w:val="20"/>
-          <w:lang w:val="en-US" w:eastAsia="es-MX" w:bidi="ar-SA"/>
+          <w:lang w:eastAsia="es-MX" w:bidi="ar-SA"/>
         </w:rPr>
         <w:t>COMMON_FLAGS</w:t>
       </w:r>
@@ -19022,7 +18936,7 @@
           <w:kern w:val="0"/>
           <w:sz w:val="20"/>
           <w:szCs w:val="20"/>
-          <w:lang w:val="en-US" w:eastAsia="es-MX" w:bidi="ar-SA"/>
+          <w:lang w:eastAsia="es-MX" w:bidi="ar-SA"/>
         </w:rPr>
         <w:t>)</w:t>
       </w:r>
@@ -19034,7 +18948,6 @@
         <w:jc w:val="both"/>
         <w:rPr>
           <w:rFonts w:ascii="LM Roman 10" w:hAnsi="LM Roman 10"/>
-          <w:lang w:val="en-US"/>
         </w:rPr>
       </w:pPr>
     </w:p>
@@ -20282,10 +20195,9 @@
           <w:kern w:val="0"/>
           <w:sz w:val="20"/>
           <w:szCs w:val="20"/>
-          <w:lang w:eastAsia="es-MX" w:bidi="ar-SA"/>
-        </w:rPr>
-      </w:pPr>
-      <w:proofErr w:type="spellStart"/>
+          <w:lang w:val="en-US" w:eastAsia="es-MX" w:bidi="ar-SA"/>
+        </w:rPr>
+      </w:pPr>
       <w:proofErr w:type="gramStart"/>
       <w:r>
         <w:rPr>
@@ -20294,11 +20206,10 @@
           <w:kern w:val="0"/>
           <w:sz w:val="20"/>
           <w:szCs w:val="20"/>
-          <w:lang w:eastAsia="es-MX" w:bidi="ar-SA"/>
+          <w:lang w:val="en-US" w:eastAsia="es-MX" w:bidi="ar-SA"/>
         </w:rPr>
         <w:t>make</w:t>
       </w:r>
-      <w:proofErr w:type="spellEnd"/>
       <w:proofErr w:type="gramEnd"/>
       <w:r>
         <w:rPr>
@@ -20307,7 +20218,7 @@
           <w:kern w:val="0"/>
           <w:sz w:val="20"/>
           <w:szCs w:val="20"/>
-          <w:lang w:eastAsia="es-MX" w:bidi="ar-SA"/>
+          <w:lang w:val="en-US" w:eastAsia="es-MX" w:bidi="ar-SA"/>
         </w:rPr>
         <w:t xml:space="preserve"> </w:t>
       </w:r>
@@ -20319,7 +20230,7 @@
           <w:kern w:val="0"/>
           <w:sz w:val="20"/>
           <w:szCs w:val="20"/>
-          <w:lang w:eastAsia="es-MX" w:bidi="ar-SA"/>
+          <w:lang w:val="en-US" w:eastAsia="es-MX" w:bidi="ar-SA"/>
         </w:rPr>
         <w:t>pycaffe</w:t>
       </w:r>
@@ -20356,10 +20267,9 @@
           <w:kern w:val="0"/>
           <w:sz w:val="20"/>
           <w:szCs w:val="20"/>
-          <w:lang w:eastAsia="es-MX" w:bidi="ar-SA"/>
-        </w:rPr>
-      </w:pPr>
-      <w:proofErr w:type="spellStart"/>
+          <w:lang w:val="en-US" w:eastAsia="es-MX" w:bidi="ar-SA"/>
+        </w:rPr>
+      </w:pPr>
       <w:proofErr w:type="gramStart"/>
       <w:r>
         <w:rPr>
@@ -20368,11 +20278,10 @@
           <w:kern w:val="0"/>
           <w:sz w:val="20"/>
           <w:szCs w:val="20"/>
-          <w:lang w:eastAsia="es-MX" w:bidi="ar-SA"/>
+          <w:lang w:val="en-US" w:eastAsia="es-MX" w:bidi="ar-SA"/>
         </w:rPr>
         <w:t>make</w:t>
       </w:r>
-      <w:proofErr w:type="spellEnd"/>
       <w:proofErr w:type="gramEnd"/>
       <w:r>
         <w:rPr>
@@ -20381,31 +20290,19 @@
           <w:kern w:val="0"/>
           <w:sz w:val="20"/>
           <w:szCs w:val="20"/>
-          <w:lang w:eastAsia="es-MX" w:bidi="ar-SA"/>
-        </w:rPr>
-        <w:t xml:space="preserve"> </w:t>
-      </w:r>
-      <w:proofErr w:type="spellStart"/>
-      <w:r>
-        <w:rPr>
-          <w:rFonts w:ascii="Courier New" w:eastAsia="Times New Roman" w:hAnsi="Courier New" w:cs="Courier New"/>
-          <w:color w:val="333333"/>
-          <w:kern w:val="0"/>
-          <w:sz w:val="20"/>
-          <w:szCs w:val="20"/>
-          <w:lang w:eastAsia="es-MX" w:bidi="ar-SA"/>
-        </w:rPr>
-        <w:t>distribute</w:t>
-      </w:r>
-      <w:proofErr w:type="spellEnd"/>
-    </w:p>
-    <w:p>
-      <w:pPr>
-        <w:pStyle w:val="Standard"/>
-        <w:ind w:firstLine="709"/>
-        <w:jc w:val="both"/>
-        <w:rPr>
-          <w:rFonts w:ascii="LM Roman 10" w:hAnsi="LM Roman 10"/>
+          <w:lang w:val="en-US" w:eastAsia="es-MX" w:bidi="ar-SA"/>
+        </w:rPr>
+        <w:t xml:space="preserve"> distribute</w:t>
+      </w:r>
+    </w:p>
+    <w:p>
+      <w:pPr>
+        <w:pStyle w:val="Standard"/>
+        <w:ind w:firstLine="709"/>
+        <w:jc w:val="both"/>
+        <w:rPr>
+          <w:rFonts w:ascii="LM Roman 10" w:hAnsi="LM Roman 10"/>
+          <w:lang w:val="en-US"/>
         </w:rPr>
       </w:pPr>
     </w:p>
@@ -20418,127 +20315,338 @@
         <w:rPr>
           <w:rFonts w:ascii="LM Roman 10" w:hAnsi="LM Roman 10"/>
           <w:sz w:val="36"/>
+          <w:lang w:val="en-US"/>
         </w:rPr>
       </w:pPr>
       <w:r>
         <w:rPr>
           <w:rFonts w:ascii="LM Roman 10" w:hAnsi="LM Roman 10"/>
           <w:sz w:val="36"/>
-        </w:rPr>
-        <w:t>5.2</w:t>
+          <w:lang w:val="en-US"/>
+        </w:rPr>
+        <w:t xml:space="preserve">5.2 Fine-tuning de la </w:t>
       </w:r>
       <w:r>
         <w:rPr>
           <w:rFonts w:ascii="LM Roman 10" w:hAnsi="LM Roman 10"/>
           <w:sz w:val="36"/>
-        </w:rPr>
-        <w:t xml:space="preserve"> </w:t>
-      </w:r>
+          <w:lang w:val="en-US"/>
+        </w:rPr>
+        <w:t xml:space="preserve">red </w:t>
+      </w:r>
+      <w:proofErr w:type="spellStart"/>
       <w:r>
         <w:rPr>
           <w:rFonts w:ascii="LM Roman 10" w:hAnsi="LM Roman 10"/>
           <w:sz w:val="36"/>
-        </w:rPr>
-        <w:t>Fine-</w:t>
-      </w:r>
-      <w:proofErr w:type="spellStart"/>
+          <w:lang w:val="en-US"/>
+        </w:rPr>
+        <w:t>GoogLeNet</w:t>
+      </w:r>
+      <w:proofErr w:type="spellEnd"/>
       <w:r>
         <w:rPr>
           <w:rFonts w:ascii="LM Roman 10" w:hAnsi="LM Roman 10"/>
           <w:sz w:val="36"/>
-        </w:rPr>
-        <w:t>tuning</w:t>
-      </w:r>
-      <w:proofErr w:type="spellEnd"/>
+          <w:lang w:val="en-US"/>
+        </w:rPr>
+        <w:t xml:space="preserve"> con </w:t>
+      </w:r>
+      <w:proofErr w:type="spellStart"/>
       <w:r>
         <w:rPr>
           <w:rFonts w:ascii="LM Roman 10" w:hAnsi="LM Roman 10"/>
           <w:sz w:val="36"/>
-        </w:rPr>
-        <w:t xml:space="preserve"> de la </w:t>
-      </w:r>
+          <w:lang w:val="en-US"/>
+        </w:rPr>
+        <w:t>Caffe</w:t>
+      </w:r>
+      <w:proofErr w:type="spellEnd"/>
       <w:r>
         <w:rPr>
           <w:rFonts w:ascii="LM Roman 10" w:hAnsi="LM Roman 10"/>
           <w:sz w:val="36"/>
-        </w:rPr>
-        <w:t xml:space="preserve">red </w:t>
+          <w:lang w:val="en-US"/>
+        </w:rPr>
+        <w:t>.</w:t>
+      </w:r>
+    </w:p>
+    <w:p>
+      <w:pPr>
+        <w:pStyle w:val="Standard"/>
+        <w:ind w:firstLine="709"/>
+        <w:jc w:val="both"/>
+        <w:rPr>
+          <w:rFonts w:ascii="LM Roman 10" w:hAnsi="LM Roman 10"/>
+          <w:lang w:val="en-US"/>
+        </w:rPr>
+      </w:pPr>
+    </w:p>
+    <w:p>
+      <w:pPr>
+        <w:pStyle w:val="Standard"/>
+        <w:ind w:firstLine="709"/>
+        <w:jc w:val="both"/>
+        <w:rPr>
+          <w:rFonts w:ascii="LM Roman 10" w:hAnsi="LM Roman 10"/>
+        </w:rPr>
+      </w:pPr>
+      <w:r>
+        <w:rPr>
+          <w:rFonts w:ascii="LM Roman 10" w:hAnsi="LM Roman 10"/>
+        </w:rPr>
+        <w:t>Como se ha mencionado anterior</w:t>
+      </w:r>
+      <w:r>
+        <w:rPr>
+          <w:rFonts w:ascii="LM Roman 10" w:hAnsi="LM Roman 10"/>
+        </w:rPr>
+        <w:t xml:space="preserve">mente, </w:t>
+      </w:r>
+      <w:proofErr w:type="spellStart"/>
+      <w:r>
+        <w:rPr>
+          <w:rFonts w:ascii="LM Roman 10" w:hAnsi="LM Roman 10"/>
+        </w:rPr>
+        <w:t>Caffe</w:t>
+      </w:r>
+      <w:proofErr w:type="spellEnd"/>
+      <w:r>
+        <w:rPr>
+          <w:rFonts w:ascii="LM Roman 10" w:hAnsi="LM Roman 10"/>
+        </w:rPr>
+        <w:t xml:space="preserve"> cuenta con un repositorio que cuenta con modelos ya entrenados sobre </w:t>
+      </w:r>
+      <w:proofErr w:type="spellStart"/>
+      <w:r>
+        <w:rPr>
+          <w:rFonts w:ascii="LM Roman 10" w:hAnsi="LM Roman 10"/>
+        </w:rPr>
+        <w:t>ImageNet</w:t>
+      </w:r>
+      <w:proofErr w:type="spellEnd"/>
+      <w:r>
+        <w:rPr>
+          <w:rFonts w:ascii="LM Roman 10" w:hAnsi="LM Roman 10"/>
+        </w:rPr>
+        <w:t xml:space="preserve"> de diferentes arquitecturas de redes </w:t>
+      </w:r>
+      <w:proofErr w:type="spellStart"/>
+      <w:r>
+        <w:rPr>
+          <w:rFonts w:ascii="LM Roman 10" w:hAnsi="LM Roman 10"/>
+        </w:rPr>
+        <w:t>convolucionales</w:t>
+      </w:r>
+      <w:proofErr w:type="spellEnd"/>
+      <w:r>
+        <w:rPr>
+          <w:rFonts w:ascii="LM Roman 10" w:hAnsi="LM Roman 10"/>
+        </w:rPr>
+        <w:t xml:space="preserve">. El modelo entrenado de la </w:t>
+      </w:r>
+      <w:proofErr w:type="spellStart"/>
+      <w:r>
+        <w:rPr>
+          <w:rFonts w:ascii="LM Roman 10" w:hAnsi="LM Roman 10"/>
+        </w:rPr>
+        <w:t>GoogLeNet</w:t>
+      </w:r>
+      <w:proofErr w:type="spellEnd"/>
+      <w:r>
+        <w:rPr>
+          <w:rFonts w:ascii="LM Roman 10" w:hAnsi="LM Roman 10"/>
+        </w:rPr>
+        <w:t xml:space="preserve"> sobre </w:t>
+      </w:r>
+      <w:proofErr w:type="spellStart"/>
+      <w:r>
+        <w:rPr>
+          <w:rFonts w:ascii="LM Roman 10" w:hAnsi="LM Roman 10"/>
+        </w:rPr>
+        <w:t>ImageNet</w:t>
+      </w:r>
+      <w:proofErr w:type="spellEnd"/>
+      <w:r>
+        <w:rPr>
+          <w:rFonts w:ascii="LM Roman 10" w:hAnsi="LM Roman 10"/>
+        </w:rPr>
+        <w:t xml:space="preserve"> se encuentra disponible en </w:t>
+      </w:r>
+      <w:hyperlink r:id="rId38" w:history="1">
+        <w:r>
+          <w:rPr>
+            <w:rStyle w:val="Hyperlink"/>
+            <w:rFonts w:ascii="LM Roman 10" w:hAnsi="LM Roman 10"/>
+          </w:rPr>
+          <w:t>https://github.com/BVLC/caffe/tree/master/models/bvlc_googlenet</w:t>
+        </w:r>
+      </w:hyperlink>
+      <w:r>
+        <w:rPr>
+          <w:rFonts w:ascii="LM Roman 10" w:hAnsi="LM Roman 10"/>
+        </w:rPr>
+        <w:t>. En dicha ubicación se encuentran una serie de archivos cuya finalidad se describe a continuación.</w:t>
+      </w:r>
+    </w:p>
+    <w:p>
+      <w:pPr>
+        <w:pStyle w:val="Standard"/>
+        <w:ind w:firstLine="709"/>
+        <w:jc w:val="both"/>
+        <w:rPr>
+          <w:rFonts w:ascii="LM Roman 10" w:hAnsi="LM Roman 10"/>
+        </w:rPr>
+      </w:pPr>
+    </w:p>
+    <w:p>
+      <w:pPr>
+        <w:pStyle w:val="Standard"/>
+        <w:ind w:firstLine="709"/>
+        <w:jc w:val="both"/>
+        <w:rPr>
+          <w:rFonts w:ascii="LM Roman 10" w:hAnsi="LM Roman 10"/>
+        </w:rPr>
+      </w:pPr>
+      <w:proofErr w:type="spellStart"/>
+      <w:r>
+        <w:rPr>
+          <w:rFonts w:ascii="LM Roman 10" w:hAnsi="LM Roman 10" w:cs="Segoe UI"/>
+          <w:shd w:val="clear" w:color="auto" w:fill="FFFFFF"/>
+        </w:rPr>
+        <w:t>bvlc_googlenet.caffemodel</w:t>
+      </w:r>
+      <w:proofErr w:type="spellEnd"/>
+      <w:r>
+        <w:rPr>
+          <w:rFonts w:ascii="LM Roman 10" w:hAnsi="LM Roman 10"/>
+        </w:rPr>
+        <w:t>: E</w:t>
+      </w:r>
+      <w:r>
+        <w:rPr>
+          <w:rFonts w:ascii="LM Roman 10" w:hAnsi="LM Roman 10"/>
+        </w:rPr>
+        <w:t xml:space="preserve">l modelo </w:t>
+      </w:r>
+      <w:proofErr w:type="spellStart"/>
+      <w:r>
+        <w:rPr>
+          <w:rFonts w:ascii="LM Roman 10" w:hAnsi="LM Roman 10"/>
+        </w:rPr>
+        <w:t>Caffe</w:t>
+      </w:r>
+      <w:proofErr w:type="spellEnd"/>
+      <w:r>
+        <w:rPr>
+          <w:rFonts w:ascii="LM Roman 10" w:hAnsi="LM Roman 10"/>
+        </w:rPr>
+        <w:t xml:space="preserve"> entrenado de la </w:t>
+      </w:r>
+      <w:proofErr w:type="spellStart"/>
+      <w:r>
+        <w:rPr>
+          <w:rFonts w:ascii="LM Roman 10" w:hAnsi="LM Roman 10"/>
+        </w:rPr>
+        <w:t>GoogLeNet</w:t>
+      </w:r>
+      <w:proofErr w:type="spellEnd"/>
+      <w:r>
+        <w:rPr>
+          <w:rFonts w:ascii="LM Roman 10" w:hAnsi="LM Roman 10"/>
+        </w:rPr>
+        <w:t>, es decir, los pesos mismos de la red.</w:t>
+      </w:r>
+    </w:p>
+    <w:p>
+      <w:pPr>
+        <w:pStyle w:val="Standard"/>
+        <w:ind w:firstLine="709"/>
+        <w:jc w:val="both"/>
+        <w:rPr>
+          <w:rFonts w:ascii="LM Roman 10" w:hAnsi="LM Roman 10"/>
+        </w:rPr>
+      </w:pPr>
+      <w:proofErr w:type="spellStart"/>
+      <w:r>
+        <w:rPr>
+          <w:rFonts w:ascii="LM Roman 10" w:hAnsi="LM Roman 10"/>
+        </w:rPr>
+        <w:t>train_val.prototxt</w:t>
+      </w:r>
+      <w:proofErr w:type="spellEnd"/>
+      <w:r>
+        <w:rPr>
+          <w:rFonts w:ascii="LM Roman 10" w:hAnsi="LM Roman 10"/>
+        </w:rPr>
+        <w:t xml:space="preserve">: La definición del modelo donde se especifican los datos de entrada, el número de salidas y la especificación de cada capa de la red </w:t>
+      </w:r>
+      <w:proofErr w:type="spellStart"/>
+      <w:r>
+        <w:rPr>
+          <w:rFonts w:ascii="LM Roman 10" w:hAnsi="LM Roman 10"/>
+        </w:rPr>
+        <w:t>convolucional</w:t>
+      </w:r>
+      <w:proofErr w:type="spellEnd"/>
+      <w:r>
+        <w:rPr>
+          <w:rFonts w:ascii="LM Roman 10" w:hAnsi="LM Roman 10"/>
+        </w:rPr>
+        <w:t>.</w:t>
+      </w:r>
+    </w:p>
+    <w:p>
+      <w:pPr>
+        <w:pStyle w:val="Standard"/>
+        <w:ind w:firstLine="709"/>
+        <w:jc w:val="both"/>
+        <w:rPr>
+          <w:rFonts w:ascii="LM Roman 10" w:hAnsi="LM Roman 10"/>
+        </w:rPr>
+      </w:pPr>
+      <w:proofErr w:type="spellStart"/>
+      <w:r>
+        <w:rPr>
+          <w:rFonts w:ascii="LM Roman 10" w:hAnsi="LM Roman 10"/>
+        </w:rPr>
+        <w:t>solver.prototxt</w:t>
+      </w:r>
+      <w:proofErr w:type="spellEnd"/>
+      <w:r>
+        <w:rPr>
+          <w:rFonts w:ascii="LM Roman 10" w:hAnsi="LM Roman 10"/>
+        </w:rPr>
+        <w:t>: La definición del solucionador</w:t>
+      </w:r>
+      <w:r>
+        <w:rPr>
+          <w:rFonts w:ascii="LM Roman 10" w:hAnsi="LM Roman 10"/>
+        </w:rPr>
+        <w:t>, el cual es responsable de la optimización del modelo. En este archivo se definen los parámetros del solucionador.</w:t>
       </w:r>
       <w:bookmarkStart w:id="14" w:name="_GoBack"/>
       <w:bookmarkEnd w:id="14"/>
-      <w:proofErr w:type="spellStart"/>
-      <w:r>
-        <w:rPr>
-          <w:rFonts w:ascii="LM Roman 10" w:hAnsi="LM Roman 10"/>
-          <w:sz w:val="36"/>
-        </w:rPr>
-        <w:t>GoogLeNet</w:t>
-      </w:r>
-      <w:proofErr w:type="spellEnd"/>
-      <w:r>
-        <w:rPr>
-          <w:rFonts w:ascii="LM Roman 10" w:hAnsi="LM Roman 10"/>
-          <w:sz w:val="36"/>
-        </w:rPr>
-        <w:t xml:space="preserve"> con </w:t>
-      </w:r>
-      <w:proofErr w:type="spellStart"/>
-      <w:r>
-        <w:rPr>
-          <w:rFonts w:ascii="LM Roman 10" w:hAnsi="LM Roman 10"/>
-          <w:sz w:val="36"/>
-        </w:rPr>
-        <w:t>Caffe</w:t>
-      </w:r>
-      <w:proofErr w:type="spellEnd"/>
-      <w:r>
-        <w:rPr>
-          <w:rFonts w:ascii="LM Roman 10" w:hAnsi="LM Roman 10"/>
-          <w:sz w:val="36"/>
-        </w:rPr>
-        <w:t>.</w:t>
-      </w:r>
-    </w:p>
-    <w:p>
-      <w:pPr>
-        <w:pStyle w:val="Standard"/>
-        <w:ind w:firstLine="709"/>
-        <w:jc w:val="both"/>
-        <w:rPr>
-          <w:rFonts w:ascii="LM Roman 10" w:hAnsi="LM Roman 10"/>
-        </w:rPr>
-      </w:pPr>
-    </w:p>
-    <w:p>
-      <w:pPr>
-        <w:pStyle w:val="Standard"/>
-        <w:ind w:firstLine="709"/>
-        <w:jc w:val="both"/>
-        <w:rPr>
-          <w:rFonts w:ascii="LM Roman 10" w:hAnsi="LM Roman 10"/>
-        </w:rPr>
-      </w:pPr>
-    </w:p>
-    <w:p>
-      <w:pPr>
-        <w:pStyle w:val="Standard"/>
-        <w:ind w:firstLine="709"/>
-        <w:jc w:val="both"/>
-        <w:rPr>
-          <w:rFonts w:ascii="LM Roman 10" w:hAnsi="LM Roman 10"/>
-        </w:rPr>
-      </w:pPr>
-    </w:p>
-    <w:p>
-      <w:pPr>
-        <w:pStyle w:val="Standard"/>
-        <w:ind w:firstLine="709"/>
+    </w:p>
+    <w:p>
+      <w:pPr>
+        <w:pStyle w:val="Standard"/>
+        <w:ind w:firstLine="709"/>
+        <w:jc w:val="both"/>
+        <w:rPr>
+          <w:rFonts w:ascii="LM Roman 10" w:hAnsi="LM Roman 10"/>
+        </w:rPr>
+      </w:pPr>
+    </w:p>
+    <w:p>
+      <w:pPr>
+        <w:pStyle w:val="Standard"/>
         <w:jc w:val="both"/>
         <w:rPr>
           <w:rFonts w:ascii="LM Roman 10" w:hAnsi="LM Roman 10"/>
         </w:rPr>
         <w:sectPr>
-          <w:headerReference w:type="default" r:id="rId38"/>
+          <w:headerReference w:type="default" r:id="rId39"/>
           <w:pgSz w:w="12240" w:h="15840"/>
           <w:pgMar w:top="1701" w:right="1418" w:bottom="1418" w:left="1985" w:header="720" w:footer="720" w:gutter="0"/>
           <w:cols w:space="720"/>
@@ -21468,7 +21576,7 @@
                     </pic:cNvPicPr>
                   </pic:nvPicPr>
                   <pic:blipFill>
-                    <a:blip r:embed="rId39">
+                    <a:blip r:embed="rId40">
                       <a:extLst>
                         <a:ext uri="{28A0092B-C50C-407E-A947-70E740481C1C}">
                           <a14:useLocalDpi xmlns:a14="http://schemas.microsoft.com/office/drawing/2010/main" val="0"/>
@@ -22476,7 +22584,7 @@
                     </pic:cNvPicPr>
                   </pic:nvPicPr>
                   <pic:blipFill>
-                    <a:blip r:embed="rId40" cstate="print">
+                    <a:blip r:embed="rId41" cstate="print">
                       <a:extLst>
                         <a:ext uri="{28A0092B-C50C-407E-A947-70E740481C1C}">
                           <a14:useLocalDpi xmlns:a14="http://schemas.microsoft.com/office/drawing/2010/main" val="0"/>
@@ -22573,7 +22681,7 @@
                     </pic:cNvPicPr>
                   </pic:nvPicPr>
                   <pic:blipFill>
-                    <a:blip r:embed="rId40" cstate="print">
+                    <a:blip r:embed="rId41" cstate="print">
                       <a:extLst>
                         <a:ext uri="{28A0092B-C50C-407E-A947-70E740481C1C}">
                           <a14:useLocalDpi xmlns:a14="http://schemas.microsoft.com/office/drawing/2010/main" val="0"/>
@@ -22753,7 +22861,7 @@
                     </pic:cNvPicPr>
                   </pic:nvPicPr>
                   <pic:blipFill>
-                    <a:blip r:embed="rId41" cstate="print">
+                    <a:blip r:embed="rId42" cstate="print">
                       <a:extLst>
                         <a:ext uri="{28A0092B-C50C-407E-A947-70E740481C1C}">
                           <a14:useLocalDpi xmlns:a14="http://schemas.microsoft.com/office/drawing/2010/main" val="0"/>
@@ -22858,7 +22966,7 @@
                     </pic:cNvPicPr>
                   </pic:nvPicPr>
                   <pic:blipFill>
-                    <a:blip r:embed="rId41" cstate="print">
+                    <a:blip r:embed="rId42" cstate="print">
                       <a:extLst>
                         <a:ext uri="{28A0092B-C50C-407E-A947-70E740481C1C}">
                           <a14:useLocalDpi xmlns:a14="http://schemas.microsoft.com/office/drawing/2010/main" val="0"/>
@@ -23845,7 +23953,7 @@
                     </pic:cNvPicPr>
                   </pic:nvPicPr>
                   <pic:blipFill>
-                    <a:blip r:embed="rId40" cstate="print">
+                    <a:blip r:embed="rId41" cstate="print">
                       <a:extLst>
                         <a:ext uri="{28A0092B-C50C-407E-A947-70E740481C1C}">
                           <a14:useLocalDpi xmlns:a14="http://schemas.microsoft.com/office/drawing/2010/main" val="0"/>
@@ -23942,7 +24050,7 @@
                     </pic:cNvPicPr>
                   </pic:nvPicPr>
                   <pic:blipFill>
-                    <a:blip r:embed="rId41" cstate="print">
+                    <a:blip r:embed="rId42" cstate="print">
                       <a:extLst>
                         <a:ext uri="{28A0092B-C50C-407E-A947-70E740481C1C}">
                           <a14:useLocalDpi xmlns:a14="http://schemas.microsoft.com/office/drawing/2010/main" val="0"/>
@@ -24222,7 +24330,7 @@
                     </pic:cNvPicPr>
                   </pic:nvPicPr>
                   <pic:blipFill>
-                    <a:blip r:embed="rId42">
+                    <a:blip r:embed="rId43">
                       <a:extLst>
                         <a:ext uri="{28A0092B-C50C-407E-A947-70E740481C1C}">
                           <a14:useLocalDpi xmlns:a14="http://schemas.microsoft.com/office/drawing/2010/main" val="0"/>
@@ -24300,7 +24408,7 @@
     <w:p>
       <w:pPr>
         <w:sectPr>
-          <w:headerReference w:type="default" r:id="rId43"/>
+          <w:headerReference w:type="default" r:id="rId44"/>
           <w:pgSz w:w="12240" w:h="15840"/>
           <w:pgMar w:top="1701" w:right="1418" w:bottom="1418" w:left="1985" w:header="720" w:footer="720" w:gutter="0"/>
           <w:cols w:space="720"/>
@@ -24901,7 +25009,7 @@
         </w:rPr>
         <w:t>[En línea]</w:t>
       </w:r>
-      <w:hyperlink r:id="rId44" w:anchor="collapseseven" w:history="1"/>
+      <w:hyperlink r:id="rId45" w:anchor="collapseseven" w:history="1"/>
       <w:r>
         <w:rPr>
           <w:rStyle w:val="StrongEmphasis"/>
@@ -25042,7 +25150,7 @@
       </w:r>
     </w:p>
     <w:sectPr>
-      <w:headerReference w:type="first" r:id="rId45"/>
+      <w:headerReference w:type="first" r:id="rId46"/>
       <w:pgSz w:w="12240" w:h="15840"/>
       <w:pgMar w:top="1701" w:right="1418" w:bottom="1418" w:left="1985" w:header="720" w:footer="720" w:gutter="0"/>
       <w:cols w:space="720"/>
@@ -25105,7 +25213,7 @@
           <w:rPr>
             <w:noProof/>
           </w:rPr>
-          <w:t>36</w:t>
+          <w:t>30</w:t>
         </w:r>
         <w:r>
           <w:rPr>
@@ -25330,7 +25438,7 @@
             </wp:anchor>
           </w:drawing>
         </mc:Choice>
-        <mc:Fallback xmlns:w16se="http://schemas.microsoft.com/office/word/2015/wordml/symex" xmlns:w16cid="http://schemas.microsoft.com/office/word/2016/wordml/cid" xmlns:am3d="http://schemas.microsoft.com/office/drawing/2017/model3d" xmlns:aink="http://schemas.microsoft.com/office/drawing/2016/ink" xmlns:cx8="http://schemas.microsoft.com/office/drawing/2016/5/14/chartex" xmlns:cx7="http://schemas.microsoft.com/office/drawing/2016/5/13/chartex" xmlns:cx6="http://schemas.microsoft.com/office/drawing/2016/5/12/chartex" xmlns:cx5="http://schemas.microsoft.com/office/drawing/2016/5/11/chartex" xmlns:cx4="http://schemas.microsoft.com/office/drawing/2016/5/10/chartex" xmlns:cx3="http://schemas.microsoft.com/office/drawing/2016/5/9/chartex" xmlns:cx2="http://schemas.microsoft.com/office/drawing/2015/10/21/chartex" xmlns:cx1="http://schemas.microsoft.com/office/drawing/2015/9/8/chartex" xmlns:cx="http://schemas.microsoft.com/office/drawing/2014/chartex">
+        <mc:Fallback xmlns:cx="http://schemas.microsoft.com/office/drawing/2014/chartex" xmlns:cx1="http://schemas.microsoft.com/office/drawing/2015/9/8/chartex" xmlns:cx2="http://schemas.microsoft.com/office/drawing/2015/10/21/chartex" xmlns:cx3="http://schemas.microsoft.com/office/drawing/2016/5/9/chartex" xmlns:cx4="http://schemas.microsoft.com/office/drawing/2016/5/10/chartex" xmlns:cx5="http://schemas.microsoft.com/office/drawing/2016/5/11/chartex" xmlns:cx6="http://schemas.microsoft.com/office/drawing/2016/5/12/chartex" xmlns:cx7="http://schemas.microsoft.com/office/drawing/2016/5/13/chartex" xmlns:cx8="http://schemas.microsoft.com/office/drawing/2016/5/14/chartex" xmlns:aink="http://schemas.microsoft.com/office/drawing/2016/ink" xmlns:am3d="http://schemas.microsoft.com/office/drawing/2017/model3d" xmlns:w16cid="http://schemas.microsoft.com/office/word/2016/wordml/cid" xmlns:w16se="http://schemas.microsoft.com/office/word/2015/wordml/symex">
           <w:pict>
             <v:line w14:anchorId="4A854EA5" id="Straight Connector 26" o:spid="_x0000_s1026" style="position:absolute;z-index:251681792;visibility:visible;mso-wrap-style:square;mso-width-percent:0;mso-height-percent:0;mso-wrap-distance-left:9pt;mso-wrap-distance-top:0;mso-wrap-distance-right:9pt;mso-wrap-distance-bottom:0;mso-position-horizontal:absolute;mso-position-horizontal-relative:page;mso-position-vertical:absolute;mso-position-vertical-relative:text;mso-width-percent:0;mso-height-percent:0;mso-width-relative:margin;mso-height-relative:margin" from="96pt,13.5pt" to="543pt,13.5pt" o:gfxdata="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" strokecolor="black [3200]" strokeweight=".5pt">
               <v:stroke joinstyle="miter"/>
@@ -25441,7 +25549,7 @@
             </wp:anchor>
           </w:drawing>
         </mc:Choice>
-        <mc:Fallback xmlns:w16se="http://schemas.microsoft.com/office/word/2015/wordml/symex" xmlns:w16cid="http://schemas.microsoft.com/office/word/2016/wordml/cid" xmlns:am3d="http://schemas.microsoft.com/office/drawing/2017/model3d" xmlns:aink="http://schemas.microsoft.com/office/drawing/2016/ink" xmlns:cx8="http://schemas.microsoft.com/office/drawing/2016/5/14/chartex" xmlns:cx7="http://schemas.microsoft.com/office/drawing/2016/5/13/chartex" xmlns:cx6="http://schemas.microsoft.com/office/drawing/2016/5/12/chartex" xmlns:cx5="http://schemas.microsoft.com/office/drawing/2016/5/11/chartex" xmlns:cx4="http://schemas.microsoft.com/office/drawing/2016/5/10/chartex" xmlns:cx3="http://schemas.microsoft.com/office/drawing/2016/5/9/chartex" xmlns:cx2="http://schemas.microsoft.com/office/drawing/2015/10/21/chartex" xmlns:cx1="http://schemas.microsoft.com/office/drawing/2015/9/8/chartex" xmlns:cx="http://schemas.microsoft.com/office/drawing/2014/chartex">
+        <mc:Fallback xmlns:cx="http://schemas.microsoft.com/office/drawing/2014/chartex" xmlns:cx1="http://schemas.microsoft.com/office/drawing/2015/9/8/chartex" xmlns:cx2="http://schemas.microsoft.com/office/drawing/2015/10/21/chartex" xmlns:cx3="http://schemas.microsoft.com/office/drawing/2016/5/9/chartex" xmlns:cx4="http://schemas.microsoft.com/office/drawing/2016/5/10/chartex" xmlns:cx5="http://schemas.microsoft.com/office/drawing/2016/5/11/chartex" xmlns:cx6="http://schemas.microsoft.com/office/drawing/2016/5/12/chartex" xmlns:cx7="http://schemas.microsoft.com/office/drawing/2016/5/13/chartex" xmlns:cx8="http://schemas.microsoft.com/office/drawing/2016/5/14/chartex" xmlns:aink="http://schemas.microsoft.com/office/drawing/2016/ink" xmlns:am3d="http://schemas.microsoft.com/office/drawing/2017/model3d" xmlns:w16cid="http://schemas.microsoft.com/office/word/2016/wordml/cid" xmlns:w16se="http://schemas.microsoft.com/office/word/2015/wordml/symex">
           <w:pict>
             <v:line w14:anchorId="650E3C15" id="Straight Connector 47" o:spid="_x0000_s1026" style="position:absolute;z-index:251685888;visibility:visible;mso-wrap-style:square;mso-width-percent:0;mso-height-percent:0;mso-wrap-distance-left:9pt;mso-wrap-distance-top:0;mso-wrap-distance-right:9pt;mso-wrap-distance-bottom:0;mso-position-horizontal:absolute;mso-position-horizontal-relative:page;mso-position-vertical:absolute;mso-position-vertical-relative:text;mso-width-percent:0;mso-height-percent:0;mso-width-relative:margin;mso-height-relative:margin" from="96pt,13.5pt" to="543pt,13.5pt" o:gfxdata="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" strokecolor="black [3200]" strokeweight=".5pt">
               <v:stroke joinstyle="miter"/>
@@ -25550,7 +25658,7 @@
             </wp:anchor>
           </w:drawing>
         </mc:Choice>
-        <mc:Fallback xmlns:w16se="http://schemas.microsoft.com/office/word/2015/wordml/symex" xmlns:w16cid="http://schemas.microsoft.com/office/word/2016/wordml/cid" xmlns:am3d="http://schemas.microsoft.com/office/drawing/2017/model3d" xmlns:aink="http://schemas.microsoft.com/office/drawing/2016/ink" xmlns:cx8="http://schemas.microsoft.com/office/drawing/2016/5/14/chartex" xmlns:cx7="http://schemas.microsoft.com/office/drawing/2016/5/13/chartex" xmlns:cx6="http://schemas.microsoft.com/office/drawing/2016/5/12/chartex" xmlns:cx5="http://schemas.microsoft.com/office/drawing/2016/5/11/chartex" xmlns:cx4="http://schemas.microsoft.com/office/drawing/2016/5/10/chartex" xmlns:cx3="http://schemas.microsoft.com/office/drawing/2016/5/9/chartex" xmlns:cx2="http://schemas.microsoft.com/office/drawing/2015/10/21/chartex" xmlns:cx1="http://schemas.microsoft.com/office/drawing/2015/9/8/chartex" xmlns:cx="http://schemas.microsoft.com/office/drawing/2014/chartex">
+        <mc:Fallback xmlns:cx="http://schemas.microsoft.com/office/drawing/2014/chartex" xmlns:cx1="http://schemas.microsoft.com/office/drawing/2015/9/8/chartex" xmlns:cx2="http://schemas.microsoft.com/office/drawing/2015/10/21/chartex" xmlns:cx3="http://schemas.microsoft.com/office/drawing/2016/5/9/chartex" xmlns:cx4="http://schemas.microsoft.com/office/drawing/2016/5/10/chartex" xmlns:cx5="http://schemas.microsoft.com/office/drawing/2016/5/11/chartex" xmlns:cx6="http://schemas.microsoft.com/office/drawing/2016/5/12/chartex" xmlns:cx7="http://schemas.microsoft.com/office/drawing/2016/5/13/chartex" xmlns:cx8="http://schemas.microsoft.com/office/drawing/2016/5/14/chartex" xmlns:aink="http://schemas.microsoft.com/office/drawing/2016/ink" xmlns:am3d="http://schemas.microsoft.com/office/drawing/2017/model3d" xmlns:w16cid="http://schemas.microsoft.com/office/word/2016/wordml/cid" xmlns:w16se="http://schemas.microsoft.com/office/word/2015/wordml/symex">
           <w:pict>
             <v:line w14:anchorId="6C48950C" id="Straight Connector 48" o:spid="_x0000_s1026" style="position:absolute;z-index:251687936;visibility:visible;mso-wrap-style:square;mso-width-percent:0;mso-height-percent:0;mso-wrap-distance-left:9pt;mso-wrap-distance-top:0;mso-wrap-distance-right:9pt;mso-wrap-distance-bottom:0;mso-position-horizontal:absolute;mso-position-horizontal-relative:page;mso-position-vertical:absolute;mso-position-vertical-relative:text;mso-width-percent:0;mso-height-percent:0;mso-width-relative:margin;mso-height-relative:margin" from="96pt,13.5pt" to="543pt,13.5pt" o:gfxdata="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" strokecolor="black [3200]" strokeweight=".5pt">
               <v:stroke joinstyle="miter"/>
@@ -25659,7 +25767,7 @@
             </wp:anchor>
           </w:drawing>
         </mc:Choice>
-        <mc:Fallback xmlns:w16se="http://schemas.microsoft.com/office/word/2015/wordml/symex" xmlns:w16cid="http://schemas.microsoft.com/office/word/2016/wordml/cid" xmlns:am3d="http://schemas.microsoft.com/office/drawing/2017/model3d" xmlns:aink="http://schemas.microsoft.com/office/drawing/2016/ink" xmlns:cx8="http://schemas.microsoft.com/office/drawing/2016/5/14/chartex" xmlns:cx7="http://schemas.microsoft.com/office/drawing/2016/5/13/chartex" xmlns:cx6="http://schemas.microsoft.com/office/drawing/2016/5/12/chartex" xmlns:cx5="http://schemas.microsoft.com/office/drawing/2016/5/11/chartex" xmlns:cx4="http://schemas.microsoft.com/office/drawing/2016/5/10/chartex" xmlns:cx3="http://schemas.microsoft.com/office/drawing/2016/5/9/chartex" xmlns:cx2="http://schemas.microsoft.com/office/drawing/2015/10/21/chartex" xmlns:cx1="http://schemas.microsoft.com/office/drawing/2015/9/8/chartex" xmlns:cx="http://schemas.microsoft.com/office/drawing/2014/chartex">
+        <mc:Fallback xmlns:cx="http://schemas.microsoft.com/office/drawing/2014/chartex" xmlns:cx1="http://schemas.microsoft.com/office/drawing/2015/9/8/chartex" xmlns:cx2="http://schemas.microsoft.com/office/drawing/2015/10/21/chartex" xmlns:cx3="http://schemas.microsoft.com/office/drawing/2016/5/9/chartex" xmlns:cx4="http://schemas.microsoft.com/office/drawing/2016/5/10/chartex" xmlns:cx5="http://schemas.microsoft.com/office/drawing/2016/5/11/chartex" xmlns:cx6="http://schemas.microsoft.com/office/drawing/2016/5/12/chartex" xmlns:cx7="http://schemas.microsoft.com/office/drawing/2016/5/13/chartex" xmlns:cx8="http://schemas.microsoft.com/office/drawing/2016/5/14/chartex" xmlns:aink="http://schemas.microsoft.com/office/drawing/2016/ink" xmlns:am3d="http://schemas.microsoft.com/office/drawing/2017/model3d" xmlns:w16cid="http://schemas.microsoft.com/office/word/2016/wordml/cid" xmlns:w16se="http://schemas.microsoft.com/office/word/2015/wordml/symex">
           <w:pict>
             <v:line w14:anchorId="1213E926" id="Straight Connector 23" o:spid="_x0000_s1026" style="position:absolute;z-index:251675648;visibility:visible;mso-wrap-style:square;mso-width-percent:0;mso-height-percent:0;mso-wrap-distance-left:9pt;mso-wrap-distance-top:0;mso-wrap-distance-right:9pt;mso-wrap-distance-bottom:0;mso-position-horizontal:absolute;mso-position-horizontal-relative:page;mso-position-vertical:absolute;mso-position-vertical-relative:text;mso-width-percent:0;mso-height-percent:0;mso-width-relative:margin;mso-height-relative:margin" from="96pt,13.5pt" to="543pt,13.5pt" o:gfxdata="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" strokecolor="black [3200]" strokeweight=".5pt">
               <v:stroke joinstyle="miter"/>
@@ -25768,7 +25876,7 @@
             </wp:anchor>
           </w:drawing>
         </mc:Choice>
-        <mc:Fallback xmlns:w16se="http://schemas.microsoft.com/office/word/2015/wordml/symex" xmlns:w16cid="http://schemas.microsoft.com/office/word/2016/wordml/cid" xmlns:am3d="http://schemas.microsoft.com/office/drawing/2017/model3d" xmlns:aink="http://schemas.microsoft.com/office/drawing/2016/ink" xmlns:cx8="http://schemas.microsoft.com/office/drawing/2016/5/14/chartex" xmlns:cx7="http://schemas.microsoft.com/office/drawing/2016/5/13/chartex" xmlns:cx6="http://schemas.microsoft.com/office/drawing/2016/5/12/chartex" xmlns:cx5="http://schemas.microsoft.com/office/drawing/2016/5/11/chartex" xmlns:cx4="http://schemas.microsoft.com/office/drawing/2016/5/10/chartex" xmlns:cx3="http://schemas.microsoft.com/office/drawing/2016/5/9/chartex" xmlns:cx2="http://schemas.microsoft.com/office/drawing/2015/10/21/chartex" xmlns:cx1="http://schemas.microsoft.com/office/drawing/2015/9/8/chartex" xmlns:cx="http://schemas.microsoft.com/office/drawing/2014/chartex">
+        <mc:Fallback xmlns:cx="http://schemas.microsoft.com/office/drawing/2014/chartex" xmlns:cx1="http://schemas.microsoft.com/office/drawing/2015/9/8/chartex" xmlns:cx2="http://schemas.microsoft.com/office/drawing/2015/10/21/chartex" xmlns:cx3="http://schemas.microsoft.com/office/drawing/2016/5/9/chartex" xmlns:cx4="http://schemas.microsoft.com/office/drawing/2016/5/10/chartex" xmlns:cx5="http://schemas.microsoft.com/office/drawing/2016/5/11/chartex" xmlns:cx6="http://schemas.microsoft.com/office/drawing/2016/5/12/chartex" xmlns:cx7="http://schemas.microsoft.com/office/drawing/2016/5/13/chartex" xmlns:cx8="http://schemas.microsoft.com/office/drawing/2016/5/14/chartex" xmlns:aink="http://schemas.microsoft.com/office/drawing/2016/ink" xmlns:am3d="http://schemas.microsoft.com/office/drawing/2017/model3d" xmlns:w16cid="http://schemas.microsoft.com/office/word/2016/wordml/cid" xmlns:w16se="http://schemas.microsoft.com/office/word/2015/wordml/symex">
           <w:pict>
             <v:line w14:anchorId="26C962F1" id="Straight Connector 24" o:spid="_x0000_s1026" style="position:absolute;z-index:251677696;visibility:visible;mso-wrap-style:square;mso-width-percent:0;mso-height-percent:0;mso-wrap-distance-left:9pt;mso-wrap-distance-top:0;mso-wrap-distance-right:9pt;mso-wrap-distance-bottom:0;mso-position-horizontal:absolute;mso-position-horizontal-relative:page;mso-position-vertical:absolute;mso-position-vertical-relative:text;mso-width-percent:0;mso-height-percent:0;mso-width-relative:margin;mso-height-relative:margin" from="96pt,13.5pt" to="543pt,13.5pt" o:gfxdata="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" strokecolor="black [3200]" strokeweight=".5pt">
               <v:stroke joinstyle="miter"/>
@@ -25929,7 +26037,7 @@
             </wp:anchor>
           </w:drawing>
         </mc:Choice>
-        <mc:Fallback xmlns:w16se="http://schemas.microsoft.com/office/word/2015/wordml/symex" xmlns:w16cid="http://schemas.microsoft.com/office/word/2016/wordml/cid" xmlns:am3d="http://schemas.microsoft.com/office/drawing/2017/model3d" xmlns:aink="http://schemas.microsoft.com/office/drawing/2016/ink" xmlns:cx8="http://schemas.microsoft.com/office/drawing/2016/5/14/chartex" xmlns:cx7="http://schemas.microsoft.com/office/drawing/2016/5/13/chartex" xmlns:cx6="http://schemas.microsoft.com/office/drawing/2016/5/12/chartex" xmlns:cx5="http://schemas.microsoft.com/office/drawing/2016/5/11/chartex" xmlns:cx4="http://schemas.microsoft.com/office/drawing/2016/5/10/chartex" xmlns:cx3="http://schemas.microsoft.com/office/drawing/2016/5/9/chartex" xmlns:cx2="http://schemas.microsoft.com/office/drawing/2015/10/21/chartex" xmlns:cx1="http://schemas.microsoft.com/office/drawing/2015/9/8/chartex" xmlns:cx="http://schemas.microsoft.com/office/drawing/2014/chartex">
+        <mc:Fallback xmlns:cx="http://schemas.microsoft.com/office/drawing/2014/chartex" xmlns:cx1="http://schemas.microsoft.com/office/drawing/2015/9/8/chartex" xmlns:cx2="http://schemas.microsoft.com/office/drawing/2015/10/21/chartex" xmlns:cx3="http://schemas.microsoft.com/office/drawing/2016/5/9/chartex" xmlns:cx4="http://schemas.microsoft.com/office/drawing/2016/5/10/chartex" xmlns:cx5="http://schemas.microsoft.com/office/drawing/2016/5/11/chartex" xmlns:cx6="http://schemas.microsoft.com/office/drawing/2016/5/12/chartex" xmlns:cx7="http://schemas.microsoft.com/office/drawing/2016/5/13/chartex" xmlns:cx8="http://schemas.microsoft.com/office/drawing/2016/5/14/chartex" xmlns:aink="http://schemas.microsoft.com/office/drawing/2016/ink" xmlns:am3d="http://schemas.microsoft.com/office/drawing/2017/model3d" xmlns:w16cid="http://schemas.microsoft.com/office/word/2016/wordml/cid" xmlns:w16se="http://schemas.microsoft.com/office/word/2015/wordml/symex">
           <w:pict>
             <v:line w14:anchorId="40D0A2CD" id="Straight Connector 18" o:spid="_x0000_s1026" style="position:absolute;z-index:251665408;visibility:visible;mso-wrap-style:square;mso-width-percent:0;mso-height-percent:0;mso-wrap-distance-left:9pt;mso-wrap-distance-top:0;mso-wrap-distance-right:9pt;mso-wrap-distance-bottom:0;mso-position-horizontal:absolute;mso-position-horizontal-relative:page;mso-position-vertical:absolute;mso-position-vertical-relative:text;mso-width-percent:0;mso-height-percent:0;mso-width-relative:margin;mso-height-relative:margin" from="96pt,13.5pt" to="543pt,13.5pt" o:gfxdata="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" strokecolor="black [3200]" strokeweight=".5pt">
               <v:stroke joinstyle="miter"/>
@@ -26052,7 +26160,7 @@
             </wp:anchor>
           </w:drawing>
         </mc:Choice>
-        <mc:Fallback xmlns:w16se="http://schemas.microsoft.com/office/word/2015/wordml/symex" xmlns:w16cid="http://schemas.microsoft.com/office/word/2016/wordml/cid" xmlns:am3d="http://schemas.microsoft.com/office/drawing/2017/model3d" xmlns:aink="http://schemas.microsoft.com/office/drawing/2016/ink" xmlns:cx8="http://schemas.microsoft.com/office/drawing/2016/5/14/chartex" xmlns:cx7="http://schemas.microsoft.com/office/drawing/2016/5/13/chartex" xmlns:cx6="http://schemas.microsoft.com/office/drawing/2016/5/12/chartex" xmlns:cx5="http://schemas.microsoft.com/office/drawing/2016/5/11/chartex" xmlns:cx4="http://schemas.microsoft.com/office/drawing/2016/5/10/chartex" xmlns:cx3="http://schemas.microsoft.com/office/drawing/2016/5/9/chartex" xmlns:cx2="http://schemas.microsoft.com/office/drawing/2015/10/21/chartex" xmlns:cx1="http://schemas.microsoft.com/office/drawing/2015/9/8/chartex" xmlns:cx="http://schemas.microsoft.com/office/drawing/2014/chartex">
+        <mc:Fallback xmlns:cx="http://schemas.microsoft.com/office/drawing/2014/chartex" xmlns:cx1="http://schemas.microsoft.com/office/drawing/2015/9/8/chartex" xmlns:cx2="http://schemas.microsoft.com/office/drawing/2015/10/21/chartex" xmlns:cx3="http://schemas.microsoft.com/office/drawing/2016/5/9/chartex" xmlns:cx4="http://schemas.microsoft.com/office/drawing/2016/5/10/chartex" xmlns:cx5="http://schemas.microsoft.com/office/drawing/2016/5/11/chartex" xmlns:cx6="http://schemas.microsoft.com/office/drawing/2016/5/12/chartex" xmlns:cx7="http://schemas.microsoft.com/office/drawing/2016/5/13/chartex" xmlns:cx8="http://schemas.microsoft.com/office/drawing/2016/5/14/chartex" xmlns:aink="http://schemas.microsoft.com/office/drawing/2016/ink" xmlns:am3d="http://schemas.microsoft.com/office/drawing/2017/model3d" xmlns:w16cid="http://schemas.microsoft.com/office/word/2016/wordml/cid" xmlns:w16se="http://schemas.microsoft.com/office/word/2015/wordml/symex">
           <w:pict>
             <v:line w14:anchorId="2AB214F3" id="Straight Connector 27" o:spid="_x0000_s1026" style="position:absolute;z-index:251683840;visibility:visible;mso-wrap-style:square;mso-width-percent:0;mso-height-percent:0;mso-wrap-distance-left:9pt;mso-wrap-distance-top:0;mso-wrap-distance-right:9pt;mso-wrap-distance-bottom:0;mso-position-horizontal:absolute;mso-position-horizontal-relative:page;mso-position-vertical:absolute;mso-position-vertical-relative:text;mso-width-percent:0;mso-height-percent:0;mso-width-relative:margin;mso-height-relative:margin" from="96pt,13.5pt" to="543pt,13.5pt" o:gfxdata="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" strokecolor="black [3200]" strokeweight=".5pt">
               <v:stroke joinstyle="miter"/>
@@ -26163,7 +26271,7 @@
             </wp:anchor>
           </w:drawing>
         </mc:Choice>
-        <mc:Fallback xmlns:w16se="http://schemas.microsoft.com/office/word/2015/wordml/symex" xmlns:w16cid="http://schemas.microsoft.com/office/word/2016/wordml/cid" xmlns:am3d="http://schemas.microsoft.com/office/drawing/2017/model3d" xmlns:aink="http://schemas.microsoft.com/office/drawing/2016/ink" xmlns:cx8="http://schemas.microsoft.com/office/drawing/2016/5/14/chartex" xmlns:cx7="http://schemas.microsoft.com/office/drawing/2016/5/13/chartex" xmlns:cx6="http://schemas.microsoft.com/office/drawing/2016/5/12/chartex" xmlns:cx5="http://schemas.microsoft.com/office/drawing/2016/5/11/chartex" xmlns:cx4="http://schemas.microsoft.com/office/drawing/2016/5/10/chartex" xmlns:cx3="http://schemas.microsoft.com/office/drawing/2016/5/9/chartex" xmlns:cx2="http://schemas.microsoft.com/office/drawing/2015/10/21/chartex" xmlns:cx1="http://schemas.microsoft.com/office/drawing/2015/9/8/chartex" xmlns:cx="http://schemas.microsoft.com/office/drawing/2014/chartex">
+        <mc:Fallback xmlns:cx="http://schemas.microsoft.com/office/drawing/2014/chartex" xmlns:cx1="http://schemas.microsoft.com/office/drawing/2015/9/8/chartex" xmlns:cx2="http://schemas.microsoft.com/office/drawing/2015/10/21/chartex" xmlns:cx3="http://schemas.microsoft.com/office/drawing/2016/5/9/chartex" xmlns:cx4="http://schemas.microsoft.com/office/drawing/2016/5/10/chartex" xmlns:cx5="http://schemas.microsoft.com/office/drawing/2016/5/11/chartex" xmlns:cx6="http://schemas.microsoft.com/office/drawing/2016/5/12/chartex" xmlns:cx7="http://schemas.microsoft.com/office/drawing/2016/5/13/chartex" xmlns:cx8="http://schemas.microsoft.com/office/drawing/2016/5/14/chartex" xmlns:aink="http://schemas.microsoft.com/office/drawing/2016/ink" xmlns:am3d="http://schemas.microsoft.com/office/drawing/2017/model3d" xmlns:w16cid="http://schemas.microsoft.com/office/word/2016/wordml/cid" xmlns:w16se="http://schemas.microsoft.com/office/word/2015/wordml/symex">
           <w:pict>
             <v:line w14:anchorId="4A4CEEC6" id="Straight Connector 22" o:spid="_x0000_s1026" style="position:absolute;z-index:251673600;visibility:visible;mso-wrap-style:square;mso-width-percent:0;mso-height-percent:0;mso-wrap-distance-left:9pt;mso-wrap-distance-top:0;mso-wrap-distance-right:9pt;mso-wrap-distance-bottom:0;mso-position-horizontal:absolute;mso-position-horizontal-relative:page;mso-position-vertical:absolute;mso-position-vertical-relative:text;mso-width-percent:0;mso-height-percent:0;mso-width-relative:margin;mso-height-relative:margin" from="96pt,13.5pt" to="543pt,13.5pt" o:gfxdata="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" strokecolor="black [3200]" strokeweight=".5pt">
               <v:stroke joinstyle="miter"/>
@@ -29568,7 +29676,7 @@
 </file>
 
 <file path=customXml/itemProps1.xml><?xml version="1.0" encoding="utf-8"?>
-<ds:datastoreItem xmlns:ds="http://schemas.openxmlformats.org/officeDocument/2006/customXml" ds:itemID="{4AFB1DFD-3151-4E3A-814C-FF1422A55DE1}">
+<ds:datastoreItem xmlns:ds="http://schemas.openxmlformats.org/officeDocument/2006/customXml" ds:itemID="{5EEAE79A-244A-434F-8F10-7ADD95950693}">
   <ds:schemaRefs>
     <ds:schemaRef ds:uri="http://schemas.openxmlformats.org/officeDocument/2006/bibliography"/>
   </ds:schemaRefs>

</xml_diff>